<commit_message>
Updates to Champion document diagrams
Minor fixes to diagrams, grammar, and formatting.
</commit_message>
<xml_diff>
--- a/Docs/tl2/Todd Carter Works/Todd_Carter_Champion_document.docx
+++ b/Docs/tl2/Todd Carter Works/Todd_Carter_Champion_document.docx
@@ -210,7 +210,21 @@
         <w:rPr>
           <w:lang w:val="en-CA"/>
         </w:rPr>
-        <w:t>The Wolf and the player selects dialogue options, which eventually leads to a fight.</w:t>
+        <w:t xml:space="preserve">The </w:t>
+      </w:r>
+      <w:proofErr w:type="gramStart"/>
+      <w:r>
+        <w:rPr>
+          <w:lang w:val="en-CA"/>
+        </w:rPr>
+        <w:t>Wolf</w:t>
+      </w:r>
+      <w:proofErr w:type="gramEnd"/>
+      <w:r>
+        <w:rPr>
+          <w:lang w:val="en-CA"/>
+        </w:rPr>
+        <w:t xml:space="preserve"> and the player selects dialogue options, which eventually leads to a fight.</w:t>
       </w:r>
     </w:p>
     <w:p>
@@ -268,7 +282,21 @@
         <w:rPr>
           <w:lang w:val="en-CA"/>
         </w:rPr>
-        <w:t xml:space="preserve">Player made contact with </w:t>
+        <w:t xml:space="preserve">Player </w:t>
+      </w:r>
+      <w:proofErr w:type="gramStart"/>
+      <w:r>
+        <w:rPr>
+          <w:lang w:val="en-CA"/>
+        </w:rPr>
+        <w:t>made contact with</w:t>
+      </w:r>
+      <w:proofErr w:type="gramEnd"/>
+      <w:r>
+        <w:rPr>
+          <w:lang w:val="en-CA"/>
+        </w:rPr>
+        <w:t xml:space="preserve"> </w:t>
       </w:r>
       <w:r>
         <w:rPr>
@@ -1257,13 +1285,27 @@
         <w:rPr>
           <w:lang w:val="en-CA"/>
         </w:rPr>
-        <w:t>The Wolf is changed to dead</w:t>
-      </w:r>
-      <w:r>
-        <w:rPr>
-          <w:lang w:val="en-CA"/>
-        </w:rPr>
-        <w:t>, the next zone is opened.</w:t>
+        <w:t xml:space="preserve">The Wolf is changed to </w:t>
+      </w:r>
+      <w:proofErr w:type="gramStart"/>
+      <w:r>
+        <w:rPr>
+          <w:lang w:val="en-CA"/>
+        </w:rPr>
+        <w:t>dead</w:t>
+      </w:r>
+      <w:r>
+        <w:rPr>
+          <w:lang w:val="en-CA"/>
+        </w:rPr>
+        <w:t>,</w:t>
+      </w:r>
+      <w:proofErr w:type="gramEnd"/>
+      <w:r>
+        <w:rPr>
+          <w:lang w:val="en-CA"/>
+        </w:rPr>
+        <w:t xml:space="preserve"> the next zone is opened.</w:t>
       </w:r>
     </w:p>
     <w:p>
@@ -1653,43 +1695,24 @@
       <w:pPr>
         <w:spacing w:after="0"/>
       </w:pPr>
+      <w:r>
+        <w:lastRenderedPageBreak/>
+        <w:t>Data Flow Diagram Level 1:</w:t>
+      </w:r>
     </w:p>
     <w:p>
       <w:pPr>
         <w:spacing w:after="0"/>
       </w:pPr>
-    </w:p>
-    <w:p>
-      <w:pPr>
-        <w:spacing w:after="0"/>
-      </w:pPr>
-    </w:p>
-    <w:p>
-      <w:pPr>
-        <w:spacing w:after="0"/>
-      </w:pPr>
-    </w:p>
-    <w:p>
-      <w:pPr>
-        <w:spacing w:after="0"/>
-      </w:pPr>
-      <w:r>
-        <w:t>Data Flow Diagram Level 1:</w:t>
-      </w:r>
-    </w:p>
-    <w:p>
-      <w:pPr>
-        <w:spacing w:after="0"/>
-      </w:pPr>
       <w:r>
         <w:rPr>
           <w:noProof/>
         </w:rPr>
         <w:drawing>
-          <wp:inline distT="0" distB="0" distL="0" distR="0" wp14:anchorId="0C7389A2" wp14:editId="3FC6230C">
-            <wp:extent cx="5935980" cy="4511040"/>
-            <wp:effectExtent l="0" t="0" r="7620" b="3810"/>
-            <wp:docPr id="285247855" name="Picture 54"/>
+          <wp:inline distT="0" distB="0" distL="0" distR="0" wp14:anchorId="5FE5F6E7" wp14:editId="0F6769D5">
+            <wp:extent cx="5943600" cy="4598035"/>
+            <wp:effectExtent l="0" t="0" r="0" b="0"/>
+            <wp:docPr id="1761727316" name="Picture 58"/>
             <wp:cNvGraphicFramePr>
               <a:graphicFrameLocks xmlns:a="http://schemas.openxmlformats.org/drawingml/2006/main" noChangeAspect="1"/>
             </wp:cNvGraphicFramePr>
@@ -1697,7 +1720,7 @@
               <a:graphicData uri="http://schemas.openxmlformats.org/drawingml/2006/picture">
                 <pic:pic xmlns:pic="http://schemas.openxmlformats.org/drawingml/2006/picture">
                   <pic:nvPicPr>
-                    <pic:cNvPr id="0" name="Picture 4"/>
+                    <pic:cNvPr id="0" name="Picture 8"/>
                     <pic:cNvPicPr>
                       <a:picLocks noChangeAspect="1" noChangeArrowheads="1"/>
                     </pic:cNvPicPr>
@@ -1718,7 +1741,7 @@
                   <pic:spPr bwMode="auto">
                     <a:xfrm>
                       <a:off x="0" y="0"/>
-                      <a:ext cx="5935980" cy="4511040"/>
+                      <a:ext cx="5943600" cy="4598035"/>
                     </a:xfrm>
                     <a:prstGeom prst="rect">
                       <a:avLst/>
@@ -1825,6 +1848,7 @@
         <w:spacing w:after="0"/>
       </w:pPr>
       <w:r>
+        <w:lastRenderedPageBreak/>
         <w:t>Data Flow Diagram Level 2:</w:t>
       </w:r>
     </w:p>
@@ -1837,10 +1861,10 @@
           <w:noProof/>
         </w:rPr>
         <w:drawing>
-          <wp:inline distT="0" distB="0" distL="0" distR="0" wp14:anchorId="279A83EA" wp14:editId="2A4527B2">
-            <wp:extent cx="5526776" cy="5455920"/>
+          <wp:inline distT="0" distB="0" distL="0" distR="0" wp14:anchorId="30906EE0" wp14:editId="0FA74CB8">
+            <wp:extent cx="5943600" cy="5869305"/>
             <wp:effectExtent l="0" t="0" r="0" b="0"/>
-            <wp:docPr id="1229950174" name="Picture 56"/>
+            <wp:docPr id="407299612" name="Picture 59"/>
             <wp:cNvGraphicFramePr>
               <a:graphicFrameLocks xmlns:a="http://schemas.openxmlformats.org/drawingml/2006/main" noChangeAspect="1"/>
             </wp:cNvGraphicFramePr>
@@ -1848,7 +1872,7 @@
               <a:graphicData uri="http://schemas.openxmlformats.org/drawingml/2006/picture">
                 <pic:pic xmlns:pic="http://schemas.openxmlformats.org/drawingml/2006/picture">
                   <pic:nvPicPr>
-                    <pic:cNvPr id="0" name="Picture 6"/>
+                    <pic:cNvPr id="0" name="Picture 10"/>
                     <pic:cNvPicPr>
                       <a:picLocks noChangeAspect="1" noChangeArrowheads="1"/>
                     </pic:cNvPicPr>
@@ -1869,7 +1893,7 @@
                   <pic:spPr bwMode="auto">
                     <a:xfrm>
                       <a:off x="0" y="0"/>
-                      <a:ext cx="5531297" cy="5460383"/>
+                      <a:ext cx="5943600" cy="5869305"/>
                     </a:xfrm>
                     <a:prstGeom prst="rect">
                       <a:avLst/>
@@ -1905,8 +1929,13 @@
         <w:spacing w:after="0"/>
         <w:ind w:left="2160"/>
       </w:pPr>
-      <w:r>
-        <w:t>TheWolfDialogue:</w:t>
+      <w:proofErr w:type="spellStart"/>
+      <w:r>
+        <w:t>TheWolfDialogue</w:t>
+      </w:r>
+      <w:proofErr w:type="spellEnd"/>
+      <w:r>
+        <w:t>:</w:t>
       </w:r>
     </w:p>
     <w:p>
@@ -1916,7 +1945,15 @@
       </w:pPr>
       <w:r>
         <w:tab/>
-        <w:t>IF player activate button == true &amp;&amp; proximity == close enough</w:t>
+        <w:t xml:space="preserve">IF player activate button == </w:t>
+      </w:r>
+      <w:proofErr w:type="gramStart"/>
+      <w:r>
+        <w:t>true &amp;&amp;</w:t>
+      </w:r>
+      <w:proofErr w:type="gramEnd"/>
+      <w:r>
+        <w:t xml:space="preserve"> proximity == close enough</w:t>
       </w:r>
     </w:p>
     <w:p>
@@ -1957,10 +1994,18 @@
         <w:t>IF</w:t>
       </w:r>
       <w:r>
-        <w:t xml:space="preserve"> Red has health</w:t>
-      </w:r>
-      <w:r>
-        <w:t xml:space="preserve"> &amp;&amp; The Wolf has health</w:t>
+        <w:t xml:space="preserve"> Red has </w:t>
+      </w:r>
+      <w:proofErr w:type="gramStart"/>
+      <w:r>
+        <w:t>health</w:t>
+      </w:r>
+      <w:r>
+        <w:t xml:space="preserve"> &amp;&amp;</w:t>
+      </w:r>
+      <w:proofErr w:type="gramEnd"/>
+      <w:r>
+        <w:t xml:space="preserve"> The Wolf has health</w:t>
       </w:r>
     </w:p>
     <w:p>
@@ -1976,7 +2021,19 @@
       </w:r>
       <w:r>
         <w:tab/>
-        <w:t>TheWolfCombat()</w:t>
+      </w:r>
+      <w:proofErr w:type="spellStart"/>
+      <w:proofErr w:type="gramStart"/>
+      <w:r>
+        <w:t>TheWolfCombat</w:t>
+      </w:r>
+      <w:proofErr w:type="spellEnd"/>
+      <w:r>
+        <w:t>(</w:t>
+      </w:r>
+      <w:proofErr w:type="gramEnd"/>
+      <w:r>
+        <w:t>)</w:t>
       </w:r>
     </w:p>
     <w:p>
@@ -1985,7 +2042,6 @@
         <w:ind w:left="2160"/>
       </w:pPr>
       <w:r>
-        <w:lastRenderedPageBreak/>
         <w:tab/>
         <w:t>ELSE The Wolf remains standing still without speaking.</w:t>
       </w:r>
@@ -2004,6 +2060,7 @@
         </w:numPr>
       </w:pPr>
       <w:r>
+        <w:lastRenderedPageBreak/>
         <w:t>Acceptance Tests</w:t>
       </w:r>
       <w:r>
@@ -2050,8 +2107,13 @@
           <w:numId w:val="4"/>
         </w:numPr>
       </w:pPr>
-      <w:r>
-        <w:t>Player is attacked by NPC enemy</w:t>
+      <w:proofErr w:type="gramStart"/>
+      <w:r>
+        <w:t>Player is</w:t>
+      </w:r>
+      <w:proofErr w:type="gramEnd"/>
+      <w:r>
+        <w:t xml:space="preserve"> attacked by NPC enemy</w:t>
       </w:r>
       <w:r>
         <w:t>, generating damage data</w:t>
@@ -2066,8 +2128,13 @@
         </w:numPr>
       </w:pPr>
       <w:r>
-        <w:t>Damage data is recorded over period of time</w:t>
-      </w:r>
+        <w:t xml:space="preserve">Damage data is recorded over </w:t>
+      </w:r>
+      <w:proofErr w:type="gramStart"/>
+      <w:r>
+        <w:t>period of time</w:t>
+      </w:r>
+      <w:proofErr w:type="gramEnd"/>
     </w:p>
     <w:p>
       <w:pPr>
@@ -2797,7 +2864,23 @@
                 <w:sz w:val="24"/>
                 <w:szCs w:val="24"/>
               </w:rPr>
-              <w:t>6.  Programming NPC combat response</w:t>
+              <w:t>6</w:t>
+            </w:r>
+            <w:proofErr w:type="gramStart"/>
+            <w:r>
+              <w:rPr>
+                <w:sz w:val="24"/>
+                <w:szCs w:val="24"/>
+              </w:rPr>
+              <w:t>.  Programming</w:t>
+            </w:r>
+            <w:proofErr w:type="gramEnd"/>
+            <w:r>
+              <w:rPr>
+                <w:sz w:val="24"/>
+                <w:szCs w:val="24"/>
+              </w:rPr>
+              <w:t xml:space="preserve"> NPC combat response</w:t>
             </w:r>
           </w:p>
         </w:tc>
@@ -2904,7 +2987,39 @@
                 <w:sz w:val="24"/>
                 <w:szCs w:val="24"/>
               </w:rPr>
-              <w:t>7.  Programming NPC dialogue  for The Wolf</w:t>
+              <w:t>7</w:t>
+            </w:r>
+            <w:proofErr w:type="gramStart"/>
+            <w:r>
+              <w:rPr>
+                <w:sz w:val="24"/>
+                <w:szCs w:val="24"/>
+              </w:rPr>
+              <w:t>.  Programming</w:t>
+            </w:r>
+            <w:proofErr w:type="gramEnd"/>
+            <w:r>
+              <w:rPr>
+                <w:sz w:val="24"/>
+                <w:szCs w:val="24"/>
+              </w:rPr>
+              <w:t xml:space="preserve"> NPC </w:t>
+            </w:r>
+            <w:proofErr w:type="gramStart"/>
+            <w:r>
+              <w:rPr>
+                <w:sz w:val="24"/>
+                <w:szCs w:val="24"/>
+              </w:rPr>
+              <w:t>dialogue  for</w:t>
+            </w:r>
+            <w:proofErr w:type="gramEnd"/>
+            <w:r>
+              <w:rPr>
+                <w:sz w:val="24"/>
+                <w:szCs w:val="24"/>
+              </w:rPr>
+              <w:t xml:space="preserve"> The Wolf</w:t>
             </w:r>
           </w:p>
         </w:tc>
@@ -3018,7 +3133,23 @@
                 <w:sz w:val="24"/>
                 <w:szCs w:val="24"/>
               </w:rPr>
-              <w:t>8.  Programming NPC dialogue for The Bear</w:t>
+              <w:t>8</w:t>
+            </w:r>
+            <w:proofErr w:type="gramStart"/>
+            <w:r>
+              <w:rPr>
+                <w:sz w:val="24"/>
+                <w:szCs w:val="24"/>
+              </w:rPr>
+              <w:t>.  Programming</w:t>
+            </w:r>
+            <w:proofErr w:type="gramEnd"/>
+            <w:r>
+              <w:rPr>
+                <w:sz w:val="24"/>
+                <w:szCs w:val="24"/>
+              </w:rPr>
+              <w:t xml:space="preserve"> NPC dialogue for The Bear</w:t>
             </w:r>
           </w:p>
         </w:tc>
@@ -3132,7 +3263,23 @@
                 <w:sz w:val="24"/>
                 <w:szCs w:val="24"/>
               </w:rPr>
-              <w:t>9.  Programming NPC dialogue for The Hunter</w:t>
+              <w:t>9</w:t>
+            </w:r>
+            <w:proofErr w:type="gramStart"/>
+            <w:r>
+              <w:rPr>
+                <w:sz w:val="24"/>
+                <w:szCs w:val="24"/>
+              </w:rPr>
+              <w:t>.  Programming</w:t>
+            </w:r>
+            <w:proofErr w:type="gramEnd"/>
+            <w:r>
+              <w:rPr>
+                <w:sz w:val="24"/>
+                <w:szCs w:val="24"/>
+              </w:rPr>
+              <w:t xml:space="preserve"> NPC dialogue for The Hunter</w:t>
             </w:r>
           </w:p>
         </w:tc>
@@ -3254,12 +3401,21 @@
               </w:rPr>
               <w:t>0</w:t>
             </w:r>
-            <w:r>
-              <w:rPr>
-                <w:sz w:val="24"/>
-                <w:szCs w:val="24"/>
-              </w:rPr>
-              <w:t>.  Programming NPC dialogue for The Hiker</w:t>
+            <w:proofErr w:type="gramStart"/>
+            <w:r>
+              <w:rPr>
+                <w:sz w:val="24"/>
+                <w:szCs w:val="24"/>
+              </w:rPr>
+              <w:t>.  Programming</w:t>
+            </w:r>
+            <w:proofErr w:type="gramEnd"/>
+            <w:r>
+              <w:rPr>
+                <w:sz w:val="24"/>
+                <w:szCs w:val="24"/>
+              </w:rPr>
+              <w:t xml:space="preserve"> NPC dialogue for The Hiker</w:t>
             </w:r>
           </w:p>
         </w:tc>
@@ -3381,20 +3537,21 @@
               </w:rPr>
               <w:t>1</w:t>
             </w:r>
-            <w:r>
-              <w:rPr>
-                <w:sz w:val="24"/>
-                <w:szCs w:val="24"/>
-              </w:rPr>
-              <w:t xml:space="preserve">.  Programming NPC </w:t>
-            </w:r>
-            <w:r>
-              <w:rPr>
-                <w:sz w:val="24"/>
-                <w:szCs w:val="24"/>
-              </w:rPr>
-              <w:lastRenderedPageBreak/>
-              <w:t>dialogue for The Wizard</w:t>
+            <w:proofErr w:type="gramStart"/>
+            <w:r>
+              <w:rPr>
+                <w:sz w:val="24"/>
+                <w:szCs w:val="24"/>
+              </w:rPr>
+              <w:t>.  Programming</w:t>
+            </w:r>
+            <w:proofErr w:type="gramEnd"/>
+            <w:r>
+              <w:rPr>
+                <w:sz w:val="24"/>
+                <w:szCs w:val="24"/>
+              </w:rPr>
+              <w:t xml:space="preserve"> NPC dialogue for The Wizard</w:t>
             </w:r>
           </w:p>
         </w:tc>
@@ -3429,7 +3586,6 @@
                 <w:sz w:val="24"/>
                 <w:szCs w:val="24"/>
               </w:rPr>
-              <w:lastRenderedPageBreak/>
               <w:t>2</w:t>
             </w:r>
           </w:p>
@@ -3517,12 +3673,29 @@
               </w:rPr>
               <w:t>2</w:t>
             </w:r>
-            <w:r>
-              <w:rPr>
-                <w:sz w:val="24"/>
-                <w:szCs w:val="24"/>
-              </w:rPr>
-              <w:t>.  Programming NPC dialogue for The Hippie</w:t>
+            <w:proofErr w:type="gramStart"/>
+            <w:r>
+              <w:rPr>
+                <w:sz w:val="24"/>
+                <w:szCs w:val="24"/>
+              </w:rPr>
+              <w:t>.  Programming</w:t>
+            </w:r>
+            <w:proofErr w:type="gramEnd"/>
+            <w:r>
+              <w:rPr>
+                <w:sz w:val="24"/>
+                <w:szCs w:val="24"/>
+              </w:rPr>
+              <w:t xml:space="preserve"> NPC </w:t>
+            </w:r>
+            <w:r>
+              <w:rPr>
+                <w:sz w:val="24"/>
+                <w:szCs w:val="24"/>
+              </w:rPr>
+              <w:lastRenderedPageBreak/>
+              <w:t>dialogue for The Hippie</w:t>
             </w:r>
           </w:p>
         </w:tc>
@@ -3556,6 +3729,7 @@
                 <w:sz w:val="24"/>
                 <w:szCs w:val="24"/>
               </w:rPr>
+              <w:lastRenderedPageBreak/>
               <w:t>2</w:t>
             </w:r>
           </w:p>
@@ -3642,12 +3816,21 @@
               </w:rPr>
               <w:t>3</w:t>
             </w:r>
-            <w:r>
-              <w:rPr>
-                <w:sz w:val="24"/>
-                <w:szCs w:val="24"/>
-              </w:rPr>
-              <w:t>.  Programming NPC dialogue for The Axman</w:t>
+            <w:proofErr w:type="gramStart"/>
+            <w:r>
+              <w:rPr>
+                <w:sz w:val="24"/>
+                <w:szCs w:val="24"/>
+              </w:rPr>
+              <w:t>.  Programming</w:t>
+            </w:r>
+            <w:proofErr w:type="gramEnd"/>
+            <w:r>
+              <w:rPr>
+                <w:sz w:val="24"/>
+                <w:szCs w:val="24"/>
+              </w:rPr>
+              <w:t xml:space="preserve"> NPC dialogue for The Axman</w:t>
             </w:r>
           </w:p>
         </w:tc>
@@ -3767,12 +3950,21 @@
               </w:rPr>
               <w:t>4</w:t>
             </w:r>
-            <w:r>
-              <w:rPr>
-                <w:sz w:val="24"/>
-                <w:szCs w:val="24"/>
-              </w:rPr>
-              <w:t xml:space="preserve">.  Programming NPC dialogue for The </w:t>
+            <w:proofErr w:type="gramStart"/>
+            <w:r>
+              <w:rPr>
+                <w:sz w:val="24"/>
+                <w:szCs w:val="24"/>
+              </w:rPr>
+              <w:t>.  Programming</w:t>
+            </w:r>
+            <w:proofErr w:type="gramEnd"/>
+            <w:r>
+              <w:rPr>
+                <w:sz w:val="24"/>
+                <w:szCs w:val="24"/>
+              </w:rPr>
+              <w:t xml:space="preserve"> NPC dialogue for The </w:t>
             </w:r>
             <w:r>
               <w:rPr>
@@ -3899,12 +4091,21 @@
               </w:rPr>
               <w:t>5</w:t>
             </w:r>
-            <w:r>
-              <w:rPr>
-                <w:sz w:val="24"/>
-                <w:szCs w:val="24"/>
-              </w:rPr>
-              <w:t xml:space="preserve">.  Programming NPC dialogue for The </w:t>
+            <w:proofErr w:type="gramStart"/>
+            <w:r>
+              <w:rPr>
+                <w:sz w:val="24"/>
+                <w:szCs w:val="24"/>
+              </w:rPr>
+              <w:t>.  Programming</w:t>
+            </w:r>
+            <w:proofErr w:type="gramEnd"/>
+            <w:r>
+              <w:rPr>
+                <w:sz w:val="24"/>
+                <w:szCs w:val="24"/>
+              </w:rPr>
+              <w:t xml:space="preserve"> NPC dialogue for The </w:t>
             </w:r>
             <w:r>
               <w:rPr>
@@ -4031,12 +4232,21 @@
               </w:rPr>
               <w:t>6</w:t>
             </w:r>
-            <w:r>
-              <w:rPr>
-                <w:sz w:val="24"/>
-                <w:szCs w:val="24"/>
-              </w:rPr>
-              <w:t xml:space="preserve">.  Programming NPC dialogue for The </w:t>
+            <w:proofErr w:type="gramStart"/>
+            <w:r>
+              <w:rPr>
+                <w:sz w:val="24"/>
+                <w:szCs w:val="24"/>
+              </w:rPr>
+              <w:t>.  Programming</w:t>
+            </w:r>
+            <w:proofErr w:type="gramEnd"/>
+            <w:r>
+              <w:rPr>
+                <w:sz w:val="24"/>
+                <w:szCs w:val="24"/>
+              </w:rPr>
+              <w:t xml:space="preserve"> NPC dialogue for The </w:t>
             </w:r>
             <w:r>
               <w:rPr>
@@ -4257,6 +4467,7 @@
         <w:ind w:left="720"/>
       </w:pPr>
       <w:r>
+        <w:lastRenderedPageBreak/>
         <w:t>Pert diagram</w:t>
       </w:r>
     </w:p>
@@ -4379,7 +4590,7 @@
                 </mc:Choice>
                 <mc:Fallback>
                   <w:pict>
-                    <v:shapetype w14:anchorId="3FA117F5" id="_x0000_t32" coordsize="21600,21600" o:spt="32" o:oned="t" path="m,l21600,21600e" filled="f">
+                    <v:shapetype w14:anchorId="25A7AEC8" id="_x0000_t32" coordsize="21600,21600" o:spt="32" o:oned="t" path="m,l21600,21600e" filled="f">
                       <v:path arrowok="t" fillok="f" o:connecttype="none"/>
                       <o:lock v:ext="edit" shapetype="t"/>
                     </v:shapetype>
@@ -4449,7 +4660,7 @@
                 </mc:Choice>
                 <mc:Fallback>
                   <w:pict>
-                    <v:shape w14:anchorId="6F74CA7C" id="Straight Arrow Connector 23" o:spid="_x0000_s1026" type="#_x0000_t32" style="position:absolute;margin-left:63pt;margin-top:5.9pt;width:49.2pt;height:179.4pt;z-index:251669504;visibility:visible;mso-wrap-style:square;mso-wrap-distance-left:9pt;mso-wrap-distance-top:0;mso-wrap-distance-right:9pt;mso-wrap-distance-bottom:0;mso-position-horizontal:absolute;mso-position-horizontal-relative:text;mso-position-vertical:absolute;mso-position-vertical-relative:text" o:gfxdata="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" strokecolor="#4579b8 [3044]">
+                    <v:shape w14:anchorId="6FDF4159" id="Straight Arrow Connector 23" o:spid="_x0000_s1026" type="#_x0000_t32" style="position:absolute;margin-left:63pt;margin-top:5.9pt;width:49.2pt;height:179.4pt;z-index:251669504;visibility:visible;mso-wrap-style:square;mso-wrap-distance-left:9pt;mso-wrap-distance-top:0;mso-wrap-distance-right:9pt;mso-wrap-distance-bottom:0;mso-position-horizontal:absolute;mso-position-horizontal-relative:text;mso-position-vertical:absolute;mso-position-vertical-relative:text" o:gfxdata="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" strokecolor="#4579b8 [3044]">
                       <v:stroke endarrow="block"/>
                     </v:shape>
                   </w:pict>
@@ -4546,6 +4757,9 @@
             <w:gridSpan w:val="3"/>
           </w:tcPr>
           <w:p>
+            <w:pPr>
+              <w:jc w:val="center"/>
+            </w:pPr>
             <w:r>
               <w:rPr>
                 <w:noProof/>
@@ -4605,7 +4819,7 @@
                 </mc:Choice>
                 <mc:Fallback>
                   <w:pict>
-                    <v:shape w14:anchorId="327199ED" id="Straight Arrow Connector 25" o:spid="_x0000_s1026" type="#_x0000_t32" style="position:absolute;margin-left:63pt;margin-top:8.9pt;width:65.4pt;height:121.8pt;z-index:251671552;visibility:visible;mso-wrap-style:square;mso-wrap-distance-left:9pt;mso-wrap-distance-top:0;mso-wrap-distance-right:9pt;mso-wrap-distance-bottom:0;mso-position-horizontal:absolute;mso-position-horizontal-relative:text;mso-position-vertical:absolute;mso-position-vertical-relative:text" o:gfxdata="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" strokecolor="#4579b8 [3044]">
+                    <v:shape w14:anchorId="0FBCBE2C" id="Straight Arrow Connector 25" o:spid="_x0000_s1026" type="#_x0000_t32" style="position:absolute;margin-left:63pt;margin-top:8.9pt;width:65.4pt;height:121.8pt;z-index:251671552;visibility:visible;mso-wrap-style:square;mso-wrap-distance-left:9pt;mso-wrap-distance-top:0;mso-wrap-distance-right:9pt;mso-wrap-distance-bottom:0;mso-position-horizontal:absolute;mso-position-horizontal-relative:text;mso-position-vertical:absolute;mso-position-vertical-relative:text" o:gfxdata="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" strokecolor="#4579b8 [3044]">
                       <v:stroke endarrow="block"/>
                     </v:shape>
                   </w:pict>
@@ -4651,8 +4865,15 @@
         </w:tc>
       </w:tr>
     </w:tbl>
-    <w:p/>
-    <w:p>
+    <w:p>
+      <w:pPr>
+        <w:jc w:val="center"/>
+      </w:pPr>
+    </w:p>
+    <w:p>
+      <w:pPr>
+        <w:jc w:val="center"/>
+      </w:pPr>
       <w:r>
         <w:rPr>
           <w:noProof/>
@@ -4660,7 +4881,7 @@
         <mc:AlternateContent>
           <mc:Choice Requires="wps">
             <w:drawing>
-              <wp:anchor distT="0" distB="0" distL="114300" distR="114300" simplePos="0" relativeHeight="251655680" behindDoc="0" locked="0" layoutInCell="1" allowOverlap="1" wp14:anchorId="375D4CB1" wp14:editId="22F15448">
+              <wp:anchor distT="0" distB="0" distL="114300" distR="114300" simplePos="0" relativeHeight="251644416" behindDoc="0" locked="0" layoutInCell="1" allowOverlap="1" wp14:anchorId="375D4CB1" wp14:editId="22F15448">
                 <wp:simplePos x="0" y="0"/>
                 <wp:positionH relativeFrom="column">
                   <wp:posOffset>510540</wp:posOffset>
@@ -4712,7 +4933,7 @@
           </mc:Choice>
           <mc:Fallback>
             <w:pict>
-              <v:shape w14:anchorId="2F8BF0A5" id="Straight Arrow Connector 13" o:spid="_x0000_s1026" type="#_x0000_t32" style="position:absolute;margin-left:40.2pt;margin-top:6.4pt;width:40.2pt;height:43.8pt;flip:y;z-index:251655680;visibility:visible;mso-wrap-style:square;mso-wrap-distance-left:9pt;mso-wrap-distance-top:0;mso-wrap-distance-right:9pt;mso-wrap-distance-bottom:0;mso-position-horizontal:absolute;mso-position-horizontal-relative:text;mso-position-vertical:absolute;mso-position-vertical-relative:text" o:gfxdata="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" strokecolor="#4579b8 [3044]">
+              <v:shape w14:anchorId="36D816BA" id="Straight Arrow Connector 13" o:spid="_x0000_s1026" type="#_x0000_t32" style="position:absolute;margin-left:40.2pt;margin-top:6.4pt;width:40.2pt;height:43.8pt;flip:y;z-index:251644416;visibility:visible;mso-wrap-style:square;mso-wrap-distance-left:9pt;mso-wrap-distance-top:0;mso-wrap-distance-right:9pt;mso-wrap-distance-bottom:0;mso-position-horizontal:absolute;mso-position-horizontal-relative:text;mso-position-vertical:absolute;mso-position-vertical-relative:text" o:gfxdata="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" strokecolor="#4579b8 [3044]">
                 <v:stroke endarrow="block"/>
               </v:shape>
             </w:pict>
@@ -4738,6 +4959,9 @@
             <w:tcW w:w="468" w:type="dxa"/>
           </w:tcPr>
           <w:p>
+            <w:pPr>
+              <w:jc w:val="center"/>
+            </w:pPr>
             <w:r>
               <w:t>13</w:t>
             </w:r>
@@ -4748,6 +4972,9 @@
             <w:tcW w:w="450" w:type="dxa"/>
           </w:tcPr>
           <w:p>
+            <w:pPr>
+              <w:jc w:val="center"/>
+            </w:pPr>
             <w:r>
               <w:t>2</w:t>
             </w:r>
@@ -4758,6 +4985,9 @@
             <w:tcW w:w="450" w:type="dxa"/>
           </w:tcPr>
           <w:p>
+            <w:pPr>
+              <w:jc w:val="center"/>
+            </w:pPr>
             <w:r>
               <w:t>15</w:t>
             </w:r>
@@ -4771,6 +5001,9 @@
             <w:gridSpan w:val="3"/>
           </w:tcPr>
           <w:p>
+            <w:pPr>
+              <w:jc w:val="center"/>
+            </w:pPr>
             <w:r>
               <w:rPr>
                 <w:noProof/>
@@ -4778,7 +5011,7 @@
               <mc:AlternateContent>
                 <mc:Choice Requires="wps">
                   <w:drawing>
-                    <wp:anchor distT="0" distB="0" distL="114300" distR="114300" simplePos="0" relativeHeight="251680768" behindDoc="0" locked="0" layoutInCell="1" allowOverlap="1" wp14:anchorId="42058B07" wp14:editId="2636585D">
+                    <wp:anchor distT="0" distB="0" distL="114300" distR="114300" simplePos="0" relativeHeight="251686400" behindDoc="0" locked="0" layoutInCell="1" allowOverlap="1" wp14:anchorId="42058B07" wp14:editId="2636585D">
                       <wp:simplePos x="0" y="0"/>
                       <wp:positionH relativeFrom="column">
                         <wp:posOffset>800100</wp:posOffset>
@@ -4830,7 +5063,7 @@
                 </mc:Choice>
                 <mc:Fallback>
                   <w:pict>
-                    <v:shape w14:anchorId="01692F58" id="Straight Arrow Connector 40" o:spid="_x0000_s1026" type="#_x0000_t32" style="position:absolute;margin-left:63pt;margin-top:5.85pt;width:65.4pt;height:67.2pt;z-index:251680768;visibility:visible;mso-wrap-style:square;mso-wrap-distance-left:9pt;mso-wrap-distance-top:0;mso-wrap-distance-right:9pt;mso-wrap-distance-bottom:0;mso-position-horizontal:absolute;mso-position-horizontal-relative:text;mso-position-vertical:absolute;mso-position-vertical-relative:text" o:gfxdata="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" strokecolor="#4579b8 [3044]">
+                    <v:shape w14:anchorId="3F5DAB19" id="Straight Arrow Connector 40" o:spid="_x0000_s1026" type="#_x0000_t32" style="position:absolute;margin-left:63pt;margin-top:5.85pt;width:65.4pt;height:67.2pt;z-index:251686400;visibility:visible;mso-wrap-style:square;mso-wrap-distance-left:9pt;mso-wrap-distance-top:0;mso-wrap-distance-right:9pt;mso-wrap-distance-bottom:0;mso-position-horizontal:absolute;mso-position-horizontal-relative:text;mso-position-vertical:absolute;mso-position-vertical-relative:text" o:gfxdata="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" strokecolor="#4579b8 [3044]">
                       <v:stroke endarrow="block"/>
                     </v:shape>
                   </w:pict>
@@ -4849,6 +5082,9 @@
             <w:tcW w:w="468" w:type="dxa"/>
           </w:tcPr>
           <w:p>
+            <w:pPr>
+              <w:jc w:val="center"/>
+            </w:pPr>
             <w:r>
               <w:t>13</w:t>
             </w:r>
@@ -4859,6 +5095,9 @@
             <w:tcW w:w="450" w:type="dxa"/>
           </w:tcPr>
           <w:p>
+            <w:pPr>
+              <w:jc w:val="center"/>
+            </w:pPr>
             <w:r>
               <w:t>0</w:t>
             </w:r>
@@ -4869,6 +5108,9 @@
             <w:tcW w:w="450" w:type="dxa"/>
           </w:tcPr>
           <w:p>
+            <w:pPr>
+              <w:jc w:val="center"/>
+            </w:pPr>
             <w:r>
               <w:t>15</w:t>
             </w:r>
@@ -4876,7 +5118,11 @@
         </w:tc>
       </w:tr>
     </w:tbl>
-    <w:p/>
+    <w:p>
+      <w:pPr>
+        <w:jc w:val="center"/>
+      </w:pPr>
+    </w:p>
     <w:tbl>
       <w:tblPr>
         <w:tblStyle w:val="TableGrid"/>
@@ -4895,6 +5141,9 @@
             <w:tcW w:w="468" w:type="dxa"/>
           </w:tcPr>
           <w:p>
+            <w:pPr>
+              <w:jc w:val="center"/>
+            </w:pPr>
             <w:r>
               <w:t>0</w:t>
             </w:r>
@@ -4905,6 +5154,9 @@
             <w:tcW w:w="450" w:type="dxa"/>
           </w:tcPr>
           <w:p>
+            <w:pPr>
+              <w:jc w:val="center"/>
+            </w:pPr>
             <w:r>
               <w:t>3</w:t>
             </w:r>
@@ -4915,6 +5167,9 @@
             <w:tcW w:w="450" w:type="dxa"/>
           </w:tcPr>
           <w:p>
+            <w:pPr>
+              <w:jc w:val="center"/>
+            </w:pPr>
             <w:r>
               <w:t>3</w:t>
             </w:r>
@@ -4943,6 +5198,9 @@
             <w:tcW w:w="468" w:type="dxa"/>
           </w:tcPr>
           <w:p>
+            <w:pPr>
+              <w:jc w:val="center"/>
+            </w:pPr>
             <w:r>
               <w:t>0</w:t>
             </w:r>
@@ -4953,6 +5211,9 @@
             <w:tcW w:w="450" w:type="dxa"/>
           </w:tcPr>
           <w:p>
+            <w:pPr>
+              <w:jc w:val="center"/>
+            </w:pPr>
             <w:r>
               <w:rPr>
                 <w:noProof/>
@@ -4960,7 +5221,7 @@
               <mc:AlternateContent>
                 <mc:Choice Requires="wps">
                   <w:drawing>
-                    <wp:anchor distT="0" distB="0" distL="114300" distR="114300" simplePos="0" relativeHeight="251662848" behindDoc="0" locked="0" layoutInCell="1" allowOverlap="1" wp14:anchorId="21106FBA" wp14:editId="1FDCCE59">
+                    <wp:anchor distT="0" distB="0" distL="114300" distR="114300" simplePos="0" relativeHeight="251654656" behindDoc="0" locked="0" layoutInCell="1" allowOverlap="1" wp14:anchorId="21106FBA" wp14:editId="1FDCCE59">
                       <wp:simplePos x="0" y="0"/>
                       <wp:positionH relativeFrom="column">
                         <wp:posOffset>-30480</wp:posOffset>
@@ -5012,7 +5273,7 @@
                 </mc:Choice>
                 <mc:Fallback>
                   <w:pict>
-                    <v:shape w14:anchorId="27CB1544" id="Straight Arrow Connector 15" o:spid="_x0000_s1026" type="#_x0000_t32" style="position:absolute;margin-left:-2.4pt;margin-top:10.55pt;width:43.8pt;height:124.2pt;z-index:251662848;visibility:visible;mso-wrap-style:square;mso-wrap-distance-left:9pt;mso-wrap-distance-top:0;mso-wrap-distance-right:9pt;mso-wrap-distance-bottom:0;mso-position-horizontal:absolute;mso-position-horizontal-relative:text;mso-position-vertical:absolute;mso-position-vertical-relative:text" o:gfxdata="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" strokecolor="#bc4542 [3045]">
+                    <v:shape w14:anchorId="40C2AE94" id="Straight Arrow Connector 15" o:spid="_x0000_s1026" type="#_x0000_t32" style="position:absolute;margin-left:-2.4pt;margin-top:10.55pt;width:43.8pt;height:124.2pt;z-index:251654656;visibility:visible;mso-wrap-style:square;mso-wrap-distance-left:9pt;mso-wrap-distance-top:0;mso-wrap-distance-right:9pt;mso-wrap-distance-bottom:0;mso-position-horizontal:absolute;mso-position-horizontal-relative:text;mso-position-vertical:absolute;mso-position-vertical-relative:text" o:gfxdata="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" strokecolor="#bc4542 [3045]">
                       <v:stroke endarrow="block"/>
                     </v:shape>
                   </w:pict>
@@ -5026,7 +5287,7 @@
               <mc:AlternateContent>
                 <mc:Choice Requires="wps">
                   <w:drawing>
-                    <wp:anchor distT="0" distB="0" distL="114300" distR="114300" simplePos="0" relativeHeight="251658752" behindDoc="0" locked="0" layoutInCell="1" allowOverlap="1" wp14:anchorId="661B66D5" wp14:editId="786948A6">
+                    <wp:anchor distT="0" distB="0" distL="114300" distR="114300" simplePos="0" relativeHeight="251649536" behindDoc="0" locked="0" layoutInCell="1" allowOverlap="1" wp14:anchorId="661B66D5" wp14:editId="786948A6">
                       <wp:simplePos x="0" y="0"/>
                       <wp:positionH relativeFrom="column">
                         <wp:posOffset>167640</wp:posOffset>
@@ -5078,7 +5339,7 @@
                 </mc:Choice>
                 <mc:Fallback>
                   <w:pict>
-                    <v:shape w14:anchorId="3096A408" id="Straight Arrow Connector 14" o:spid="_x0000_s1026" type="#_x0000_t32" style="position:absolute;margin-left:13.2pt;margin-top:11.75pt;width:35.4pt;height:58.2pt;z-index:251658752;visibility:visible;mso-wrap-style:square;mso-wrap-distance-left:9pt;mso-wrap-distance-top:0;mso-wrap-distance-right:9pt;mso-wrap-distance-bottom:0;mso-position-horizontal:absolute;mso-position-horizontal-relative:text;mso-position-vertical:absolute;mso-position-vertical-relative:text" o:gfxdata="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" strokecolor="#4579b8 [3044]">
+                    <v:shape w14:anchorId="11224B99" id="Straight Arrow Connector 14" o:spid="_x0000_s1026" type="#_x0000_t32" style="position:absolute;margin-left:13.2pt;margin-top:11.75pt;width:35.4pt;height:58.2pt;z-index:251649536;visibility:visible;mso-wrap-style:square;mso-wrap-distance-left:9pt;mso-wrap-distance-top:0;mso-wrap-distance-right:9pt;mso-wrap-distance-bottom:0;mso-position-horizontal:absolute;mso-position-horizontal-relative:text;mso-position-vertical:absolute;mso-position-vertical-relative:text" o:gfxdata="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" strokecolor="#4579b8 [3044]">
                       <v:stroke endarrow="block"/>
                     </v:shape>
                   </w:pict>
@@ -5095,6 +5356,9 @@
             <w:tcW w:w="450" w:type="dxa"/>
           </w:tcPr>
           <w:p>
+            <w:pPr>
+              <w:jc w:val="center"/>
+            </w:pPr>
             <w:r>
               <w:t>3</w:t>
             </w:r>
@@ -5120,6 +5384,9 @@
             <w:tcW w:w="468" w:type="dxa"/>
           </w:tcPr>
           <w:p>
+            <w:pPr>
+              <w:jc w:val="center"/>
+            </w:pPr>
             <w:r>
               <w:t>3</w:t>
             </w:r>
@@ -5130,6 +5397,9 @@
             <w:tcW w:w="450" w:type="dxa"/>
           </w:tcPr>
           <w:p>
+            <w:pPr>
+              <w:jc w:val="center"/>
+            </w:pPr>
             <w:r>
               <w:t>2</w:t>
             </w:r>
@@ -5140,6 +5410,9 @@
             <w:tcW w:w="450" w:type="dxa"/>
           </w:tcPr>
           <w:p>
+            <w:pPr>
+              <w:jc w:val="center"/>
+            </w:pPr>
             <w:r>
               <w:t>5</w:t>
             </w:r>
@@ -5163,7 +5436,7 @@
               <mc:AlternateContent>
                 <mc:Choice Requires="wps">
                   <w:drawing>
-                    <wp:anchor distT="0" distB="0" distL="114300" distR="114300" simplePos="0" relativeHeight="251672576" behindDoc="0" locked="0" layoutInCell="1" allowOverlap="1" wp14:anchorId="33CC0FA7" wp14:editId="4D0B8A32">
+                    <wp:anchor distT="0" distB="0" distL="114300" distR="114300" simplePos="0" relativeHeight="251664896" behindDoc="0" locked="0" layoutInCell="1" allowOverlap="1" wp14:anchorId="33CC0FA7" wp14:editId="4D0B8A32">
                       <wp:simplePos x="0" y="0"/>
                       <wp:positionH relativeFrom="column">
                         <wp:posOffset>701040</wp:posOffset>
@@ -5215,7 +5488,7 @@
                 </mc:Choice>
                 <mc:Fallback>
                   <w:pict>
-                    <v:shape w14:anchorId="19603DB0" id="Straight Arrow Connector 32" o:spid="_x0000_s1026" type="#_x0000_t32" style="position:absolute;margin-left:55.2pt;margin-top:1.35pt;width:57.6pt;height:130.8pt;flip:y;z-index:251672576;visibility:visible;mso-wrap-style:square;mso-wrap-distance-left:9pt;mso-wrap-distance-top:0;mso-wrap-distance-right:9pt;mso-wrap-distance-bottom:0;mso-position-horizontal:absolute;mso-position-horizontal-relative:text;mso-position-vertical:absolute;mso-position-vertical-relative:text" o:gfxdata="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" strokecolor="#4579b8 [3044]">
+                    <v:shape w14:anchorId="3709B593" id="Straight Arrow Connector 32" o:spid="_x0000_s1026" type="#_x0000_t32" style="position:absolute;margin-left:55.2pt;margin-top:1.35pt;width:57.6pt;height:130.8pt;flip:y;z-index:251664896;visibility:visible;mso-wrap-style:square;mso-wrap-distance-left:9pt;mso-wrap-distance-top:0;mso-wrap-distance-right:9pt;mso-wrap-distance-bottom:0;mso-position-horizontal:absolute;mso-position-horizontal-relative:text;mso-position-vertical:absolute;mso-position-vertical-relative:text" o:gfxdata="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" strokecolor="#4579b8 [3044]">
                       <v:stroke endarrow="block"/>
                     </v:shape>
                   </w:pict>
@@ -5229,7 +5502,7 @@
               <mc:AlternateContent>
                 <mc:Choice Requires="wps">
                   <w:drawing>
-                    <wp:anchor distT="0" distB="0" distL="114300" distR="114300" simplePos="0" relativeHeight="251653632" behindDoc="0" locked="0" layoutInCell="1" allowOverlap="1" wp14:anchorId="57692B4E" wp14:editId="03530796">
+                    <wp:anchor distT="0" distB="0" distL="114300" distR="114300" simplePos="0" relativeHeight="251642368" behindDoc="0" locked="0" layoutInCell="1" allowOverlap="1" wp14:anchorId="57692B4E" wp14:editId="03530796">
                       <wp:simplePos x="0" y="0"/>
                       <wp:positionH relativeFrom="column">
                         <wp:posOffset>-297180</wp:posOffset>
@@ -5284,7 +5557,7 @@
                 </mc:Choice>
                 <mc:Fallback>
                   <w:pict>
-                    <v:shape w14:anchorId="40D33A28" id="Straight Arrow Connector 12" o:spid="_x0000_s1026" type="#_x0000_t32" style="position:absolute;margin-left:-23.4pt;margin-top:2.3pt;width:18.6pt;height:3.6pt;z-index:251653632;visibility:visible;mso-wrap-style:square;mso-width-percent:0;mso-wrap-distance-left:9pt;mso-wrap-distance-top:0;mso-wrap-distance-right:9pt;mso-wrap-distance-bottom:0;mso-position-horizontal:absolute;mso-position-horizontal-relative:text;mso-position-vertical:absolute;mso-position-vertical-relative:text;mso-width-percent:0;mso-width-relative:margin" o:gfxdata="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" strokecolor="#4579b8 [3044]">
+                    <v:shape w14:anchorId="084A51FE" id="Straight Arrow Connector 12" o:spid="_x0000_s1026" type="#_x0000_t32" style="position:absolute;margin-left:-23.4pt;margin-top:2.3pt;width:18.6pt;height:3.6pt;z-index:251642368;visibility:visible;mso-wrap-style:square;mso-width-percent:0;mso-wrap-distance-left:9pt;mso-wrap-distance-top:0;mso-wrap-distance-right:9pt;mso-wrap-distance-bottom:0;mso-position-horizontal:absolute;mso-position-horizontal-relative:text;mso-position-vertical:absolute;mso-position-vertical-relative:text;mso-width-percent:0;mso-width-relative:margin" o:gfxdata="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" strokecolor="#4579b8 [3044]">
                       <v:stroke endarrow="block"/>
                     </v:shape>
                   </w:pict>
@@ -5303,6 +5576,9 @@
             <w:tcW w:w="468" w:type="dxa"/>
           </w:tcPr>
           <w:p>
+            <w:pPr>
+              <w:jc w:val="center"/>
+            </w:pPr>
             <w:r>
               <w:t>11</w:t>
             </w:r>
@@ -5313,6 +5589,9 @@
             <w:tcW w:w="450" w:type="dxa"/>
           </w:tcPr>
           <w:p>
+            <w:pPr>
+              <w:jc w:val="center"/>
+            </w:pPr>
             <w:r>
               <w:t>8</w:t>
             </w:r>
@@ -5323,6 +5602,9 @@
             <w:tcW w:w="450" w:type="dxa"/>
           </w:tcPr>
           <w:p>
+            <w:pPr>
+              <w:jc w:val="center"/>
+            </w:pPr>
             <w:r>
               <w:t>13</w:t>
             </w:r>
@@ -5331,6 +5613,9 @@
       </w:tr>
     </w:tbl>
     <w:p>
+      <w:pPr>
+        <w:jc w:val="center"/>
+      </w:pPr>
       <w:r>
         <w:rPr>
           <w:noProof/>
@@ -5338,7 +5623,7 @@
         <mc:AlternateContent>
           <mc:Choice Requires="wps">
             <w:drawing>
-              <wp:anchor distT="0" distB="0" distL="114300" distR="114300" simplePos="0" relativeHeight="251668480" behindDoc="0" locked="0" layoutInCell="1" allowOverlap="1" wp14:anchorId="2735DA64" wp14:editId="42E0A983">
+              <wp:anchor distT="0" distB="0" distL="114300" distR="114300" simplePos="0" relativeHeight="251663872" behindDoc="0" locked="0" layoutInCell="1" allowOverlap="1" wp14:anchorId="2735DA64" wp14:editId="42E0A983">
                 <wp:simplePos x="0" y="0"/>
                 <wp:positionH relativeFrom="column">
                   <wp:posOffset>-94615</wp:posOffset>
@@ -5396,7 +5681,7 @@
           </mc:Choice>
           <mc:Fallback>
             <w:pict>
-              <v:shape w14:anchorId="09B77EF4" id="Straight Arrow Connector 22" o:spid="_x0000_s1026" type="#_x0000_t32" style="position:absolute;margin-left:-7.45pt;margin-top:23.35pt;width:48pt;height:118.2pt;z-index:251668480;visibility:visible;mso-wrap-style:square;mso-width-percent:0;mso-height-percent:0;mso-wrap-distance-left:9pt;mso-wrap-distance-top:0;mso-wrap-distance-right:9pt;mso-wrap-distance-bottom:0;mso-position-horizontal:absolute;mso-position-horizontal-relative:text;mso-position-vertical:absolute;mso-position-vertical-relative:text;mso-width-percent:0;mso-height-percent:0;mso-width-relative:margin;mso-height-relative:margin" o:gfxdata="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" strokecolor="#4579b8 [3044]">
+              <v:shape w14:anchorId="6AED7E31" id="Straight Arrow Connector 22" o:spid="_x0000_s1026" type="#_x0000_t32" style="position:absolute;margin-left:-7.45pt;margin-top:23.35pt;width:48pt;height:118.2pt;z-index:251663872;visibility:visible;mso-wrap-style:square;mso-width-percent:0;mso-height-percent:0;mso-wrap-distance-left:9pt;mso-wrap-distance-top:0;mso-wrap-distance-right:9pt;mso-wrap-distance-bottom:0;mso-position-horizontal:absolute;mso-position-horizontal-relative:text;mso-position-vertical:absolute;mso-position-vertical-relative:text;mso-width-percent:0;mso-height-percent:0;mso-width-relative:margin;mso-height-relative:margin" o:gfxdata="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" strokecolor="#4579b8 [3044]">
                 <v:stroke endarrow="block"/>
               </v:shape>
             </w:pict>
@@ -5405,6 +5690,9 @@
       </w:r>
     </w:p>
     <w:p>
+      <w:pPr>
+        <w:jc w:val="center"/>
+      </w:pPr>
       <w:r>
         <w:rPr>
           <w:noProof/>
@@ -5412,7 +5700,7 @@
         <mc:AlternateContent>
           <mc:Choice Requires="wps">
             <w:drawing>
-              <wp:anchor distT="0" distB="0" distL="114300" distR="114300" simplePos="0" relativeHeight="251673088" behindDoc="0" locked="0" layoutInCell="1" allowOverlap="1" wp14:anchorId="6F2FEBB3" wp14:editId="429C58B3">
+              <wp:anchor distT="0" distB="0" distL="114300" distR="114300" simplePos="0" relativeHeight="251671040" behindDoc="0" locked="0" layoutInCell="1" allowOverlap="1" wp14:anchorId="6F2FEBB3" wp14:editId="429C58B3">
                 <wp:simplePos x="0" y="0"/>
                 <wp:positionH relativeFrom="column">
                   <wp:posOffset>-1938655</wp:posOffset>
@@ -5470,15 +5758,12 @@
           </mc:Choice>
           <mc:Fallback>
             <w:pict>
-              <v:shape w14:anchorId="276068D3" id="Straight Arrow Connector 16" o:spid="_x0000_s1026" type="#_x0000_t32" style="position:absolute;margin-left:-152.65pt;margin-top:18.25pt;width:63.6pt;height:183pt;z-index:251673088;visibility:visible;mso-wrap-style:square;mso-width-percent:0;mso-height-percent:0;mso-wrap-distance-left:9pt;mso-wrap-distance-top:0;mso-wrap-distance-right:9pt;mso-wrap-distance-bottom:0;mso-position-horizontal:absolute;mso-position-horizontal-relative:text;mso-position-vertical:absolute;mso-position-vertical-relative:text;mso-width-percent:0;mso-height-percent:0;mso-width-relative:margin;mso-height-relative:margin" o:gfxdata="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" strokecolor="#4579b8 [3044]">
+              <v:shape w14:anchorId="5255A44B" id="Straight Arrow Connector 16" o:spid="_x0000_s1026" type="#_x0000_t32" style="position:absolute;margin-left:-152.65pt;margin-top:18.25pt;width:63.6pt;height:183pt;z-index:251671040;visibility:visible;mso-wrap-style:square;mso-width-percent:0;mso-height-percent:0;mso-wrap-distance-left:9pt;mso-wrap-distance-top:0;mso-wrap-distance-right:9pt;mso-wrap-distance-bottom:0;mso-position-horizontal:absolute;mso-position-horizontal-relative:text;mso-position-vertical:absolute;mso-position-vertical-relative:text;mso-width-percent:0;mso-height-percent:0;mso-width-relative:margin;mso-height-relative:margin" o:gfxdata="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" strokecolor="#4579b8 [3044]">
                 <v:stroke endarrow="block"/>
               </v:shape>
             </w:pict>
           </mc:Fallback>
         </mc:AlternateContent>
-      </w:r>
-      <w:r>
-        <w:t xml:space="preserve"> </w:t>
       </w:r>
     </w:p>
     <w:tbl>
@@ -5499,6 +5784,9 @@
             <w:tcW w:w="468" w:type="dxa"/>
           </w:tcPr>
           <w:p>
+            <w:pPr>
+              <w:jc w:val="center"/>
+            </w:pPr>
             <w:r>
               <w:t>13</w:t>
             </w:r>
@@ -5509,6 +5797,9 @@
             <w:tcW w:w="450" w:type="dxa"/>
           </w:tcPr>
           <w:p>
+            <w:pPr>
+              <w:jc w:val="center"/>
+            </w:pPr>
             <w:r>
               <w:t>2</w:t>
             </w:r>
@@ -5519,6 +5810,9 @@
             <w:tcW w:w="450" w:type="dxa"/>
           </w:tcPr>
           <w:p>
+            <w:pPr>
+              <w:jc w:val="center"/>
+            </w:pPr>
             <w:r>
               <w:rPr>
                 <w:noProof/>
@@ -5526,7 +5820,7 @@
               <mc:AlternateContent>
                 <mc:Choice Requires="wps">
                   <w:drawing>
-                    <wp:anchor distT="0" distB="0" distL="114300" distR="114300" simplePos="0" relativeHeight="251681792" behindDoc="0" locked="0" layoutInCell="1" allowOverlap="1" wp14:anchorId="27104DD0" wp14:editId="262663D7">
+                    <wp:anchor distT="0" distB="0" distL="114300" distR="114300" simplePos="0" relativeHeight="251688448" behindDoc="0" locked="0" layoutInCell="1" allowOverlap="1" wp14:anchorId="27104DD0" wp14:editId="262663D7">
                       <wp:simplePos x="0" y="0"/>
                       <wp:positionH relativeFrom="column">
                         <wp:posOffset>217170</wp:posOffset>
@@ -5578,7 +5872,7 @@
                 </mc:Choice>
                 <mc:Fallback>
                   <w:pict>
-                    <v:shape w14:anchorId="7176D8D4" id="Straight Arrow Connector 41" o:spid="_x0000_s1026" type="#_x0000_t32" style="position:absolute;margin-left:17.1pt;margin-top:13.15pt;width:64.2pt;height:4.8pt;flip:y;z-index:251681792;visibility:visible;mso-wrap-style:square;mso-wrap-distance-left:9pt;mso-wrap-distance-top:0;mso-wrap-distance-right:9pt;mso-wrap-distance-bottom:0;mso-position-horizontal:absolute;mso-position-horizontal-relative:text;mso-position-vertical:absolute;mso-position-vertical-relative:text" o:gfxdata="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" strokecolor="#4579b8 [3044]">
+                    <v:shape w14:anchorId="64BBA948" id="Straight Arrow Connector 41" o:spid="_x0000_s1026" type="#_x0000_t32" style="position:absolute;margin-left:17.1pt;margin-top:13.15pt;width:64.2pt;height:4.8pt;flip:y;z-index:251688448;visibility:visible;mso-wrap-style:square;mso-wrap-distance-left:9pt;mso-wrap-distance-top:0;mso-wrap-distance-right:9pt;mso-wrap-distance-bottom:0;mso-position-horizontal:absolute;mso-position-horizontal-relative:text;mso-position-vertical:absolute;mso-position-vertical-relative:text" o:gfxdata="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" strokecolor="#4579b8 [3044]">
                       <v:stroke endarrow="block"/>
                     </v:shape>
                   </w:pict>
@@ -5598,6 +5892,9 @@
             <w:gridSpan w:val="3"/>
           </w:tcPr>
           <w:p>
+            <w:pPr>
+              <w:jc w:val="center"/>
+            </w:pPr>
             <w:r>
               <w:t>9</w:t>
             </w:r>
@@ -5610,6 +5907,9 @@
             <w:tcW w:w="468" w:type="dxa"/>
           </w:tcPr>
           <w:p>
+            <w:pPr>
+              <w:jc w:val="center"/>
+            </w:pPr>
             <w:r>
               <w:t>13</w:t>
             </w:r>
@@ -5620,6 +5920,9 @@
             <w:tcW w:w="450" w:type="dxa"/>
           </w:tcPr>
           <w:p>
+            <w:pPr>
+              <w:jc w:val="center"/>
+            </w:pPr>
             <w:r>
               <w:t>0</w:t>
             </w:r>
@@ -5630,6 +5933,9 @@
             <w:tcW w:w="450" w:type="dxa"/>
           </w:tcPr>
           <w:p>
+            <w:pPr>
+              <w:jc w:val="center"/>
+            </w:pPr>
             <w:r>
               <w:rPr>
                 <w:noProof/>
@@ -5637,7 +5943,7 @@
               <mc:AlternateContent>
                 <mc:Choice Requires="wps">
                   <w:drawing>
-                    <wp:anchor distT="0" distB="0" distL="114300" distR="114300" simplePos="0" relativeHeight="251684864" behindDoc="0" locked="0" layoutInCell="1" allowOverlap="1" wp14:anchorId="36623BE3" wp14:editId="70CB876E">
+                    <wp:anchor distT="0" distB="0" distL="114300" distR="114300" simplePos="0" relativeHeight="251693568" behindDoc="0" locked="0" layoutInCell="1" allowOverlap="1" wp14:anchorId="36623BE3" wp14:editId="70CB876E">
                       <wp:simplePos x="0" y="0"/>
                       <wp:positionH relativeFrom="column">
                         <wp:posOffset>209550</wp:posOffset>
@@ -5689,7 +5995,7 @@
                 </mc:Choice>
                 <mc:Fallback>
                   <w:pict>
-                    <v:shape w14:anchorId="355590BA" id="Straight Arrow Connector 44" o:spid="_x0000_s1026" type="#_x0000_t32" style="position:absolute;margin-left:16.5pt;margin-top:12.3pt;width:64.8pt;height:219pt;flip:y;z-index:251684864;visibility:visible;mso-wrap-style:square;mso-wrap-distance-left:9pt;mso-wrap-distance-top:0;mso-wrap-distance-right:9pt;mso-wrap-distance-bottom:0;mso-position-horizontal:absolute;mso-position-horizontal-relative:text;mso-position-vertical:absolute;mso-position-vertical-relative:text" o:gfxdata="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" strokecolor="#4579b8 [3044]">
+                    <v:shape w14:anchorId="50D04C3A" id="Straight Arrow Connector 44" o:spid="_x0000_s1026" type="#_x0000_t32" style="position:absolute;margin-left:16.5pt;margin-top:12.3pt;width:64.8pt;height:219pt;flip:y;z-index:251693568;visibility:visible;mso-wrap-style:square;mso-wrap-distance-left:9pt;mso-wrap-distance-top:0;mso-wrap-distance-right:9pt;mso-wrap-distance-bottom:0;mso-position-horizontal:absolute;mso-position-horizontal-relative:text;mso-position-vertical:absolute;mso-position-vertical-relative:text" o:gfxdata="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" strokecolor="#4579b8 [3044]">
                       <v:stroke endarrow="block"/>
                     </v:shape>
                   </w:pict>
@@ -5703,7 +6009,7 @@
               <mc:AlternateContent>
                 <mc:Choice Requires="wps">
                   <w:drawing>
-                    <wp:anchor distT="0" distB="0" distL="114300" distR="114300" simplePos="0" relativeHeight="251682816" behindDoc="0" locked="0" layoutInCell="1" allowOverlap="1" wp14:anchorId="3D9B7927" wp14:editId="50116918">
+                    <wp:anchor distT="0" distB="0" distL="114300" distR="114300" simplePos="0" relativeHeight="251690496" behindDoc="0" locked="0" layoutInCell="1" allowOverlap="1" wp14:anchorId="3D9B7927" wp14:editId="50116918">
                       <wp:simplePos x="0" y="0"/>
                       <wp:positionH relativeFrom="column">
                         <wp:posOffset>217170</wp:posOffset>
@@ -5755,7 +6061,7 @@
                 </mc:Choice>
                 <mc:Fallback>
                   <w:pict>
-                    <v:shape w14:anchorId="6198D0C9" id="Straight Arrow Connector 42" o:spid="_x0000_s1026" type="#_x0000_t32" style="position:absolute;margin-left:17.1pt;margin-top:.9pt;width:64.8pt;height:118.2pt;flip:y;z-index:251682816;visibility:visible;mso-wrap-style:square;mso-wrap-distance-left:9pt;mso-wrap-distance-top:0;mso-wrap-distance-right:9pt;mso-wrap-distance-bottom:0;mso-position-horizontal:absolute;mso-position-horizontal-relative:text;mso-position-vertical:absolute;mso-position-vertical-relative:text" o:gfxdata="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" strokecolor="#4579b8 [3044]">
+                    <v:shape w14:anchorId="0AF5D9F8" id="Straight Arrow Connector 42" o:spid="_x0000_s1026" type="#_x0000_t32" style="position:absolute;margin-left:17.1pt;margin-top:.9pt;width:64.8pt;height:118.2pt;flip:y;z-index:251690496;visibility:visible;mso-wrap-style:square;mso-wrap-distance-left:9pt;mso-wrap-distance-top:0;mso-wrap-distance-right:9pt;mso-wrap-distance-bottom:0;mso-position-horizontal:absolute;mso-position-horizontal-relative:text;mso-position-vertical:absolute;mso-position-vertical-relative:text" o:gfxdata="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" strokecolor="#4579b8 [3044]">
                       <v:stroke endarrow="block"/>
                     </v:shape>
                   </w:pict>
@@ -5787,6 +6093,9 @@
             <w:tcW w:w="468" w:type="dxa"/>
           </w:tcPr>
           <w:p>
+            <w:pPr>
+              <w:jc w:val="center"/>
+            </w:pPr>
             <w:r>
               <w:t>15</w:t>
             </w:r>
@@ -5797,6 +6106,9 @@
             <w:tcW w:w="450" w:type="dxa"/>
           </w:tcPr>
           <w:p>
+            <w:pPr>
+              <w:jc w:val="center"/>
+            </w:pPr>
             <w:r>
               <w:t>10</w:t>
             </w:r>
@@ -5807,6 +6119,9 @@
             <w:tcW w:w="450" w:type="dxa"/>
           </w:tcPr>
           <w:p>
+            <w:pPr>
+              <w:jc w:val="center"/>
+            </w:pPr>
             <w:r>
               <w:t>25</w:t>
             </w:r>
@@ -5820,6 +6135,9 @@
             <w:gridSpan w:val="3"/>
           </w:tcPr>
           <w:p>
+            <w:pPr>
+              <w:jc w:val="center"/>
+            </w:pPr>
             <w:r>
               <w:t>17</w:t>
             </w:r>
@@ -5832,6 +6150,9 @@
             <w:tcW w:w="468" w:type="dxa"/>
           </w:tcPr>
           <w:p>
+            <w:pPr>
+              <w:jc w:val="center"/>
+            </w:pPr>
             <w:r>
               <w:t>15</w:t>
             </w:r>
@@ -5842,6 +6163,9 @@
             <w:tcW w:w="450" w:type="dxa"/>
           </w:tcPr>
           <w:p>
+            <w:pPr>
+              <w:jc w:val="center"/>
+            </w:pPr>
             <w:r>
               <w:t>0</w:t>
             </w:r>
@@ -5852,6 +6176,9 @@
             <w:tcW w:w="450" w:type="dxa"/>
           </w:tcPr>
           <w:p>
+            <w:pPr>
+              <w:jc w:val="center"/>
+            </w:pPr>
             <w:r>
               <w:t>25</w:t>
             </w:r>
@@ -5859,7 +6186,11 @@
         </w:tc>
       </w:tr>
     </w:tbl>
-    <w:p/>
+    <w:p>
+      <w:pPr>
+        <w:jc w:val="center"/>
+      </w:pPr>
+    </w:p>
     <w:tbl>
       <w:tblPr>
         <w:tblStyle w:val="TableGrid"/>
@@ -5878,6 +6209,9 @@
             <w:tcW w:w="468" w:type="dxa"/>
           </w:tcPr>
           <w:p>
+            <w:pPr>
+              <w:jc w:val="center"/>
+            </w:pPr>
             <w:r>
               <w:t>3</w:t>
             </w:r>
@@ -5888,6 +6222,9 @@
             <w:tcW w:w="450" w:type="dxa"/>
           </w:tcPr>
           <w:p>
+            <w:pPr>
+              <w:jc w:val="center"/>
+            </w:pPr>
             <w:r>
               <w:t>2</w:t>
             </w:r>
@@ -5898,6 +6235,9 @@
             <w:tcW w:w="450" w:type="dxa"/>
           </w:tcPr>
           <w:p>
+            <w:pPr>
+              <w:jc w:val="center"/>
+            </w:pPr>
             <w:r>
               <w:rPr>
                 <w:noProof/>
@@ -5905,7 +6245,7 @@
               <mc:AlternateContent>
                 <mc:Choice Requires="wps">
                   <w:drawing>
-                    <wp:anchor distT="0" distB="0" distL="114300" distR="114300" simplePos="0" relativeHeight="251673600" behindDoc="0" locked="0" layoutInCell="1" allowOverlap="1" wp14:anchorId="6ECABCC9" wp14:editId="73B0E366">
+                    <wp:anchor distT="0" distB="0" distL="114300" distR="114300" simplePos="0" relativeHeight="251672064" behindDoc="0" locked="0" layoutInCell="1" allowOverlap="1" wp14:anchorId="6ECABCC9" wp14:editId="73B0E366">
                       <wp:simplePos x="0" y="0"/>
                       <wp:positionH relativeFrom="column">
                         <wp:posOffset>186690</wp:posOffset>
@@ -5957,7 +6297,7 @@
                 </mc:Choice>
                 <mc:Fallback>
                   <w:pict>
-                    <v:shape w14:anchorId="3F71DE23" id="Straight Arrow Connector 33" o:spid="_x0000_s1026" type="#_x0000_t32" style="position:absolute;margin-left:14.7pt;margin-top:11.95pt;width:58.2pt;height:70.2pt;flip:y;z-index:251673600;visibility:visible;mso-wrap-style:square;mso-wrap-distance-left:9pt;mso-wrap-distance-top:0;mso-wrap-distance-right:9pt;mso-wrap-distance-bottom:0;mso-position-horizontal:absolute;mso-position-horizontal-relative:text;mso-position-vertical:absolute;mso-position-vertical-relative:text" o:gfxdata="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" strokecolor="#4579b8 [3044]">
+                    <v:shape w14:anchorId="12B59D52" id="Straight Arrow Connector 33" o:spid="_x0000_s1026" type="#_x0000_t32" style="position:absolute;margin-left:14.7pt;margin-top:11.95pt;width:58.2pt;height:70.2pt;flip:y;z-index:251672064;visibility:visible;mso-wrap-style:square;mso-wrap-distance-left:9pt;mso-wrap-distance-top:0;mso-wrap-distance-right:9pt;mso-wrap-distance-bottom:0;mso-position-horizontal:absolute;mso-position-horizontal-relative:text;mso-position-vertical:absolute;mso-position-vertical-relative:text" o:gfxdata="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" strokecolor="#4579b8 [3044]">
                       <v:stroke endarrow="block"/>
                     </v:shape>
                   </w:pict>
@@ -5992,6 +6332,9 @@
             <w:tcW w:w="468" w:type="dxa"/>
           </w:tcPr>
           <w:p>
+            <w:pPr>
+              <w:jc w:val="center"/>
+            </w:pPr>
             <w:r>
               <w:t>11</w:t>
             </w:r>
@@ -6002,6 +6345,9 @@
             <w:tcW w:w="450" w:type="dxa"/>
           </w:tcPr>
           <w:p>
+            <w:pPr>
+              <w:jc w:val="center"/>
+            </w:pPr>
             <w:r>
               <w:t>8</w:t>
             </w:r>
@@ -6012,6 +6358,9 @@
             <w:tcW w:w="450" w:type="dxa"/>
           </w:tcPr>
           <w:p>
+            <w:pPr>
+              <w:jc w:val="center"/>
+            </w:pPr>
             <w:r>
               <w:t>13</w:t>
             </w:r>
@@ -6020,6 +6369,9 @@
       </w:tr>
     </w:tbl>
     <w:p>
+      <w:pPr>
+        <w:jc w:val="center"/>
+      </w:pPr>
       <w:r>
         <w:rPr>
           <w:noProof/>
@@ -6027,7 +6379,7 @@
         <mc:AlternateContent>
           <mc:Choice Requires="wps">
             <w:drawing>
-              <wp:anchor distT="0" distB="0" distL="114300" distR="114300" simplePos="0" relativeHeight="251667456" behindDoc="0" locked="0" layoutInCell="1" allowOverlap="1" wp14:anchorId="3D0498FB" wp14:editId="5775EB82">
+              <wp:anchor distT="0" distB="0" distL="114300" distR="114300" simplePos="0" relativeHeight="251657728" behindDoc="0" locked="0" layoutInCell="1" allowOverlap="1" wp14:anchorId="3D0498FB" wp14:editId="5775EB82">
                 <wp:simplePos x="0" y="0"/>
                 <wp:positionH relativeFrom="column">
                   <wp:posOffset>1805940</wp:posOffset>
@@ -6085,7 +6437,7 @@
           </mc:Choice>
           <mc:Fallback>
             <w:pict>
-              <v:shape w14:anchorId="5B1A2F19" id="Straight Arrow Connector 21" o:spid="_x0000_s1026" type="#_x0000_t32" style="position:absolute;margin-left:142.2pt;margin-top:21.35pt;width:55.2pt;height:50.4pt;z-index:251667456;visibility:visible;mso-wrap-style:square;mso-width-percent:0;mso-height-percent:0;mso-wrap-distance-left:9pt;mso-wrap-distance-top:0;mso-wrap-distance-right:9pt;mso-wrap-distance-bottom:0;mso-position-horizontal:absolute;mso-position-horizontal-relative:text;mso-position-vertical:absolute;mso-position-vertical-relative:text;mso-width-percent:0;mso-height-percent:0;mso-width-relative:margin;mso-height-relative:margin" o:gfxdata="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" strokecolor="#4579b8 [3044]">
+              <v:shape w14:anchorId="58634B3D" id="Straight Arrow Connector 21" o:spid="_x0000_s1026" type="#_x0000_t32" style="position:absolute;margin-left:142.2pt;margin-top:21.35pt;width:55.2pt;height:50.4pt;z-index:251657728;visibility:visible;mso-wrap-style:square;mso-width-percent:0;mso-height-percent:0;mso-wrap-distance-left:9pt;mso-wrap-distance-top:0;mso-wrap-distance-right:9pt;mso-wrap-distance-bottom:0;mso-position-horizontal:absolute;mso-position-horizontal-relative:text;mso-position-vertical:absolute;mso-position-vertical-relative:text;mso-width-percent:0;mso-height-percent:0;mso-width-relative:margin;mso-height-relative:margin" o:gfxdata="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" strokecolor="#4579b8 [3044]">
                 <v:stroke endarrow="block"/>
               </v:shape>
             </w:pict>
@@ -6099,7 +6451,7 @@
         <mc:AlternateContent>
           <mc:Choice Requires="wps">
             <w:drawing>
-              <wp:anchor distT="0" distB="0" distL="114300" distR="114300" simplePos="0" relativeHeight="251665408" behindDoc="0" locked="0" layoutInCell="1" allowOverlap="1" wp14:anchorId="628EC9F4" wp14:editId="4D4D092F">
+              <wp:anchor distT="0" distB="0" distL="114300" distR="114300" simplePos="0" relativeHeight="251656704" behindDoc="0" locked="0" layoutInCell="1" allowOverlap="1" wp14:anchorId="628EC9F4" wp14:editId="4D4D092F">
                 <wp:simplePos x="0" y="0"/>
                 <wp:positionH relativeFrom="column">
                   <wp:posOffset>3421380</wp:posOffset>
@@ -6151,7 +6503,7 @@
           </mc:Choice>
           <mc:Fallback>
             <w:pict>
-              <v:shape w14:anchorId="3AB0AB57" id="Straight Arrow Connector 19" o:spid="_x0000_s1026" type="#_x0000_t32" style="position:absolute;margin-left:269.4pt;margin-top:11.8pt;width:64.2pt;height:64.8pt;flip:y;z-index:251665408;visibility:visible;mso-wrap-style:square;mso-wrap-distance-left:9pt;mso-wrap-distance-top:0;mso-wrap-distance-right:9pt;mso-wrap-distance-bottom:0;mso-position-horizontal:absolute;mso-position-horizontal-relative:text;mso-position-vertical:absolute;mso-position-vertical-relative:text" o:gfxdata="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" strokecolor="#bc4542 [3045]">
+              <v:shape w14:anchorId="18443D7E" id="Straight Arrow Connector 19" o:spid="_x0000_s1026" type="#_x0000_t32" style="position:absolute;margin-left:269.4pt;margin-top:11.8pt;width:64.2pt;height:64.8pt;flip:y;z-index:251656704;visibility:visible;mso-wrap-style:square;mso-wrap-distance-left:9pt;mso-wrap-distance-top:0;mso-wrap-distance-right:9pt;mso-wrap-distance-bottom:0;mso-position-horizontal:absolute;mso-position-horizontal-relative:text;mso-position-vertical:absolute;mso-position-vertical-relative:text" o:gfxdata="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" strokecolor="#bc4542 [3045]">
                 <v:stroke endarrow="block"/>
               </v:shape>
             </w:pict>
@@ -6160,6 +6512,9 @@
       </w:r>
     </w:p>
     <w:p>
+      <w:pPr>
+        <w:jc w:val="center"/>
+      </w:pPr>
       <w:r>
         <w:rPr>
           <w:noProof/>
@@ -6167,7 +6522,7 @@
         <mc:AlternateContent>
           <mc:Choice Requires="wps">
             <w:drawing>
-              <wp:anchor distT="0" distB="0" distL="114300" distR="114300" simplePos="0" relativeHeight="251686912" behindDoc="0" locked="0" layoutInCell="1" allowOverlap="1" wp14:anchorId="348F9D73" wp14:editId="17E8A803">
+              <wp:anchor distT="0" distB="0" distL="114300" distR="114300" simplePos="0" relativeHeight="251695616" behindDoc="0" locked="0" layoutInCell="1" allowOverlap="1" wp14:anchorId="348F9D73" wp14:editId="17E8A803">
                 <wp:simplePos x="0" y="0"/>
                 <wp:positionH relativeFrom="column">
                   <wp:posOffset>3406140</wp:posOffset>
@@ -6219,7 +6574,7 @@
           </mc:Choice>
           <mc:Fallback>
             <w:pict>
-              <v:shape w14:anchorId="42B3708B" id="Straight Arrow Connector 46" o:spid="_x0000_s1026" type="#_x0000_t32" style="position:absolute;margin-left:268.2pt;margin-top:12.1pt;width:74.4pt;height:327.6pt;flip:y;z-index:251686912;visibility:visible;mso-wrap-style:square;mso-wrap-distance-left:9pt;mso-wrap-distance-top:0;mso-wrap-distance-right:9pt;mso-wrap-distance-bottom:0;mso-position-horizontal:absolute;mso-position-horizontal-relative:text;mso-position-vertical:absolute;mso-position-vertical-relative:text" o:gfxdata="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" strokecolor="#4579b8 [3044]">
+              <v:shape w14:anchorId="2F7AC7C9" id="Straight Arrow Connector 46" o:spid="_x0000_s1026" type="#_x0000_t32" style="position:absolute;margin-left:268.2pt;margin-top:12.1pt;width:74.4pt;height:327.6pt;flip:y;z-index:251695616;visibility:visible;mso-wrap-style:square;mso-wrap-distance-left:9pt;mso-wrap-distance-top:0;mso-wrap-distance-right:9pt;mso-wrap-distance-bottom:0;mso-position-horizontal:absolute;mso-position-horizontal-relative:text;mso-position-vertical:absolute;mso-position-vertical-relative:text" o:gfxdata="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" strokecolor="#4579b8 [3044]">
                 <v:stroke endarrow="block"/>
               </v:shape>
             </w:pict>
@@ -6233,7 +6588,7 @@
         <mc:AlternateContent>
           <mc:Choice Requires="wps">
             <w:drawing>
-              <wp:anchor distT="0" distB="0" distL="114300" distR="114300" simplePos="0" relativeHeight="251685888" behindDoc="0" locked="0" layoutInCell="1" allowOverlap="1" wp14:anchorId="10CBEE93" wp14:editId="40B0F771">
+              <wp:anchor distT="0" distB="0" distL="114300" distR="114300" simplePos="0" relativeHeight="251694592" behindDoc="0" locked="0" layoutInCell="1" allowOverlap="1" wp14:anchorId="10CBEE93" wp14:editId="40B0F771">
                 <wp:simplePos x="0" y="0"/>
                 <wp:positionH relativeFrom="column">
                   <wp:posOffset>3406140</wp:posOffset>
@@ -6285,7 +6640,7 @@
           </mc:Choice>
           <mc:Fallback>
             <w:pict>
-              <v:shape w14:anchorId="0AC1A995" id="Straight Arrow Connector 45" o:spid="_x0000_s1026" type="#_x0000_t32" style="position:absolute;margin-left:268.2pt;margin-top:9.7pt;width:66pt;height:273pt;flip:y;z-index:251685888;visibility:visible;mso-wrap-style:square;mso-wrap-distance-left:9pt;mso-wrap-distance-top:0;mso-wrap-distance-right:9pt;mso-wrap-distance-bottom:0;mso-position-horizontal:absolute;mso-position-horizontal-relative:text;mso-position-vertical:absolute;mso-position-vertical-relative:text" o:gfxdata="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" strokecolor="#4579b8 [3044]">
+              <v:shape w14:anchorId="6F4EB492" id="Straight Arrow Connector 45" o:spid="_x0000_s1026" type="#_x0000_t32" style="position:absolute;margin-left:268.2pt;margin-top:9.7pt;width:66pt;height:273pt;flip:y;z-index:251694592;visibility:visible;mso-wrap-style:square;mso-wrap-distance-left:9pt;mso-wrap-distance-top:0;mso-wrap-distance-right:9pt;mso-wrap-distance-bottom:0;mso-position-horizontal:absolute;mso-position-horizontal-relative:text;mso-position-vertical:absolute;mso-position-vertical-relative:text" o:gfxdata="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" strokecolor="#4579b8 [3044]">
                 <v:stroke endarrow="block"/>
               </v:shape>
             </w:pict>
@@ -6299,7 +6654,7 @@
         <mc:AlternateContent>
           <mc:Choice Requires="wps">
             <w:drawing>
-              <wp:anchor distT="0" distB="0" distL="114300" distR="114300" simplePos="0" relativeHeight="251683840" behindDoc="0" locked="0" layoutInCell="1" allowOverlap="1" wp14:anchorId="43E88A43" wp14:editId="46C45F1C">
+              <wp:anchor distT="0" distB="0" distL="114300" distR="114300" simplePos="0" relativeHeight="251692544" behindDoc="0" locked="0" layoutInCell="1" allowOverlap="1" wp14:anchorId="43E88A43" wp14:editId="46C45F1C">
                 <wp:simplePos x="0" y="0"/>
                 <wp:positionH relativeFrom="column">
                   <wp:posOffset>3413760</wp:posOffset>
@@ -6351,7 +6706,7 @@
           </mc:Choice>
           <mc:Fallback>
             <w:pict>
-              <v:shape w14:anchorId="38CAD401" id="Straight Arrow Connector 43" o:spid="_x0000_s1026" type="#_x0000_t32" style="position:absolute;margin-left:268.8pt;margin-top:3.1pt;width:63.6pt;height:167.4pt;flip:y;z-index:251683840;visibility:visible;mso-wrap-style:square;mso-wrap-distance-left:9pt;mso-wrap-distance-top:0;mso-wrap-distance-right:9pt;mso-wrap-distance-bottom:0;mso-position-horizontal:absolute;mso-position-horizontal-relative:text;mso-position-vertical:absolute;mso-position-vertical-relative:text" o:gfxdata="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" strokecolor="#4579b8 [3044]">
+              <v:shape w14:anchorId="2C6F1BFB" id="Straight Arrow Connector 43" o:spid="_x0000_s1026" type="#_x0000_t32" style="position:absolute;margin-left:268.8pt;margin-top:3.1pt;width:63.6pt;height:167.4pt;flip:y;z-index:251692544;visibility:visible;mso-wrap-style:square;mso-wrap-distance-left:9pt;mso-wrap-distance-top:0;mso-wrap-distance-right:9pt;mso-wrap-distance-bottom:0;mso-position-horizontal:absolute;mso-position-horizontal-relative:text;mso-position-vertical:absolute;mso-position-vertical-relative:text" o:gfxdata="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" strokecolor="#4579b8 [3044]">
                 <v:stroke endarrow="block"/>
               </v:shape>
             </w:pict>
@@ -6377,6 +6732,9 @@
             <w:tcW w:w="468" w:type="dxa"/>
           </w:tcPr>
           <w:p>
+            <w:pPr>
+              <w:jc w:val="center"/>
+            </w:pPr>
             <w:r>
               <w:t>3</w:t>
             </w:r>
@@ -6387,6 +6745,9 @@
             <w:tcW w:w="450" w:type="dxa"/>
           </w:tcPr>
           <w:p>
+            <w:pPr>
+              <w:jc w:val="center"/>
+            </w:pPr>
             <w:r>
               <w:t>10</w:t>
             </w:r>
@@ -6397,6 +6758,9 @@
             <w:tcW w:w="450" w:type="dxa"/>
           </w:tcPr>
           <w:p>
+            <w:pPr>
+              <w:jc w:val="center"/>
+            </w:pPr>
             <w:r>
               <w:t>13</w:t>
             </w:r>
@@ -6425,6 +6789,9 @@
             <w:tcW w:w="468" w:type="dxa"/>
           </w:tcPr>
           <w:p>
+            <w:pPr>
+              <w:jc w:val="center"/>
+            </w:pPr>
             <w:r>
               <w:t>3</w:t>
             </w:r>
@@ -6435,6 +6802,9 @@
             <w:tcW w:w="450" w:type="dxa"/>
           </w:tcPr>
           <w:p>
+            <w:pPr>
+              <w:jc w:val="center"/>
+            </w:pPr>
             <w:r>
               <w:t>0</w:t>
             </w:r>
@@ -6445,6 +6815,9 @@
             <w:tcW w:w="450" w:type="dxa"/>
           </w:tcPr>
           <w:p>
+            <w:pPr>
+              <w:jc w:val="center"/>
+            </w:pPr>
             <w:r>
               <w:rPr>
                 <w:noProof/>
@@ -6452,7 +6825,7 @@
               <mc:AlternateContent>
                 <mc:Choice Requires="wps">
                   <w:drawing>
-                    <wp:anchor distT="0" distB="0" distL="114300" distR="114300" simplePos="0" relativeHeight="251678208" behindDoc="0" locked="0" layoutInCell="1" allowOverlap="1" wp14:anchorId="51B91360" wp14:editId="2877CAF7">
+                    <wp:anchor distT="0" distB="0" distL="114300" distR="114300" simplePos="0" relativeHeight="251682304" behindDoc="0" locked="0" layoutInCell="1" allowOverlap="1" wp14:anchorId="51B91360" wp14:editId="2877CAF7">
                       <wp:simplePos x="0" y="0"/>
                       <wp:positionH relativeFrom="column">
                         <wp:posOffset>247650</wp:posOffset>
@@ -6510,7 +6883,7 @@
                 </mc:Choice>
                 <mc:Fallback>
                   <w:pict>
-                    <v:shape w14:anchorId="04D8B14F" id="Straight Arrow Connector 20" o:spid="_x0000_s1026" type="#_x0000_t32" style="position:absolute;margin-left:19.5pt;margin-top:3.25pt;width:57.6pt;height:53.4pt;flip:y;z-index:251678208;visibility:visible;mso-wrap-style:square;mso-width-percent:0;mso-height-percent:0;mso-wrap-distance-left:9pt;mso-wrap-distance-top:0;mso-wrap-distance-right:9pt;mso-wrap-distance-bottom:0;mso-position-horizontal:absolute;mso-position-horizontal-relative:text;mso-position-vertical:absolute;mso-position-vertical-relative:text;mso-width-percent:0;mso-height-percent:0;mso-width-relative:margin;mso-height-relative:margin" o:gfxdata="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" strokecolor="#4579b8 [3044]">
+                    <v:shape w14:anchorId="0A79AC64" id="Straight Arrow Connector 20" o:spid="_x0000_s1026" type="#_x0000_t32" style="position:absolute;margin-left:19.5pt;margin-top:3.25pt;width:57.6pt;height:53.4pt;flip:y;z-index:251682304;visibility:visible;mso-wrap-style:square;mso-width-percent:0;mso-height-percent:0;mso-wrap-distance-left:9pt;mso-wrap-distance-top:0;mso-wrap-distance-right:9pt;mso-wrap-distance-bottom:0;mso-position-horizontal:absolute;mso-position-horizontal-relative:text;mso-position-vertical:absolute;mso-position-vertical-relative:text;mso-width-percent:0;mso-height-percent:0;mso-width-relative:margin;mso-height-relative:margin" o:gfxdata="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" strokecolor="#4579b8 [3044]">
                       <v:stroke endarrow="block"/>
                     </v:shape>
                   </w:pict>
@@ -6542,6 +6915,9 @@
             <w:tcW w:w="468" w:type="dxa"/>
           </w:tcPr>
           <w:p>
+            <w:pPr>
+              <w:jc w:val="center"/>
+            </w:pPr>
             <w:r>
               <w:t>13</w:t>
             </w:r>
@@ -6552,6 +6928,9 @@
             <w:tcW w:w="450" w:type="dxa"/>
           </w:tcPr>
           <w:p>
+            <w:pPr>
+              <w:jc w:val="center"/>
+            </w:pPr>
             <w:r>
               <w:t>2</w:t>
             </w:r>
@@ -6562,6 +6941,9 @@
             <w:tcW w:w="450" w:type="dxa"/>
           </w:tcPr>
           <w:p>
+            <w:pPr>
+              <w:jc w:val="center"/>
+            </w:pPr>
             <w:r>
               <w:t>15</w:t>
             </w:r>
@@ -6575,6 +6957,9 @@
             <w:gridSpan w:val="3"/>
           </w:tcPr>
           <w:p>
+            <w:pPr>
+              <w:jc w:val="center"/>
+            </w:pPr>
             <w:r>
               <w:rPr>
                 <w:noProof/>
@@ -6582,7 +6967,7 @@
               <mc:AlternateContent>
                 <mc:Choice Requires="wps">
                   <w:drawing>
-                    <wp:anchor distT="0" distB="0" distL="114300" distR="114300" simplePos="0" relativeHeight="251687936" behindDoc="0" locked="0" layoutInCell="1" allowOverlap="1" wp14:anchorId="7F5AFE72" wp14:editId="173E5898">
+                    <wp:anchor distT="0" distB="0" distL="114300" distR="114300" simplePos="0" relativeHeight="251696640" behindDoc="0" locked="0" layoutInCell="1" allowOverlap="1" wp14:anchorId="7F5AFE72" wp14:editId="173E5898">
                       <wp:simplePos x="0" y="0"/>
                       <wp:positionH relativeFrom="column">
                         <wp:posOffset>792480</wp:posOffset>
@@ -6640,7 +7025,7 @@
                 </mc:Choice>
                 <mc:Fallback>
                   <w:pict>
-                    <v:shape w14:anchorId="3A506DA9" id="Straight Arrow Connector 47" o:spid="_x0000_s1026" type="#_x0000_t32" style="position:absolute;margin-left:62.4pt;margin-top:-34.95pt;width:79.8pt;height:386.4pt;flip:y;z-index:251687936;visibility:visible;mso-wrap-style:square;mso-width-percent:0;mso-height-percent:0;mso-wrap-distance-left:9pt;mso-wrap-distance-top:0;mso-wrap-distance-right:9pt;mso-wrap-distance-bottom:0;mso-position-horizontal:absolute;mso-position-horizontal-relative:text;mso-position-vertical:absolute;mso-position-vertical-relative:text;mso-width-percent:0;mso-height-percent:0;mso-width-relative:margin;mso-height-relative:margin" o:gfxdata="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" strokecolor="#4579b8 [3044]">
+                    <v:shape w14:anchorId="20225E61" id="Straight Arrow Connector 47" o:spid="_x0000_s1026" type="#_x0000_t32" style="position:absolute;margin-left:62.4pt;margin-top:-34.95pt;width:79.8pt;height:386.4pt;flip:y;z-index:251696640;visibility:visible;mso-wrap-style:square;mso-width-percent:0;mso-height-percent:0;mso-wrap-distance-left:9pt;mso-wrap-distance-top:0;mso-wrap-distance-right:9pt;mso-wrap-distance-bottom:0;mso-position-horizontal:absolute;mso-position-horizontal-relative:text;mso-position-vertical:absolute;mso-position-vertical-relative:text;mso-width-percent:0;mso-height-percent:0;mso-width-relative:margin;mso-height-relative:margin" o:gfxdata="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" strokecolor="#4579b8 [3044]">
                       <v:stroke endarrow="block"/>
                     </v:shape>
                   </w:pict>
@@ -6659,6 +7044,9 @@
             <w:tcW w:w="468" w:type="dxa"/>
           </w:tcPr>
           <w:p>
+            <w:pPr>
+              <w:jc w:val="center"/>
+            </w:pPr>
             <w:r>
               <w:t>13</w:t>
             </w:r>
@@ -6669,6 +7057,9 @@
             <w:tcW w:w="450" w:type="dxa"/>
           </w:tcPr>
           <w:p>
+            <w:pPr>
+              <w:jc w:val="center"/>
+            </w:pPr>
             <w:r>
               <w:t>0</w:t>
             </w:r>
@@ -6679,6 +7070,9 @@
             <w:tcW w:w="450" w:type="dxa"/>
           </w:tcPr>
           <w:p>
+            <w:pPr>
+              <w:jc w:val="center"/>
+            </w:pPr>
             <w:r>
               <w:t>15</w:t>
             </w:r>
@@ -6686,8 +7080,15 @@
         </w:tc>
       </w:tr>
     </w:tbl>
-    <w:p/>
-    <w:p>
+    <w:p>
+      <w:pPr>
+        <w:jc w:val="center"/>
+      </w:pPr>
+    </w:p>
+    <w:p>
+      <w:pPr>
+        <w:jc w:val="center"/>
+      </w:pPr>
       <w:r>
         <w:rPr>
           <w:noProof/>
@@ -6695,7 +7096,7 @@
         <mc:AlternateContent>
           <mc:Choice Requires="wps">
             <w:drawing>
-              <wp:anchor distT="0" distB="0" distL="114300" distR="114300" simplePos="0" relativeHeight="251678720" behindDoc="0" locked="0" layoutInCell="1" allowOverlap="1" wp14:anchorId="3DC341C3" wp14:editId="290012B3">
+              <wp:anchor distT="0" distB="0" distL="114300" distR="114300" simplePos="0" relativeHeight="251683328" behindDoc="0" locked="0" layoutInCell="1" allowOverlap="1" wp14:anchorId="3DC341C3" wp14:editId="290012B3">
                 <wp:simplePos x="0" y="0"/>
                 <wp:positionH relativeFrom="column">
                   <wp:posOffset>1767840</wp:posOffset>
@@ -6747,7 +7148,7 @@
           </mc:Choice>
           <mc:Fallback>
             <w:pict>
-              <v:shape w14:anchorId="04D438D0" id="Straight Arrow Connector 38" o:spid="_x0000_s1026" type="#_x0000_t32" style="position:absolute;margin-left:139.2pt;margin-top:18.2pt;width:59.4pt;height:273pt;z-index:251678720;visibility:visible;mso-wrap-style:square;mso-wrap-distance-left:9pt;mso-wrap-distance-top:0;mso-wrap-distance-right:9pt;mso-wrap-distance-bottom:0;mso-position-horizontal:absolute;mso-position-horizontal-relative:text;mso-position-vertical:absolute;mso-position-vertical-relative:text" o:gfxdata="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" strokecolor="#4579b8 [3044]">
+              <v:shape w14:anchorId="1935C9D4" id="Straight Arrow Connector 38" o:spid="_x0000_s1026" type="#_x0000_t32" style="position:absolute;margin-left:139.2pt;margin-top:18.2pt;width:59.4pt;height:273pt;z-index:251683328;visibility:visible;mso-wrap-style:square;mso-wrap-distance-left:9pt;mso-wrap-distance-top:0;mso-wrap-distance-right:9pt;mso-wrap-distance-bottom:0;mso-position-horizontal:absolute;mso-position-horizontal-relative:text;mso-position-vertical:absolute;mso-position-vertical-relative:text" o:gfxdata="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" strokecolor="#4579b8 [3044]">
                 <v:stroke endarrow="block"/>
               </v:shape>
             </w:pict>
@@ -6761,7 +7162,7 @@
         <mc:AlternateContent>
           <mc:Choice Requires="wps">
             <w:drawing>
-              <wp:anchor distT="0" distB="0" distL="114300" distR="114300" simplePos="0" relativeHeight="251675648" behindDoc="0" locked="0" layoutInCell="1" allowOverlap="1" wp14:anchorId="766B9EB5" wp14:editId="736274AE">
+              <wp:anchor distT="0" distB="0" distL="114300" distR="114300" simplePos="0" relativeHeight="251674112" behindDoc="0" locked="0" layoutInCell="1" allowOverlap="1" wp14:anchorId="766B9EB5" wp14:editId="736274AE">
                 <wp:simplePos x="0" y="0"/>
                 <wp:positionH relativeFrom="column">
                   <wp:posOffset>1783080</wp:posOffset>
@@ -6813,7 +7214,7 @@
           </mc:Choice>
           <mc:Fallback>
             <w:pict>
-              <v:shape w14:anchorId="55991021" id="Straight Arrow Connector 35" o:spid="_x0000_s1026" type="#_x0000_t32" style="position:absolute;margin-left:140.4pt;margin-top:24.8pt;width:59.4pt;height:93.6pt;z-index:251675648;visibility:visible;mso-wrap-style:square;mso-wrap-distance-left:9pt;mso-wrap-distance-top:0;mso-wrap-distance-right:9pt;mso-wrap-distance-bottom:0;mso-position-horizontal:absolute;mso-position-horizontal-relative:text;mso-position-vertical:absolute;mso-position-vertical-relative:text" o:gfxdata="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" strokecolor="#4579b8 [3044]">
+              <v:shape w14:anchorId="6FB40838" id="Straight Arrow Connector 35" o:spid="_x0000_s1026" type="#_x0000_t32" style="position:absolute;margin-left:140.4pt;margin-top:24.8pt;width:59.4pt;height:93.6pt;z-index:251674112;visibility:visible;mso-wrap-style:square;mso-wrap-distance-left:9pt;mso-wrap-distance-top:0;mso-wrap-distance-right:9pt;mso-wrap-distance-bottom:0;mso-position-horizontal:absolute;mso-position-horizontal-relative:text;mso-position-vertical:absolute;mso-position-vertical-relative:text" o:gfxdata="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" strokecolor="#4579b8 [3044]">
                 <v:stroke endarrow="block"/>
               </v:shape>
             </w:pict>
@@ -6827,7 +7228,7 @@
         <mc:AlternateContent>
           <mc:Choice Requires="wps">
             <w:drawing>
-              <wp:anchor distT="0" distB="0" distL="114300" distR="114300" simplePos="0" relativeHeight="251674624" behindDoc="0" locked="0" layoutInCell="1" allowOverlap="1" wp14:anchorId="7D82FBCC" wp14:editId="08671C3B">
+              <wp:anchor distT="0" distB="0" distL="114300" distR="114300" simplePos="0" relativeHeight="251673088" behindDoc="0" locked="0" layoutInCell="1" allowOverlap="1" wp14:anchorId="7D82FBCC" wp14:editId="08671C3B">
                 <wp:simplePos x="0" y="0"/>
                 <wp:positionH relativeFrom="column">
                   <wp:posOffset>1760220</wp:posOffset>
@@ -6879,7 +7280,7 @@
           </mc:Choice>
           <mc:Fallback>
             <w:pict>
-              <v:shape w14:anchorId="104EDC58" id="Straight Arrow Connector 34" o:spid="_x0000_s1026" type="#_x0000_t32" style="position:absolute;margin-left:138.6pt;margin-top:19.4pt;width:61.2pt;height:42pt;z-index:251674624;visibility:visible;mso-wrap-style:square;mso-wrap-distance-left:9pt;mso-wrap-distance-top:0;mso-wrap-distance-right:9pt;mso-wrap-distance-bottom:0;mso-position-horizontal:absolute;mso-position-horizontal-relative:text;mso-position-vertical:absolute;mso-position-vertical-relative:text" o:gfxdata="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" strokecolor="#4579b8 [3044]">
+              <v:shape w14:anchorId="27FE64E4" id="Straight Arrow Connector 34" o:spid="_x0000_s1026" type="#_x0000_t32" style="position:absolute;margin-left:138.6pt;margin-top:19.4pt;width:61.2pt;height:42pt;z-index:251673088;visibility:visible;mso-wrap-style:square;mso-wrap-distance-left:9pt;mso-wrap-distance-top:0;mso-wrap-distance-right:9pt;mso-wrap-distance-bottom:0;mso-position-horizontal:absolute;mso-position-horizontal-relative:text;mso-position-vertical:absolute;mso-position-vertical-relative:text" o:gfxdata="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" strokecolor="#4579b8 [3044]">
                 <v:stroke endarrow="block"/>
               </v:shape>
             </w:pict>
@@ -6893,7 +7294,7 @@
         <mc:AlternateContent>
           <mc:Choice Requires="wps">
             <w:drawing>
-              <wp:anchor distT="0" distB="0" distL="114300" distR="114300" simplePos="0" relativeHeight="251664384" behindDoc="0" locked="0" layoutInCell="1" allowOverlap="1" wp14:anchorId="1EBEA639" wp14:editId="6E350A13">
+              <wp:anchor distT="0" distB="0" distL="114300" distR="114300" simplePos="0" relativeHeight="251655680" behindDoc="0" locked="0" layoutInCell="1" allowOverlap="1" wp14:anchorId="1EBEA639" wp14:editId="6E350A13">
                 <wp:simplePos x="0" y="0"/>
                 <wp:positionH relativeFrom="column">
                   <wp:posOffset>1744980</wp:posOffset>
@@ -6951,7 +7352,7 @@
           </mc:Choice>
           <mc:Fallback>
             <w:pict>
-              <v:shape w14:anchorId="7BF22384" id="Straight Arrow Connector 18" o:spid="_x0000_s1026" type="#_x0000_t32" style="position:absolute;margin-left:137.4pt;margin-top:5.6pt;width:61.2pt;height:4.2pt;flip:y;z-index:251664384;visibility:visible;mso-wrap-style:square;mso-width-percent:0;mso-height-percent:0;mso-wrap-distance-left:9pt;mso-wrap-distance-top:0;mso-wrap-distance-right:9pt;mso-wrap-distance-bottom:0;mso-position-horizontal:absolute;mso-position-horizontal-relative:text;mso-position-vertical:absolute;mso-position-vertical-relative:text;mso-width-percent:0;mso-height-percent:0;mso-width-relative:margin;mso-height-relative:margin" o:gfxdata="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" strokecolor="#bc4542 [3045]">
+              <v:shape w14:anchorId="66D0C35F" id="Straight Arrow Connector 18" o:spid="_x0000_s1026" type="#_x0000_t32" style="position:absolute;margin-left:137.4pt;margin-top:5.6pt;width:61.2pt;height:4.2pt;flip:y;z-index:251655680;visibility:visible;mso-wrap-style:square;mso-width-percent:0;mso-height-percent:0;mso-wrap-distance-left:9pt;mso-wrap-distance-top:0;mso-wrap-distance-right:9pt;mso-wrap-distance-bottom:0;mso-position-horizontal:absolute;mso-position-horizontal-relative:text;mso-position-vertical:absolute;mso-position-vertical-relative:text;mso-width-percent:0;mso-height-percent:0;mso-width-relative:margin;mso-height-relative:margin" o:gfxdata="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" strokecolor="#bc4542 [3045]">
                 <v:stroke endarrow="block"/>
               </v:shape>
             </w:pict>
@@ -6960,6 +7361,9 @@
       </w:r>
     </w:p>
     <w:p>
+      <w:pPr>
+        <w:jc w:val="center"/>
+      </w:pPr>
       <w:r>
         <w:rPr>
           <w:noProof/>
@@ -6967,7 +7371,7 @@
         <mc:AlternateContent>
           <mc:Choice Requires="wps">
             <w:drawing>
-              <wp:anchor distT="0" distB="0" distL="114300" distR="114300" simplePos="0" relativeHeight="251679744" behindDoc="0" locked="0" layoutInCell="1" allowOverlap="1" wp14:anchorId="067AC2F0" wp14:editId="287A4983">
+              <wp:anchor distT="0" distB="0" distL="114300" distR="114300" simplePos="0" relativeHeight="251684352" behindDoc="0" locked="0" layoutInCell="1" allowOverlap="1" wp14:anchorId="067AC2F0" wp14:editId="287A4983">
                 <wp:simplePos x="0" y="0"/>
                 <wp:positionH relativeFrom="column">
                   <wp:posOffset>1729740</wp:posOffset>
@@ -7019,7 +7423,7 @@
           </mc:Choice>
           <mc:Fallback>
             <w:pict>
-              <v:shape w14:anchorId="51DBF5E3" id="Straight Arrow Connector 39" o:spid="_x0000_s1026" type="#_x0000_t32" style="position:absolute;margin-left:136.2pt;margin-top:4.2pt;width:61.8pt;height:315pt;z-index:251679744;visibility:visible;mso-wrap-style:square;mso-wrap-distance-left:9pt;mso-wrap-distance-top:0;mso-wrap-distance-right:9pt;mso-wrap-distance-bottom:0;mso-position-horizontal:absolute;mso-position-horizontal-relative:text;mso-position-vertical:absolute;mso-position-vertical-relative:text" o:gfxdata="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" strokecolor="#4579b8 [3044]">
+              <v:shape w14:anchorId="7922C3E7" id="Straight Arrow Connector 39" o:spid="_x0000_s1026" type="#_x0000_t32" style="position:absolute;margin-left:136.2pt;margin-top:4.2pt;width:61.8pt;height:315pt;z-index:251684352;visibility:visible;mso-wrap-style:square;mso-wrap-distance-left:9pt;mso-wrap-distance-top:0;mso-wrap-distance-right:9pt;mso-wrap-distance-bottom:0;mso-position-horizontal:absolute;mso-position-horizontal-relative:text;mso-position-vertical:absolute;mso-position-vertical-relative:text" o:gfxdata="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" strokecolor="#4579b8 [3044]">
                 <v:stroke endarrow="block"/>
               </v:shape>
             </w:pict>
@@ -7033,7 +7437,7 @@
         <mc:AlternateContent>
           <mc:Choice Requires="wps">
             <w:drawing>
-              <wp:anchor distT="0" distB="0" distL="114300" distR="114300" simplePos="0" relativeHeight="251677696" behindDoc="0" locked="0" layoutInCell="1" allowOverlap="1" wp14:anchorId="6A89FA39" wp14:editId="2128CB81">
+              <wp:anchor distT="0" distB="0" distL="114300" distR="114300" simplePos="0" relativeHeight="251679232" behindDoc="0" locked="0" layoutInCell="1" allowOverlap="1" wp14:anchorId="6A89FA39" wp14:editId="2128CB81">
                 <wp:simplePos x="0" y="0"/>
                 <wp:positionH relativeFrom="column">
                   <wp:posOffset>1783080</wp:posOffset>
@@ -7085,7 +7489,7 @@
           </mc:Choice>
           <mc:Fallback>
             <w:pict>
-              <v:shape w14:anchorId="2FDA7540" id="Straight Arrow Connector 37" o:spid="_x0000_s1026" type="#_x0000_t32" style="position:absolute;margin-left:140.4pt;margin-top:.6pt;width:58.2pt;height:210pt;z-index:251677696;visibility:visible;mso-wrap-style:square;mso-wrap-distance-left:9pt;mso-wrap-distance-top:0;mso-wrap-distance-right:9pt;mso-wrap-distance-bottom:0;mso-position-horizontal:absolute;mso-position-horizontal-relative:text;mso-position-vertical:absolute;mso-position-vertical-relative:text" o:gfxdata="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" strokecolor="#4579b8 [3044]">
+              <v:shape w14:anchorId="1D77608D" id="Straight Arrow Connector 37" o:spid="_x0000_s1026" type="#_x0000_t32" style="position:absolute;margin-left:140.4pt;margin-top:.6pt;width:58.2pt;height:210pt;z-index:251679232;visibility:visible;mso-wrap-style:square;mso-wrap-distance-left:9pt;mso-wrap-distance-top:0;mso-wrap-distance-right:9pt;mso-wrap-distance-bottom:0;mso-position-horizontal:absolute;mso-position-horizontal-relative:text;mso-position-vertical:absolute;mso-position-vertical-relative:text" o:gfxdata="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" strokecolor="#4579b8 [3044]">
                 <v:stroke endarrow="block"/>
               </v:shape>
             </w:pict>
@@ -7099,7 +7503,7 @@
         <mc:AlternateContent>
           <mc:Choice Requires="wps">
             <w:drawing>
-              <wp:anchor distT="0" distB="0" distL="114300" distR="114300" simplePos="0" relativeHeight="251676672" behindDoc="0" locked="0" layoutInCell="1" allowOverlap="1" wp14:anchorId="72E8B692" wp14:editId="233A3294">
+              <wp:anchor distT="0" distB="0" distL="114300" distR="114300" simplePos="0" relativeHeight="251678208" behindDoc="0" locked="0" layoutInCell="1" allowOverlap="1" wp14:anchorId="72E8B692" wp14:editId="233A3294">
                 <wp:simplePos x="0" y="0"/>
                 <wp:positionH relativeFrom="column">
                   <wp:posOffset>1790700</wp:posOffset>
@@ -7151,7 +7555,7 @@
           </mc:Choice>
           <mc:Fallback>
             <w:pict>
-              <v:shape w14:anchorId="4C31E98C" id="Straight Arrow Connector 36" o:spid="_x0000_s1026" type="#_x0000_t32" style="position:absolute;margin-left:141pt;margin-top:3.6pt;width:57.6pt;height:139.2pt;z-index:251676672;visibility:visible;mso-wrap-style:square;mso-wrap-distance-left:9pt;mso-wrap-distance-top:0;mso-wrap-distance-right:9pt;mso-wrap-distance-bottom:0;mso-position-horizontal:absolute;mso-position-horizontal-relative:text;mso-position-vertical:absolute;mso-position-vertical-relative:text" o:gfxdata="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" strokecolor="#4579b8 [3044]">
+              <v:shape w14:anchorId="7B9B6833" id="Straight Arrow Connector 36" o:spid="_x0000_s1026" type="#_x0000_t32" style="position:absolute;margin-left:141pt;margin-top:3.6pt;width:57.6pt;height:139.2pt;z-index:251678208;visibility:visible;mso-wrap-style:square;mso-wrap-distance-left:9pt;mso-wrap-distance-top:0;mso-wrap-distance-right:9pt;mso-wrap-distance-bottom:0;mso-position-horizontal:absolute;mso-position-horizontal-relative:text;mso-position-vertical:absolute;mso-position-vertical-relative:text" o:gfxdata="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" strokecolor="#4579b8 [3044]">
                 <v:stroke endarrow="block"/>
               </v:shape>
             </w:pict>
@@ -7177,6 +7581,9 @@
             <w:tcW w:w="468" w:type="dxa"/>
           </w:tcPr>
           <w:p>
+            <w:pPr>
+              <w:jc w:val="center"/>
+            </w:pPr>
             <w:r>
               <w:t>3</w:t>
             </w:r>
@@ -7187,6 +7594,9 @@
             <w:tcW w:w="450" w:type="dxa"/>
           </w:tcPr>
           <w:p>
+            <w:pPr>
+              <w:jc w:val="center"/>
+            </w:pPr>
             <w:r>
               <w:t>10</w:t>
             </w:r>
@@ -7197,6 +7607,9 @@
             <w:tcW w:w="450" w:type="dxa"/>
           </w:tcPr>
           <w:p>
+            <w:pPr>
+              <w:jc w:val="center"/>
+            </w:pPr>
             <w:r>
               <w:t>13</w:t>
             </w:r>
@@ -7225,6 +7638,9 @@
             <w:tcW w:w="468" w:type="dxa"/>
           </w:tcPr>
           <w:p>
+            <w:pPr>
+              <w:jc w:val="center"/>
+            </w:pPr>
             <w:r>
               <w:t>3</w:t>
             </w:r>
@@ -7235,6 +7651,9 @@
             <w:tcW w:w="450" w:type="dxa"/>
           </w:tcPr>
           <w:p>
+            <w:pPr>
+              <w:jc w:val="center"/>
+            </w:pPr>
             <w:r>
               <w:t>0</w:t>
             </w:r>
@@ -7245,6 +7664,9 @@
             <w:tcW w:w="450" w:type="dxa"/>
           </w:tcPr>
           <w:p>
+            <w:pPr>
+              <w:jc w:val="center"/>
+            </w:pPr>
             <w:r>
               <w:t>13</w:t>
             </w:r>
@@ -7270,6 +7692,9 @@
             <w:tcW w:w="468" w:type="dxa"/>
           </w:tcPr>
           <w:p>
+            <w:pPr>
+              <w:jc w:val="center"/>
+            </w:pPr>
             <w:r>
               <w:t>13</w:t>
             </w:r>
@@ -7280,6 +7705,9 @@
             <w:tcW w:w="450" w:type="dxa"/>
           </w:tcPr>
           <w:p>
+            <w:pPr>
+              <w:jc w:val="center"/>
+            </w:pPr>
             <w:r>
               <w:t>2</w:t>
             </w:r>
@@ -7290,6 +7718,9 @@
             <w:tcW w:w="450" w:type="dxa"/>
           </w:tcPr>
           <w:p>
+            <w:pPr>
+              <w:jc w:val="center"/>
+            </w:pPr>
             <w:r>
               <w:t>15</w:t>
             </w:r>
@@ -7303,6 +7734,9 @@
             <w:gridSpan w:val="3"/>
           </w:tcPr>
           <w:p>
+            <w:pPr>
+              <w:jc w:val="center"/>
+            </w:pPr>
             <w:r>
               <w:t>11</w:t>
             </w:r>
@@ -7315,6 +7749,9 @@
             <w:tcW w:w="468" w:type="dxa"/>
           </w:tcPr>
           <w:p>
+            <w:pPr>
+              <w:jc w:val="center"/>
+            </w:pPr>
             <w:r>
               <w:t>13</w:t>
             </w:r>
@@ -7325,6 +7762,9 @@
             <w:tcW w:w="450" w:type="dxa"/>
           </w:tcPr>
           <w:p>
+            <w:pPr>
+              <w:jc w:val="center"/>
+            </w:pPr>
             <w:r>
               <w:t>0</w:t>
             </w:r>
@@ -7335,6 +7775,9 @@
             <w:tcW w:w="450" w:type="dxa"/>
           </w:tcPr>
           <w:p>
+            <w:pPr>
+              <w:jc w:val="center"/>
+            </w:pPr>
             <w:r>
               <w:t>15</w:t>
             </w:r>
@@ -7342,7 +7785,11 @@
         </w:tc>
       </w:tr>
     </w:tbl>
-    <w:p/>
+    <w:p>
+      <w:pPr>
+        <w:jc w:val="center"/>
+      </w:pPr>
+    </w:p>
     <w:tbl>
       <w:tblPr>
         <w:tblStyle w:val="TableGrid"/>
@@ -7361,6 +7808,9 @@
             <w:tcW w:w="468" w:type="dxa"/>
           </w:tcPr>
           <w:p>
+            <w:pPr>
+              <w:jc w:val="center"/>
+            </w:pPr>
             <w:r>
               <w:t>13</w:t>
             </w:r>
@@ -7371,6 +7821,9 @@
             <w:tcW w:w="450" w:type="dxa"/>
           </w:tcPr>
           <w:p>
+            <w:pPr>
+              <w:jc w:val="center"/>
+            </w:pPr>
             <w:r>
               <w:t>2</w:t>
             </w:r>
@@ -7381,6 +7834,9 @@
             <w:tcW w:w="450" w:type="dxa"/>
           </w:tcPr>
           <w:p>
+            <w:pPr>
+              <w:jc w:val="center"/>
+            </w:pPr>
             <w:r>
               <w:t>15</w:t>
             </w:r>
@@ -7394,6 +7850,9 @@
             <w:gridSpan w:val="3"/>
           </w:tcPr>
           <w:p>
+            <w:pPr>
+              <w:jc w:val="center"/>
+            </w:pPr>
             <w:r>
               <w:t>12</w:t>
             </w:r>
@@ -7406,6 +7865,9 @@
             <w:tcW w:w="468" w:type="dxa"/>
           </w:tcPr>
           <w:p>
+            <w:pPr>
+              <w:jc w:val="center"/>
+            </w:pPr>
             <w:r>
               <w:t>13</w:t>
             </w:r>
@@ -7416,6 +7878,9 @@
             <w:tcW w:w="450" w:type="dxa"/>
           </w:tcPr>
           <w:p>
+            <w:pPr>
+              <w:jc w:val="center"/>
+            </w:pPr>
             <w:r>
               <w:t>0</w:t>
             </w:r>
@@ -7426,6 +7891,9 @@
             <w:tcW w:w="450" w:type="dxa"/>
           </w:tcPr>
           <w:p>
+            <w:pPr>
+              <w:jc w:val="center"/>
+            </w:pPr>
             <w:r>
               <w:t>15</w:t>
             </w:r>
@@ -7451,6 +7919,9 @@
             <w:tcW w:w="468" w:type="dxa"/>
           </w:tcPr>
           <w:p>
+            <w:pPr>
+              <w:jc w:val="center"/>
+            </w:pPr>
             <w:r>
               <w:t>13</w:t>
             </w:r>
@@ -7461,6 +7932,9 @@
             <w:tcW w:w="450" w:type="dxa"/>
           </w:tcPr>
           <w:p>
+            <w:pPr>
+              <w:jc w:val="center"/>
+            </w:pPr>
             <w:r>
               <w:t>2</w:t>
             </w:r>
@@ -7471,6 +7945,9 @@
             <w:tcW w:w="450" w:type="dxa"/>
           </w:tcPr>
           <w:p>
+            <w:pPr>
+              <w:jc w:val="center"/>
+            </w:pPr>
             <w:r>
               <w:t>15</w:t>
             </w:r>
@@ -7484,6 +7961,9 @@
             <w:gridSpan w:val="3"/>
           </w:tcPr>
           <w:p>
+            <w:pPr>
+              <w:jc w:val="center"/>
+            </w:pPr>
             <w:r>
               <w:t>13</w:t>
             </w:r>
@@ -7496,6 +7976,9 @@
             <w:tcW w:w="468" w:type="dxa"/>
           </w:tcPr>
           <w:p>
+            <w:pPr>
+              <w:jc w:val="center"/>
+            </w:pPr>
             <w:r>
               <w:t>13</w:t>
             </w:r>
@@ -7506,6 +7989,9 @@
             <w:tcW w:w="450" w:type="dxa"/>
           </w:tcPr>
           <w:p>
+            <w:pPr>
+              <w:jc w:val="center"/>
+            </w:pPr>
             <w:r>
               <w:t>0</w:t>
             </w:r>
@@ -7516,6 +8002,9 @@
             <w:tcW w:w="450" w:type="dxa"/>
           </w:tcPr>
           <w:p>
+            <w:pPr>
+              <w:jc w:val="center"/>
+            </w:pPr>
             <w:r>
               <w:t>15</w:t>
             </w:r>
@@ -7523,10 +8012,26 @@
         </w:tc>
       </w:tr>
     </w:tbl>
-    <w:p/>
-    <w:p/>
-    <w:p/>
-    <w:p/>
+    <w:p>
+      <w:pPr>
+        <w:jc w:val="center"/>
+      </w:pPr>
+    </w:p>
+    <w:p>
+      <w:pPr>
+        <w:jc w:val="center"/>
+      </w:pPr>
+    </w:p>
+    <w:p>
+      <w:pPr>
+        <w:jc w:val="center"/>
+      </w:pPr>
+    </w:p>
+    <w:p>
+      <w:pPr>
+        <w:jc w:val="center"/>
+      </w:pPr>
+    </w:p>
     <w:tbl>
       <w:tblPr>
         <w:tblStyle w:val="TableGrid"/>
@@ -7545,6 +8050,9 @@
             <w:tcW w:w="468" w:type="dxa"/>
           </w:tcPr>
           <w:p>
+            <w:pPr>
+              <w:jc w:val="center"/>
+            </w:pPr>
             <w:r>
               <w:t>13</w:t>
             </w:r>
@@ -7555,6 +8063,9 @@
             <w:tcW w:w="450" w:type="dxa"/>
           </w:tcPr>
           <w:p>
+            <w:pPr>
+              <w:jc w:val="center"/>
+            </w:pPr>
             <w:r>
               <w:t>2</w:t>
             </w:r>
@@ -7565,6 +8076,9 @@
             <w:tcW w:w="450" w:type="dxa"/>
           </w:tcPr>
           <w:p>
+            <w:pPr>
+              <w:jc w:val="center"/>
+            </w:pPr>
             <w:r>
               <w:t>15</w:t>
             </w:r>
@@ -7578,6 +8092,9 @@
             <w:gridSpan w:val="3"/>
           </w:tcPr>
           <w:p>
+            <w:pPr>
+              <w:jc w:val="center"/>
+            </w:pPr>
             <w:r>
               <w:t>14</w:t>
             </w:r>
@@ -7590,6 +8107,9 @@
             <w:tcW w:w="468" w:type="dxa"/>
           </w:tcPr>
           <w:p>
+            <w:pPr>
+              <w:jc w:val="center"/>
+            </w:pPr>
             <w:r>
               <w:t>13</w:t>
             </w:r>
@@ -7600,6 +8120,9 @@
             <w:tcW w:w="450" w:type="dxa"/>
           </w:tcPr>
           <w:p>
+            <w:pPr>
+              <w:jc w:val="center"/>
+            </w:pPr>
             <w:r>
               <w:t>0</w:t>
             </w:r>
@@ -7610,6 +8133,9 @@
             <w:tcW w:w="450" w:type="dxa"/>
           </w:tcPr>
           <w:p>
+            <w:pPr>
+              <w:jc w:val="center"/>
+            </w:pPr>
             <w:r>
               <w:t>15</w:t>
             </w:r>
@@ -7617,8 +8143,16 @@
         </w:tc>
       </w:tr>
     </w:tbl>
-    <w:p/>
-    <w:p/>
+    <w:p>
+      <w:pPr>
+        <w:jc w:val="center"/>
+      </w:pPr>
+    </w:p>
+    <w:p>
+      <w:pPr>
+        <w:jc w:val="center"/>
+      </w:pPr>
+    </w:p>
     <w:tbl>
       <w:tblPr>
         <w:tblStyle w:val="TableGrid"/>
@@ -7637,6 +8171,9 @@
             <w:tcW w:w="468" w:type="dxa"/>
           </w:tcPr>
           <w:p>
+            <w:pPr>
+              <w:jc w:val="center"/>
+            </w:pPr>
             <w:r>
               <w:t>13</w:t>
             </w:r>
@@ -7647,6 +8184,9 @@
             <w:tcW w:w="450" w:type="dxa"/>
           </w:tcPr>
           <w:p>
+            <w:pPr>
+              <w:jc w:val="center"/>
+            </w:pPr>
             <w:r>
               <w:t>2</w:t>
             </w:r>
@@ -7657,6 +8197,9 @@
             <w:tcW w:w="450" w:type="dxa"/>
           </w:tcPr>
           <w:p>
+            <w:pPr>
+              <w:jc w:val="center"/>
+            </w:pPr>
             <w:r>
               <w:t>15</w:t>
             </w:r>
@@ -7670,6 +8213,9 @@
             <w:gridSpan w:val="3"/>
           </w:tcPr>
           <w:p>
+            <w:pPr>
+              <w:jc w:val="center"/>
+            </w:pPr>
             <w:r>
               <w:t>15</w:t>
             </w:r>
@@ -7682,6 +8228,9 @@
             <w:tcW w:w="468" w:type="dxa"/>
           </w:tcPr>
           <w:p>
+            <w:pPr>
+              <w:jc w:val="center"/>
+            </w:pPr>
             <w:r>
               <w:t>13</w:t>
             </w:r>
@@ -7692,6 +8241,9 @@
             <w:tcW w:w="450" w:type="dxa"/>
           </w:tcPr>
           <w:p>
+            <w:pPr>
+              <w:jc w:val="center"/>
+            </w:pPr>
             <w:r>
               <w:t>0</w:t>
             </w:r>
@@ -7702,6 +8254,9 @@
             <w:tcW w:w="450" w:type="dxa"/>
           </w:tcPr>
           <w:p>
+            <w:pPr>
+              <w:jc w:val="center"/>
+            </w:pPr>
             <w:r>
               <w:t>15</w:t>
             </w:r>
@@ -7709,9 +8264,21 @@
         </w:tc>
       </w:tr>
     </w:tbl>
-    <w:p/>
-    <w:p/>
-    <w:p/>
+    <w:p>
+      <w:pPr>
+        <w:jc w:val="center"/>
+      </w:pPr>
+    </w:p>
+    <w:p>
+      <w:pPr>
+        <w:jc w:val="center"/>
+      </w:pPr>
+    </w:p>
+    <w:p>
+      <w:pPr>
+        <w:jc w:val="center"/>
+      </w:pPr>
+    </w:p>
     <w:tbl>
       <w:tblPr>
         <w:tblStyle w:val="TableGrid"/>
@@ -7730,8 +8297,10 @@
             <w:tcW w:w="468" w:type="dxa"/>
           </w:tcPr>
           <w:p>
-            <w:r>
-              <w:lastRenderedPageBreak/>
+            <w:pPr>
+              <w:jc w:val="center"/>
+            </w:pPr>
+            <w:r>
               <w:t>13</w:t>
             </w:r>
           </w:p>
@@ -7741,6 +8310,9 @@
             <w:tcW w:w="450" w:type="dxa"/>
           </w:tcPr>
           <w:p>
+            <w:pPr>
+              <w:jc w:val="center"/>
+            </w:pPr>
             <w:r>
               <w:t>2</w:t>
             </w:r>
@@ -7751,6 +8323,9 @@
             <w:tcW w:w="450" w:type="dxa"/>
           </w:tcPr>
           <w:p>
+            <w:pPr>
+              <w:jc w:val="center"/>
+            </w:pPr>
             <w:r>
               <w:t>15</w:t>
             </w:r>
@@ -7764,6 +8339,9 @@
             <w:gridSpan w:val="3"/>
           </w:tcPr>
           <w:p>
+            <w:pPr>
+              <w:jc w:val="center"/>
+            </w:pPr>
             <w:r>
               <w:t>16</w:t>
             </w:r>
@@ -7776,6 +8354,9 @@
             <w:tcW w:w="468" w:type="dxa"/>
           </w:tcPr>
           <w:p>
+            <w:pPr>
+              <w:jc w:val="center"/>
+            </w:pPr>
             <w:r>
               <w:t>13</w:t>
             </w:r>
@@ -7786,6 +8367,9 @@
             <w:tcW w:w="450" w:type="dxa"/>
           </w:tcPr>
           <w:p>
+            <w:pPr>
+              <w:jc w:val="center"/>
+            </w:pPr>
             <w:r>
               <w:t>0</w:t>
             </w:r>
@@ -7796,6 +8380,9 @@
             <w:tcW w:w="450" w:type="dxa"/>
           </w:tcPr>
           <w:p>
+            <w:pPr>
+              <w:jc w:val="center"/>
+            </w:pPr>
             <w:r>
               <w:t>15</w:t>
             </w:r>
@@ -7803,8 +8390,16 @@
         </w:tc>
       </w:tr>
     </w:tbl>
-    <w:p/>
-    <w:p/>
+    <w:p>
+      <w:pPr>
+        <w:jc w:val="center"/>
+      </w:pPr>
+    </w:p>
+    <w:p>
+      <w:pPr>
+        <w:jc w:val="center"/>
+      </w:pPr>
+    </w:p>
     <w:p/>
     <w:p>
       <w:pPr>
@@ -7812,6 +8407,7 @@
         <w:ind w:left="720"/>
       </w:pPr>
       <w:r>
+        <w:lastRenderedPageBreak/>
         <w:t>Gantt timeline</w:t>
       </w:r>
     </w:p>

</xml_diff>

<commit_message>
Upload sequence diagram, update to champion
Uploaded rough draft of the sequence diagram for interactions with The Wolf.  Also fixed function names on champion to fit coding standards.
</commit_message>
<xml_diff>
--- a/Docs/tl2/Todd Carter Works/Todd_Carter_Champion_document.docx
+++ b/Docs/tl2/Todd Carter Works/Todd_Carter_Champion_document.docx
@@ -1812,10 +1812,10 @@
           <w:noProof/>
         </w:rPr>
         <w:drawing>
-          <wp:inline distT="0" distB="0" distL="0" distR="0" wp14:anchorId="30906EE0" wp14:editId="0FA74CB8">
-            <wp:extent cx="5943600" cy="5869305"/>
+          <wp:inline distT="0" distB="0" distL="0" distR="0" wp14:anchorId="012648AB" wp14:editId="682970B2">
+            <wp:extent cx="5943600" cy="5867400"/>
             <wp:effectExtent l="0" t="0" r="0" b="0"/>
-            <wp:docPr id="407299612" name="Picture 59"/>
+            <wp:docPr id="235270796" name="Picture 30"/>
             <wp:cNvGraphicFramePr>
               <a:graphicFrameLocks xmlns:a="http://schemas.openxmlformats.org/drawingml/2006/main" noChangeAspect="1"/>
             </wp:cNvGraphicFramePr>
@@ -1823,7 +1823,7 @@
               <a:graphicData uri="http://schemas.openxmlformats.org/drawingml/2006/picture">
                 <pic:pic xmlns:pic="http://schemas.openxmlformats.org/drawingml/2006/picture">
                   <pic:nvPicPr>
-                    <pic:cNvPr id="0" name="Picture 10"/>
+                    <pic:cNvPr id="0" name="Picture 1"/>
                     <pic:cNvPicPr>
                       <a:picLocks noChangeAspect="1" noChangeArrowheads="1"/>
                     </pic:cNvPicPr>
@@ -1844,7 +1844,7 @@
                   <pic:spPr bwMode="auto">
                     <a:xfrm>
                       <a:off x="0" y="0"/>
-                      <a:ext cx="5943600" cy="5869305"/>
+                      <a:ext cx="5943600" cy="5867400"/>
                     </a:xfrm>
                     <a:prstGeom prst="rect">
                       <a:avLst/>
@@ -1881,10 +1881,21 @@
         <w:ind w:left="2160"/>
       </w:pPr>
       <w:proofErr w:type="spellStart"/>
-      <w:r>
-        <w:t>TheWolfDialogue</w:t>
+      <w:proofErr w:type="gramStart"/>
+      <w:r>
+        <w:t>t</w:t>
+      </w:r>
+      <w:r>
+        <w:t>heWolfDialogue</w:t>
       </w:r>
       <w:proofErr w:type="spellEnd"/>
+      <w:r>
+        <w:t>(</w:t>
+      </w:r>
+      <w:proofErr w:type="gramEnd"/>
+      <w:r>
+        <w:t>)</w:t>
+      </w:r>
       <w:r>
         <w:t>:</w:t>
       </w:r>
@@ -1976,7 +1987,10 @@
       <w:proofErr w:type="spellStart"/>
       <w:proofErr w:type="gramStart"/>
       <w:r>
-        <w:t>TheWolfCombat</w:t>
+        <w:t>t</w:t>
+      </w:r>
+      <w:r>
+        <w:t>heWolfCombat</w:t>
       </w:r>
       <w:proofErr w:type="spellEnd"/>
       <w:r>
@@ -4450,7 +4464,7 @@
                 </mc:Choice>
                 <mc:Fallback>
                   <w:pict>
-                    <v:shapetype w14:anchorId="31CD155E" id="_x0000_t32" coordsize="21600,21600" o:spt="32" o:oned="t" path="m,l21600,21600e" filled="f">
+                    <v:shapetype w14:anchorId="5F077AB2" id="_x0000_t32" coordsize="21600,21600" o:spt="32" o:oned="t" path="m,l21600,21600e" filled="f">
                       <v:path arrowok="t" fillok="f" o:connecttype="none"/>
                       <o:lock v:ext="edit" shapetype="t"/>
                     </v:shapetype>
@@ -4520,7 +4534,7 @@
                 </mc:Choice>
                 <mc:Fallback>
                   <w:pict>
-                    <v:shape w14:anchorId="1149B002" id="Straight Arrow Connector 23" o:spid="_x0000_s1026" type="#_x0000_t32" style="position:absolute;margin-left:63pt;margin-top:5.9pt;width:49.2pt;height:179.4pt;z-index:251669504;visibility:visible;mso-wrap-style:square;mso-wrap-distance-left:9pt;mso-wrap-distance-top:0;mso-wrap-distance-right:9pt;mso-wrap-distance-bottom:0;mso-position-horizontal:absolute;mso-position-horizontal-relative:text;mso-position-vertical:absolute;mso-position-vertical-relative:text" o:gfxdata="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" strokecolor="#4579b8 [3044]">
+                    <v:shape w14:anchorId="4B79ACDF" id="Straight Arrow Connector 23" o:spid="_x0000_s1026" type="#_x0000_t32" style="position:absolute;margin-left:63pt;margin-top:5.9pt;width:49.2pt;height:179.4pt;z-index:251669504;visibility:visible;mso-wrap-style:square;mso-wrap-distance-left:9pt;mso-wrap-distance-top:0;mso-wrap-distance-right:9pt;mso-wrap-distance-bottom:0;mso-position-horizontal:absolute;mso-position-horizontal-relative:text;mso-position-vertical:absolute;mso-position-vertical-relative:text" o:gfxdata="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" strokecolor="#4579b8 [3044]">
                       <v:stroke endarrow="block"/>
                     </v:shape>
                   </w:pict>
@@ -4679,7 +4693,7 @@
                 </mc:Choice>
                 <mc:Fallback>
                   <w:pict>
-                    <v:shape w14:anchorId="156CF06A" id="Straight Arrow Connector 25" o:spid="_x0000_s1026" type="#_x0000_t32" style="position:absolute;margin-left:63pt;margin-top:8.9pt;width:65.4pt;height:121.8pt;z-index:251671552;visibility:visible;mso-wrap-style:square;mso-wrap-distance-left:9pt;mso-wrap-distance-top:0;mso-wrap-distance-right:9pt;mso-wrap-distance-bottom:0;mso-position-horizontal:absolute;mso-position-horizontal-relative:text;mso-position-vertical:absolute;mso-position-vertical-relative:text" o:gfxdata="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" strokecolor="#4579b8 [3044]">
+                    <v:shape w14:anchorId="25C7AAFA" id="Straight Arrow Connector 25" o:spid="_x0000_s1026" type="#_x0000_t32" style="position:absolute;margin-left:63pt;margin-top:8.9pt;width:65.4pt;height:121.8pt;z-index:251671552;visibility:visible;mso-wrap-style:square;mso-wrap-distance-left:9pt;mso-wrap-distance-top:0;mso-wrap-distance-right:9pt;mso-wrap-distance-bottom:0;mso-position-horizontal:absolute;mso-position-horizontal-relative:text;mso-position-vertical:absolute;mso-position-vertical-relative:text" o:gfxdata="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" strokecolor="#4579b8 [3044]">
                       <v:stroke endarrow="block"/>
                     </v:shape>
                   </w:pict>
@@ -4793,7 +4807,7 @@
           </mc:Choice>
           <mc:Fallback>
             <w:pict>
-              <v:shape w14:anchorId="342954E4" id="Straight Arrow Connector 13" o:spid="_x0000_s1026" type="#_x0000_t32" style="position:absolute;margin-left:40.2pt;margin-top:6.4pt;width:40.2pt;height:43.8pt;flip:y;z-index:251644416;visibility:visible;mso-wrap-style:square;mso-wrap-distance-left:9pt;mso-wrap-distance-top:0;mso-wrap-distance-right:9pt;mso-wrap-distance-bottom:0;mso-position-horizontal:absolute;mso-position-horizontal-relative:text;mso-position-vertical:absolute;mso-position-vertical-relative:text" o:gfxdata="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" strokecolor="#4579b8 [3044]">
+              <v:shape w14:anchorId="03A69497" id="Straight Arrow Connector 13" o:spid="_x0000_s1026" type="#_x0000_t32" style="position:absolute;margin-left:40.2pt;margin-top:6.4pt;width:40.2pt;height:43.8pt;flip:y;z-index:251644416;visibility:visible;mso-wrap-style:square;mso-wrap-distance-left:9pt;mso-wrap-distance-top:0;mso-wrap-distance-right:9pt;mso-wrap-distance-bottom:0;mso-position-horizontal:absolute;mso-position-horizontal-relative:text;mso-position-vertical:absolute;mso-position-vertical-relative:text" o:gfxdata="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" strokecolor="#4579b8 [3044]">
                 <v:stroke endarrow="block"/>
               </v:shape>
             </w:pict>
@@ -4923,7 +4937,7 @@
                 </mc:Choice>
                 <mc:Fallback>
                   <w:pict>
-                    <v:shape w14:anchorId="4C10457A" id="Straight Arrow Connector 40" o:spid="_x0000_s1026" type="#_x0000_t32" style="position:absolute;margin-left:63pt;margin-top:5.85pt;width:65.4pt;height:67.2pt;z-index:251686400;visibility:visible;mso-wrap-style:square;mso-wrap-distance-left:9pt;mso-wrap-distance-top:0;mso-wrap-distance-right:9pt;mso-wrap-distance-bottom:0;mso-position-horizontal:absolute;mso-position-horizontal-relative:text;mso-position-vertical:absolute;mso-position-vertical-relative:text" o:gfxdata="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" strokecolor="#4579b8 [3044]">
+                    <v:shape w14:anchorId="73AF602A" id="Straight Arrow Connector 40" o:spid="_x0000_s1026" type="#_x0000_t32" style="position:absolute;margin-left:63pt;margin-top:5.85pt;width:65.4pt;height:67.2pt;z-index:251686400;visibility:visible;mso-wrap-style:square;mso-wrap-distance-left:9pt;mso-wrap-distance-top:0;mso-wrap-distance-right:9pt;mso-wrap-distance-bottom:0;mso-position-horizontal:absolute;mso-position-horizontal-relative:text;mso-position-vertical:absolute;mso-position-vertical-relative:text" o:gfxdata="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" strokecolor="#4579b8 [3044]">
                       <v:stroke endarrow="block"/>
                     </v:shape>
                   </w:pict>
@@ -5133,7 +5147,7 @@
                 </mc:Choice>
                 <mc:Fallback>
                   <w:pict>
-                    <v:shape w14:anchorId="00A742B5" id="Straight Arrow Connector 15" o:spid="_x0000_s1026" type="#_x0000_t32" style="position:absolute;margin-left:-2.4pt;margin-top:10.55pt;width:43.8pt;height:124.2pt;z-index:251654656;visibility:visible;mso-wrap-style:square;mso-wrap-distance-left:9pt;mso-wrap-distance-top:0;mso-wrap-distance-right:9pt;mso-wrap-distance-bottom:0;mso-position-horizontal:absolute;mso-position-horizontal-relative:text;mso-position-vertical:absolute;mso-position-vertical-relative:text" o:gfxdata="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" strokecolor="#bc4542 [3045]">
+                    <v:shape w14:anchorId="5C40AC68" id="Straight Arrow Connector 15" o:spid="_x0000_s1026" type="#_x0000_t32" style="position:absolute;margin-left:-2.4pt;margin-top:10.55pt;width:43.8pt;height:124.2pt;z-index:251654656;visibility:visible;mso-wrap-style:square;mso-wrap-distance-left:9pt;mso-wrap-distance-top:0;mso-wrap-distance-right:9pt;mso-wrap-distance-bottom:0;mso-position-horizontal:absolute;mso-position-horizontal-relative:text;mso-position-vertical:absolute;mso-position-vertical-relative:text" o:gfxdata="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" strokecolor="#bc4542 [3045]">
                       <v:stroke endarrow="block"/>
                     </v:shape>
                   </w:pict>
@@ -5199,7 +5213,7 @@
                 </mc:Choice>
                 <mc:Fallback>
                   <w:pict>
-                    <v:shape w14:anchorId="5B3899FD" id="Straight Arrow Connector 14" o:spid="_x0000_s1026" type="#_x0000_t32" style="position:absolute;margin-left:13.2pt;margin-top:11.75pt;width:35.4pt;height:58.2pt;z-index:251649536;visibility:visible;mso-wrap-style:square;mso-wrap-distance-left:9pt;mso-wrap-distance-top:0;mso-wrap-distance-right:9pt;mso-wrap-distance-bottom:0;mso-position-horizontal:absolute;mso-position-horizontal-relative:text;mso-position-vertical:absolute;mso-position-vertical-relative:text" o:gfxdata="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" strokecolor="#4579b8 [3044]">
+                    <v:shape w14:anchorId="027D88AA" id="Straight Arrow Connector 14" o:spid="_x0000_s1026" type="#_x0000_t32" style="position:absolute;margin-left:13.2pt;margin-top:11.75pt;width:35.4pt;height:58.2pt;z-index:251649536;visibility:visible;mso-wrap-style:square;mso-wrap-distance-left:9pt;mso-wrap-distance-top:0;mso-wrap-distance-right:9pt;mso-wrap-distance-bottom:0;mso-position-horizontal:absolute;mso-position-horizontal-relative:text;mso-position-vertical:absolute;mso-position-vertical-relative:text" o:gfxdata="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" strokecolor="#4579b8 [3044]">
                       <v:stroke endarrow="block"/>
                     </v:shape>
                   </w:pict>
@@ -5348,7 +5362,7 @@
                 </mc:Choice>
                 <mc:Fallback>
                   <w:pict>
-                    <v:shape w14:anchorId="6A54B36B" id="Straight Arrow Connector 32" o:spid="_x0000_s1026" type="#_x0000_t32" style="position:absolute;margin-left:55.2pt;margin-top:1.35pt;width:57.6pt;height:130.8pt;flip:y;z-index:251664896;visibility:visible;mso-wrap-style:square;mso-wrap-distance-left:9pt;mso-wrap-distance-top:0;mso-wrap-distance-right:9pt;mso-wrap-distance-bottom:0;mso-position-horizontal:absolute;mso-position-horizontal-relative:text;mso-position-vertical:absolute;mso-position-vertical-relative:text" o:gfxdata="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" strokecolor="#4579b8 [3044]">
+                    <v:shape w14:anchorId="0E3F449C" id="Straight Arrow Connector 32" o:spid="_x0000_s1026" type="#_x0000_t32" style="position:absolute;margin-left:55.2pt;margin-top:1.35pt;width:57.6pt;height:130.8pt;flip:y;z-index:251664896;visibility:visible;mso-wrap-style:square;mso-wrap-distance-left:9pt;mso-wrap-distance-top:0;mso-wrap-distance-right:9pt;mso-wrap-distance-bottom:0;mso-position-horizontal:absolute;mso-position-horizontal-relative:text;mso-position-vertical:absolute;mso-position-vertical-relative:text" o:gfxdata="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" strokecolor="#4579b8 [3044]">
                       <v:stroke endarrow="block"/>
                     </v:shape>
                   </w:pict>
@@ -5417,7 +5431,7 @@
                 </mc:Choice>
                 <mc:Fallback>
                   <w:pict>
-                    <v:shape w14:anchorId="7C2039E6" id="Straight Arrow Connector 12" o:spid="_x0000_s1026" type="#_x0000_t32" style="position:absolute;margin-left:-23.4pt;margin-top:2.3pt;width:18.6pt;height:3.6pt;z-index:251642368;visibility:visible;mso-wrap-style:square;mso-width-percent:0;mso-wrap-distance-left:9pt;mso-wrap-distance-top:0;mso-wrap-distance-right:9pt;mso-wrap-distance-bottom:0;mso-position-horizontal:absolute;mso-position-horizontal-relative:text;mso-position-vertical:absolute;mso-position-vertical-relative:text;mso-width-percent:0;mso-width-relative:margin" o:gfxdata="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" strokecolor="#4579b8 [3044]">
+                    <v:shape w14:anchorId="331ABCBA" id="Straight Arrow Connector 12" o:spid="_x0000_s1026" type="#_x0000_t32" style="position:absolute;margin-left:-23.4pt;margin-top:2.3pt;width:18.6pt;height:3.6pt;z-index:251642368;visibility:visible;mso-wrap-style:square;mso-width-percent:0;mso-wrap-distance-left:9pt;mso-wrap-distance-top:0;mso-wrap-distance-right:9pt;mso-wrap-distance-bottom:0;mso-position-horizontal:absolute;mso-position-horizontal-relative:text;mso-position-vertical:absolute;mso-position-vertical-relative:text;mso-width-percent:0;mso-width-relative:margin" o:gfxdata="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" strokecolor="#4579b8 [3044]">
                       <v:stroke endarrow="block"/>
                     </v:shape>
                   </w:pict>
@@ -5541,7 +5555,7 @@
           </mc:Choice>
           <mc:Fallback>
             <w:pict>
-              <v:shape w14:anchorId="21EFCCA9" id="Straight Arrow Connector 22" o:spid="_x0000_s1026" type="#_x0000_t32" style="position:absolute;margin-left:-7.45pt;margin-top:23.35pt;width:48pt;height:118.2pt;z-index:251663872;visibility:visible;mso-wrap-style:square;mso-width-percent:0;mso-height-percent:0;mso-wrap-distance-left:9pt;mso-wrap-distance-top:0;mso-wrap-distance-right:9pt;mso-wrap-distance-bottom:0;mso-position-horizontal:absolute;mso-position-horizontal-relative:text;mso-position-vertical:absolute;mso-position-vertical-relative:text;mso-width-percent:0;mso-height-percent:0;mso-width-relative:margin;mso-height-relative:margin" o:gfxdata="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" strokecolor="#4579b8 [3044]">
+              <v:shape w14:anchorId="0BE87480" id="Straight Arrow Connector 22" o:spid="_x0000_s1026" type="#_x0000_t32" style="position:absolute;margin-left:-7.45pt;margin-top:23.35pt;width:48pt;height:118.2pt;z-index:251663872;visibility:visible;mso-wrap-style:square;mso-width-percent:0;mso-height-percent:0;mso-wrap-distance-left:9pt;mso-wrap-distance-top:0;mso-wrap-distance-right:9pt;mso-wrap-distance-bottom:0;mso-position-horizontal:absolute;mso-position-horizontal-relative:text;mso-position-vertical:absolute;mso-position-vertical-relative:text;mso-width-percent:0;mso-height-percent:0;mso-width-relative:margin;mso-height-relative:margin" o:gfxdata="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" strokecolor="#4579b8 [3044]">
                 <v:stroke endarrow="block"/>
               </v:shape>
             </w:pict>
@@ -5618,7 +5632,7 @@
           </mc:Choice>
           <mc:Fallback>
             <w:pict>
-              <v:shape w14:anchorId="7B9A1F16" id="Straight Arrow Connector 16" o:spid="_x0000_s1026" type="#_x0000_t32" style="position:absolute;margin-left:-152.65pt;margin-top:18.25pt;width:63.6pt;height:183pt;z-index:251671040;visibility:visible;mso-wrap-style:square;mso-width-percent:0;mso-height-percent:0;mso-wrap-distance-left:9pt;mso-wrap-distance-top:0;mso-wrap-distance-right:9pt;mso-wrap-distance-bottom:0;mso-position-horizontal:absolute;mso-position-horizontal-relative:text;mso-position-vertical:absolute;mso-position-vertical-relative:text;mso-width-percent:0;mso-height-percent:0;mso-width-relative:margin;mso-height-relative:margin" o:gfxdata="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" strokecolor="#4579b8 [3044]">
+              <v:shape w14:anchorId="7959EEAB" id="Straight Arrow Connector 16" o:spid="_x0000_s1026" type="#_x0000_t32" style="position:absolute;margin-left:-152.65pt;margin-top:18.25pt;width:63.6pt;height:183pt;z-index:251671040;visibility:visible;mso-wrap-style:square;mso-width-percent:0;mso-height-percent:0;mso-wrap-distance-left:9pt;mso-wrap-distance-top:0;mso-wrap-distance-right:9pt;mso-wrap-distance-bottom:0;mso-position-horizontal:absolute;mso-position-horizontal-relative:text;mso-position-vertical:absolute;mso-position-vertical-relative:text;mso-width-percent:0;mso-height-percent:0;mso-width-relative:margin;mso-height-relative:margin" o:gfxdata="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" strokecolor="#4579b8 [3044]">
                 <v:stroke endarrow="block"/>
               </v:shape>
             </w:pict>
@@ -5732,7 +5746,7 @@
                 </mc:Choice>
                 <mc:Fallback>
                   <w:pict>
-                    <v:shape w14:anchorId="18D437C1" id="Straight Arrow Connector 41" o:spid="_x0000_s1026" type="#_x0000_t32" style="position:absolute;margin-left:17.1pt;margin-top:13.15pt;width:64.2pt;height:4.8pt;flip:y;z-index:251688448;visibility:visible;mso-wrap-style:square;mso-wrap-distance-left:9pt;mso-wrap-distance-top:0;mso-wrap-distance-right:9pt;mso-wrap-distance-bottom:0;mso-position-horizontal:absolute;mso-position-horizontal-relative:text;mso-position-vertical:absolute;mso-position-vertical-relative:text" o:gfxdata="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" strokecolor="#4579b8 [3044]">
+                    <v:shape w14:anchorId="6A7A3663" id="Straight Arrow Connector 41" o:spid="_x0000_s1026" type="#_x0000_t32" style="position:absolute;margin-left:17.1pt;margin-top:13.15pt;width:64.2pt;height:4.8pt;flip:y;z-index:251688448;visibility:visible;mso-wrap-style:square;mso-wrap-distance-left:9pt;mso-wrap-distance-top:0;mso-wrap-distance-right:9pt;mso-wrap-distance-bottom:0;mso-position-horizontal:absolute;mso-position-horizontal-relative:text;mso-position-vertical:absolute;mso-position-vertical-relative:text" o:gfxdata="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" strokecolor="#4579b8 [3044]">
                       <v:stroke endarrow="block"/>
                     </v:shape>
                   </w:pict>
@@ -5855,7 +5869,7 @@
                 </mc:Choice>
                 <mc:Fallback>
                   <w:pict>
-                    <v:shape w14:anchorId="58B06F20" id="Straight Arrow Connector 44" o:spid="_x0000_s1026" type="#_x0000_t32" style="position:absolute;margin-left:16.5pt;margin-top:12.3pt;width:64.8pt;height:219pt;flip:y;z-index:251693568;visibility:visible;mso-wrap-style:square;mso-wrap-distance-left:9pt;mso-wrap-distance-top:0;mso-wrap-distance-right:9pt;mso-wrap-distance-bottom:0;mso-position-horizontal:absolute;mso-position-horizontal-relative:text;mso-position-vertical:absolute;mso-position-vertical-relative:text" o:gfxdata="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" strokecolor="#4579b8 [3044]">
+                    <v:shape w14:anchorId="3508EE08" id="Straight Arrow Connector 44" o:spid="_x0000_s1026" type="#_x0000_t32" style="position:absolute;margin-left:16.5pt;margin-top:12.3pt;width:64.8pt;height:219pt;flip:y;z-index:251693568;visibility:visible;mso-wrap-style:square;mso-wrap-distance-left:9pt;mso-wrap-distance-top:0;mso-wrap-distance-right:9pt;mso-wrap-distance-bottom:0;mso-position-horizontal:absolute;mso-position-horizontal-relative:text;mso-position-vertical:absolute;mso-position-vertical-relative:text" o:gfxdata="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" strokecolor="#4579b8 [3044]">
                       <v:stroke endarrow="block"/>
                     </v:shape>
                   </w:pict>
@@ -5921,7 +5935,7 @@
                 </mc:Choice>
                 <mc:Fallback>
                   <w:pict>
-                    <v:shape w14:anchorId="638CD0B9" id="Straight Arrow Connector 42" o:spid="_x0000_s1026" type="#_x0000_t32" style="position:absolute;margin-left:17.1pt;margin-top:.9pt;width:64.8pt;height:118.2pt;flip:y;z-index:251690496;visibility:visible;mso-wrap-style:square;mso-wrap-distance-left:9pt;mso-wrap-distance-top:0;mso-wrap-distance-right:9pt;mso-wrap-distance-bottom:0;mso-position-horizontal:absolute;mso-position-horizontal-relative:text;mso-position-vertical:absolute;mso-position-vertical-relative:text" o:gfxdata="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" strokecolor="#4579b8 [3044]">
+                    <v:shape w14:anchorId="43C1F9BC" id="Straight Arrow Connector 42" o:spid="_x0000_s1026" type="#_x0000_t32" style="position:absolute;margin-left:17.1pt;margin-top:.9pt;width:64.8pt;height:118.2pt;flip:y;z-index:251690496;visibility:visible;mso-wrap-style:square;mso-wrap-distance-left:9pt;mso-wrap-distance-top:0;mso-wrap-distance-right:9pt;mso-wrap-distance-bottom:0;mso-position-horizontal:absolute;mso-position-horizontal-relative:text;mso-position-vertical:absolute;mso-position-vertical-relative:text" o:gfxdata="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" strokecolor="#4579b8 [3044]">
                       <v:stroke endarrow="block"/>
                     </v:shape>
                   </w:pict>
@@ -6157,7 +6171,7 @@
                 </mc:Choice>
                 <mc:Fallback>
                   <w:pict>
-                    <v:shape w14:anchorId="036C8ED7" id="Straight Arrow Connector 33" o:spid="_x0000_s1026" type="#_x0000_t32" style="position:absolute;margin-left:14.7pt;margin-top:11.95pt;width:58.2pt;height:70.2pt;flip:y;z-index:251672064;visibility:visible;mso-wrap-style:square;mso-wrap-distance-left:9pt;mso-wrap-distance-top:0;mso-wrap-distance-right:9pt;mso-wrap-distance-bottom:0;mso-position-horizontal:absolute;mso-position-horizontal-relative:text;mso-position-vertical:absolute;mso-position-vertical-relative:text" o:gfxdata="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" strokecolor="#4579b8 [3044]">
+                    <v:shape w14:anchorId="79B5D184" id="Straight Arrow Connector 33" o:spid="_x0000_s1026" type="#_x0000_t32" style="position:absolute;margin-left:14.7pt;margin-top:11.95pt;width:58.2pt;height:70.2pt;flip:y;z-index:251672064;visibility:visible;mso-wrap-style:square;mso-wrap-distance-left:9pt;mso-wrap-distance-top:0;mso-wrap-distance-right:9pt;mso-wrap-distance-bottom:0;mso-position-horizontal:absolute;mso-position-horizontal-relative:text;mso-position-vertical:absolute;mso-position-vertical-relative:text" o:gfxdata="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" strokecolor="#4579b8 [3044]">
                       <v:stroke endarrow="block"/>
                     </v:shape>
                   </w:pict>
@@ -6297,7 +6311,7 @@
           </mc:Choice>
           <mc:Fallback>
             <w:pict>
-              <v:shape w14:anchorId="48B817B6" id="Straight Arrow Connector 21" o:spid="_x0000_s1026" type="#_x0000_t32" style="position:absolute;margin-left:142.2pt;margin-top:21.35pt;width:55.2pt;height:50.4pt;z-index:251657728;visibility:visible;mso-wrap-style:square;mso-width-percent:0;mso-height-percent:0;mso-wrap-distance-left:9pt;mso-wrap-distance-top:0;mso-wrap-distance-right:9pt;mso-wrap-distance-bottom:0;mso-position-horizontal:absolute;mso-position-horizontal-relative:text;mso-position-vertical:absolute;mso-position-vertical-relative:text;mso-width-percent:0;mso-height-percent:0;mso-width-relative:margin;mso-height-relative:margin" o:gfxdata="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" strokecolor="#4579b8 [3044]">
+              <v:shape w14:anchorId="5F43A72A" id="Straight Arrow Connector 21" o:spid="_x0000_s1026" type="#_x0000_t32" style="position:absolute;margin-left:142.2pt;margin-top:21.35pt;width:55.2pt;height:50.4pt;z-index:251657728;visibility:visible;mso-wrap-style:square;mso-width-percent:0;mso-height-percent:0;mso-wrap-distance-left:9pt;mso-wrap-distance-top:0;mso-wrap-distance-right:9pt;mso-wrap-distance-bottom:0;mso-position-horizontal:absolute;mso-position-horizontal-relative:text;mso-position-vertical:absolute;mso-position-vertical-relative:text;mso-width-percent:0;mso-height-percent:0;mso-width-relative:margin;mso-height-relative:margin" o:gfxdata="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" strokecolor="#4579b8 [3044]">
                 <v:stroke endarrow="block"/>
               </v:shape>
             </w:pict>
@@ -6363,7 +6377,7 @@
           </mc:Choice>
           <mc:Fallback>
             <w:pict>
-              <v:shape w14:anchorId="71F353A2" id="Straight Arrow Connector 19" o:spid="_x0000_s1026" type="#_x0000_t32" style="position:absolute;margin-left:269.4pt;margin-top:11.8pt;width:64.2pt;height:64.8pt;flip:y;z-index:251656704;visibility:visible;mso-wrap-style:square;mso-wrap-distance-left:9pt;mso-wrap-distance-top:0;mso-wrap-distance-right:9pt;mso-wrap-distance-bottom:0;mso-position-horizontal:absolute;mso-position-horizontal-relative:text;mso-position-vertical:absolute;mso-position-vertical-relative:text" o:gfxdata="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" strokecolor="#bc4542 [3045]">
+              <v:shape w14:anchorId="22AF1A66" id="Straight Arrow Connector 19" o:spid="_x0000_s1026" type="#_x0000_t32" style="position:absolute;margin-left:269.4pt;margin-top:11.8pt;width:64.2pt;height:64.8pt;flip:y;z-index:251656704;visibility:visible;mso-wrap-style:square;mso-wrap-distance-left:9pt;mso-wrap-distance-top:0;mso-wrap-distance-right:9pt;mso-wrap-distance-bottom:0;mso-position-horizontal:absolute;mso-position-horizontal-relative:text;mso-position-vertical:absolute;mso-position-vertical-relative:text" o:gfxdata="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" strokecolor="#bc4542 [3045]">
                 <v:stroke endarrow="block"/>
               </v:shape>
             </w:pict>
@@ -6434,7 +6448,7 @@
           </mc:Choice>
           <mc:Fallback>
             <w:pict>
-              <v:shape w14:anchorId="074852AF" id="Straight Arrow Connector 46" o:spid="_x0000_s1026" type="#_x0000_t32" style="position:absolute;margin-left:268.2pt;margin-top:12.1pt;width:74.4pt;height:327.6pt;flip:y;z-index:251695616;visibility:visible;mso-wrap-style:square;mso-wrap-distance-left:9pt;mso-wrap-distance-top:0;mso-wrap-distance-right:9pt;mso-wrap-distance-bottom:0;mso-position-horizontal:absolute;mso-position-horizontal-relative:text;mso-position-vertical:absolute;mso-position-vertical-relative:text" o:gfxdata="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" strokecolor="#4579b8 [3044]">
+              <v:shape w14:anchorId="6E07ADAA" id="Straight Arrow Connector 46" o:spid="_x0000_s1026" type="#_x0000_t32" style="position:absolute;margin-left:268.2pt;margin-top:12.1pt;width:74.4pt;height:327.6pt;flip:y;z-index:251695616;visibility:visible;mso-wrap-style:square;mso-wrap-distance-left:9pt;mso-wrap-distance-top:0;mso-wrap-distance-right:9pt;mso-wrap-distance-bottom:0;mso-position-horizontal:absolute;mso-position-horizontal-relative:text;mso-position-vertical:absolute;mso-position-vertical-relative:text" o:gfxdata="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" strokecolor="#4579b8 [3044]">
                 <v:stroke endarrow="block"/>
               </v:shape>
             </w:pict>
@@ -6500,7 +6514,7 @@
           </mc:Choice>
           <mc:Fallback>
             <w:pict>
-              <v:shape w14:anchorId="2F7F4724" id="Straight Arrow Connector 45" o:spid="_x0000_s1026" type="#_x0000_t32" style="position:absolute;margin-left:268.2pt;margin-top:9.7pt;width:66pt;height:273pt;flip:y;z-index:251694592;visibility:visible;mso-wrap-style:square;mso-wrap-distance-left:9pt;mso-wrap-distance-top:0;mso-wrap-distance-right:9pt;mso-wrap-distance-bottom:0;mso-position-horizontal:absolute;mso-position-horizontal-relative:text;mso-position-vertical:absolute;mso-position-vertical-relative:text" o:gfxdata="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" strokecolor="#4579b8 [3044]">
+              <v:shape w14:anchorId="75F0E270" id="Straight Arrow Connector 45" o:spid="_x0000_s1026" type="#_x0000_t32" style="position:absolute;margin-left:268.2pt;margin-top:9.7pt;width:66pt;height:273pt;flip:y;z-index:251694592;visibility:visible;mso-wrap-style:square;mso-wrap-distance-left:9pt;mso-wrap-distance-top:0;mso-wrap-distance-right:9pt;mso-wrap-distance-bottom:0;mso-position-horizontal:absolute;mso-position-horizontal-relative:text;mso-position-vertical:absolute;mso-position-vertical-relative:text" o:gfxdata="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" strokecolor="#4579b8 [3044]">
                 <v:stroke endarrow="block"/>
               </v:shape>
             </w:pict>
@@ -6566,7 +6580,7 @@
           </mc:Choice>
           <mc:Fallback>
             <w:pict>
-              <v:shape w14:anchorId="2A7598F7" id="Straight Arrow Connector 43" o:spid="_x0000_s1026" type="#_x0000_t32" style="position:absolute;margin-left:268.8pt;margin-top:3.1pt;width:63.6pt;height:167.4pt;flip:y;z-index:251692544;visibility:visible;mso-wrap-style:square;mso-wrap-distance-left:9pt;mso-wrap-distance-top:0;mso-wrap-distance-right:9pt;mso-wrap-distance-bottom:0;mso-position-horizontal:absolute;mso-position-horizontal-relative:text;mso-position-vertical:absolute;mso-position-vertical-relative:text" o:gfxdata="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" strokecolor="#4579b8 [3044]">
+              <v:shape w14:anchorId="745715C7" id="Straight Arrow Connector 43" o:spid="_x0000_s1026" type="#_x0000_t32" style="position:absolute;margin-left:268.8pt;margin-top:3.1pt;width:63.6pt;height:167.4pt;flip:y;z-index:251692544;visibility:visible;mso-wrap-style:square;mso-wrap-distance-left:9pt;mso-wrap-distance-top:0;mso-wrap-distance-right:9pt;mso-wrap-distance-bottom:0;mso-position-horizontal:absolute;mso-position-horizontal-relative:text;mso-position-vertical:absolute;mso-position-vertical-relative:text" o:gfxdata="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" strokecolor="#4579b8 [3044]">
                 <v:stroke endarrow="block"/>
               </v:shape>
             </w:pict>
@@ -6743,7 +6757,7 @@
                 </mc:Choice>
                 <mc:Fallback>
                   <w:pict>
-                    <v:shape w14:anchorId="54DC8D6B" id="Straight Arrow Connector 20" o:spid="_x0000_s1026" type="#_x0000_t32" style="position:absolute;margin-left:19.5pt;margin-top:3.25pt;width:57.6pt;height:53.4pt;flip:y;z-index:251682304;visibility:visible;mso-wrap-style:square;mso-width-percent:0;mso-height-percent:0;mso-wrap-distance-left:9pt;mso-wrap-distance-top:0;mso-wrap-distance-right:9pt;mso-wrap-distance-bottom:0;mso-position-horizontal:absolute;mso-position-horizontal-relative:text;mso-position-vertical:absolute;mso-position-vertical-relative:text;mso-width-percent:0;mso-height-percent:0;mso-width-relative:margin;mso-height-relative:margin" o:gfxdata="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" strokecolor="#4579b8 [3044]">
+                    <v:shape w14:anchorId="77BF2C80" id="Straight Arrow Connector 20" o:spid="_x0000_s1026" type="#_x0000_t32" style="position:absolute;margin-left:19.5pt;margin-top:3.25pt;width:57.6pt;height:53.4pt;flip:y;z-index:251682304;visibility:visible;mso-wrap-style:square;mso-width-percent:0;mso-height-percent:0;mso-wrap-distance-left:9pt;mso-wrap-distance-top:0;mso-wrap-distance-right:9pt;mso-wrap-distance-bottom:0;mso-position-horizontal:absolute;mso-position-horizontal-relative:text;mso-position-vertical:absolute;mso-position-vertical-relative:text;mso-width-percent:0;mso-height-percent:0;mso-width-relative:margin;mso-height-relative:margin" o:gfxdata="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" strokecolor="#4579b8 [3044]">
                       <v:stroke endarrow="block"/>
                     </v:shape>
                   </w:pict>
@@ -6885,7 +6899,7 @@
                 </mc:Choice>
                 <mc:Fallback>
                   <w:pict>
-                    <v:shape w14:anchorId="17E062B8" id="Straight Arrow Connector 47" o:spid="_x0000_s1026" type="#_x0000_t32" style="position:absolute;margin-left:62.4pt;margin-top:-34.95pt;width:79.8pt;height:386.4pt;flip:y;z-index:251696640;visibility:visible;mso-wrap-style:square;mso-width-percent:0;mso-height-percent:0;mso-wrap-distance-left:9pt;mso-wrap-distance-top:0;mso-wrap-distance-right:9pt;mso-wrap-distance-bottom:0;mso-position-horizontal:absolute;mso-position-horizontal-relative:text;mso-position-vertical:absolute;mso-position-vertical-relative:text;mso-width-percent:0;mso-height-percent:0;mso-width-relative:margin;mso-height-relative:margin" o:gfxdata="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" strokecolor="#4579b8 [3044]">
+                    <v:shape w14:anchorId="12BB2AA9" id="Straight Arrow Connector 47" o:spid="_x0000_s1026" type="#_x0000_t32" style="position:absolute;margin-left:62.4pt;margin-top:-34.95pt;width:79.8pt;height:386.4pt;flip:y;z-index:251696640;visibility:visible;mso-wrap-style:square;mso-width-percent:0;mso-height-percent:0;mso-wrap-distance-left:9pt;mso-wrap-distance-top:0;mso-wrap-distance-right:9pt;mso-wrap-distance-bottom:0;mso-position-horizontal:absolute;mso-position-horizontal-relative:text;mso-position-vertical:absolute;mso-position-vertical-relative:text;mso-width-percent:0;mso-height-percent:0;mso-width-relative:margin;mso-height-relative:margin" o:gfxdata="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" strokecolor="#4579b8 [3044]">
                       <v:stroke endarrow="block"/>
                     </v:shape>
                   </w:pict>
@@ -7008,7 +7022,7 @@
           </mc:Choice>
           <mc:Fallback>
             <w:pict>
-              <v:shape w14:anchorId="31D4BD19" id="Straight Arrow Connector 38" o:spid="_x0000_s1026" type="#_x0000_t32" style="position:absolute;margin-left:139.2pt;margin-top:18.2pt;width:59.4pt;height:273pt;z-index:251683328;visibility:visible;mso-wrap-style:square;mso-wrap-distance-left:9pt;mso-wrap-distance-top:0;mso-wrap-distance-right:9pt;mso-wrap-distance-bottom:0;mso-position-horizontal:absolute;mso-position-horizontal-relative:text;mso-position-vertical:absolute;mso-position-vertical-relative:text" o:gfxdata="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" strokecolor="#4579b8 [3044]">
+              <v:shape w14:anchorId="68B26389" id="Straight Arrow Connector 38" o:spid="_x0000_s1026" type="#_x0000_t32" style="position:absolute;margin-left:139.2pt;margin-top:18.2pt;width:59.4pt;height:273pt;z-index:251683328;visibility:visible;mso-wrap-style:square;mso-wrap-distance-left:9pt;mso-wrap-distance-top:0;mso-wrap-distance-right:9pt;mso-wrap-distance-bottom:0;mso-position-horizontal:absolute;mso-position-horizontal-relative:text;mso-position-vertical:absolute;mso-position-vertical-relative:text" o:gfxdata="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" strokecolor="#4579b8 [3044]">
                 <v:stroke endarrow="block"/>
               </v:shape>
             </w:pict>
@@ -7074,7 +7088,7 @@
           </mc:Choice>
           <mc:Fallback>
             <w:pict>
-              <v:shape w14:anchorId="359477D0" id="Straight Arrow Connector 35" o:spid="_x0000_s1026" type="#_x0000_t32" style="position:absolute;margin-left:140.4pt;margin-top:24.8pt;width:59.4pt;height:93.6pt;z-index:251674112;visibility:visible;mso-wrap-style:square;mso-wrap-distance-left:9pt;mso-wrap-distance-top:0;mso-wrap-distance-right:9pt;mso-wrap-distance-bottom:0;mso-position-horizontal:absolute;mso-position-horizontal-relative:text;mso-position-vertical:absolute;mso-position-vertical-relative:text" o:gfxdata="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" strokecolor="#4579b8 [3044]">
+              <v:shape w14:anchorId="6AA5567A" id="Straight Arrow Connector 35" o:spid="_x0000_s1026" type="#_x0000_t32" style="position:absolute;margin-left:140.4pt;margin-top:24.8pt;width:59.4pt;height:93.6pt;z-index:251674112;visibility:visible;mso-wrap-style:square;mso-wrap-distance-left:9pt;mso-wrap-distance-top:0;mso-wrap-distance-right:9pt;mso-wrap-distance-bottom:0;mso-position-horizontal:absolute;mso-position-horizontal-relative:text;mso-position-vertical:absolute;mso-position-vertical-relative:text" o:gfxdata="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" strokecolor="#4579b8 [3044]">
                 <v:stroke endarrow="block"/>
               </v:shape>
             </w:pict>
@@ -7140,7 +7154,7 @@
           </mc:Choice>
           <mc:Fallback>
             <w:pict>
-              <v:shape w14:anchorId="377C1E48" id="Straight Arrow Connector 34" o:spid="_x0000_s1026" type="#_x0000_t32" style="position:absolute;margin-left:138.6pt;margin-top:19.4pt;width:61.2pt;height:42pt;z-index:251673088;visibility:visible;mso-wrap-style:square;mso-wrap-distance-left:9pt;mso-wrap-distance-top:0;mso-wrap-distance-right:9pt;mso-wrap-distance-bottom:0;mso-position-horizontal:absolute;mso-position-horizontal-relative:text;mso-position-vertical:absolute;mso-position-vertical-relative:text" o:gfxdata="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" strokecolor="#4579b8 [3044]">
+              <v:shape w14:anchorId="71A142A1" id="Straight Arrow Connector 34" o:spid="_x0000_s1026" type="#_x0000_t32" style="position:absolute;margin-left:138.6pt;margin-top:19.4pt;width:61.2pt;height:42pt;z-index:251673088;visibility:visible;mso-wrap-style:square;mso-wrap-distance-left:9pt;mso-wrap-distance-top:0;mso-wrap-distance-right:9pt;mso-wrap-distance-bottom:0;mso-position-horizontal:absolute;mso-position-horizontal-relative:text;mso-position-vertical:absolute;mso-position-vertical-relative:text" o:gfxdata="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" strokecolor="#4579b8 [3044]">
                 <v:stroke endarrow="block"/>
               </v:shape>
             </w:pict>
@@ -7212,7 +7226,7 @@
           </mc:Choice>
           <mc:Fallback>
             <w:pict>
-              <v:shape w14:anchorId="10DF156E" id="Straight Arrow Connector 18" o:spid="_x0000_s1026" type="#_x0000_t32" style="position:absolute;margin-left:137.4pt;margin-top:5.6pt;width:61.2pt;height:4.2pt;flip:y;z-index:251655680;visibility:visible;mso-wrap-style:square;mso-width-percent:0;mso-height-percent:0;mso-wrap-distance-left:9pt;mso-wrap-distance-top:0;mso-wrap-distance-right:9pt;mso-wrap-distance-bottom:0;mso-position-horizontal:absolute;mso-position-horizontal-relative:text;mso-position-vertical:absolute;mso-position-vertical-relative:text;mso-width-percent:0;mso-height-percent:0;mso-width-relative:margin;mso-height-relative:margin" o:gfxdata="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" strokecolor="#bc4542 [3045]">
+              <v:shape w14:anchorId="402F0E88" id="Straight Arrow Connector 18" o:spid="_x0000_s1026" type="#_x0000_t32" style="position:absolute;margin-left:137.4pt;margin-top:5.6pt;width:61.2pt;height:4.2pt;flip:y;z-index:251655680;visibility:visible;mso-wrap-style:square;mso-width-percent:0;mso-height-percent:0;mso-wrap-distance-left:9pt;mso-wrap-distance-top:0;mso-wrap-distance-right:9pt;mso-wrap-distance-bottom:0;mso-position-horizontal:absolute;mso-position-horizontal-relative:text;mso-position-vertical:absolute;mso-position-vertical-relative:text;mso-width-percent:0;mso-height-percent:0;mso-width-relative:margin;mso-height-relative:margin" o:gfxdata="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" strokecolor="#bc4542 [3045]">
                 <v:stroke endarrow="block"/>
               </v:shape>
             </w:pict>
@@ -7283,7 +7297,7 @@
           </mc:Choice>
           <mc:Fallback>
             <w:pict>
-              <v:shape w14:anchorId="7CA64D8A" id="Straight Arrow Connector 39" o:spid="_x0000_s1026" type="#_x0000_t32" style="position:absolute;margin-left:136.2pt;margin-top:4.2pt;width:61.8pt;height:315pt;z-index:251684352;visibility:visible;mso-wrap-style:square;mso-wrap-distance-left:9pt;mso-wrap-distance-top:0;mso-wrap-distance-right:9pt;mso-wrap-distance-bottom:0;mso-position-horizontal:absolute;mso-position-horizontal-relative:text;mso-position-vertical:absolute;mso-position-vertical-relative:text" o:gfxdata="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" strokecolor="#4579b8 [3044]">
+              <v:shape w14:anchorId="6B728ACC" id="Straight Arrow Connector 39" o:spid="_x0000_s1026" type="#_x0000_t32" style="position:absolute;margin-left:136.2pt;margin-top:4.2pt;width:61.8pt;height:315pt;z-index:251684352;visibility:visible;mso-wrap-style:square;mso-wrap-distance-left:9pt;mso-wrap-distance-top:0;mso-wrap-distance-right:9pt;mso-wrap-distance-bottom:0;mso-position-horizontal:absolute;mso-position-horizontal-relative:text;mso-position-vertical:absolute;mso-position-vertical-relative:text" o:gfxdata="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" strokecolor="#4579b8 [3044]">
                 <v:stroke endarrow="block"/>
               </v:shape>
             </w:pict>
@@ -7349,7 +7363,7 @@
           </mc:Choice>
           <mc:Fallback>
             <w:pict>
-              <v:shape w14:anchorId="575EBB95" id="Straight Arrow Connector 37" o:spid="_x0000_s1026" type="#_x0000_t32" style="position:absolute;margin-left:140.4pt;margin-top:.6pt;width:58.2pt;height:210pt;z-index:251679232;visibility:visible;mso-wrap-style:square;mso-wrap-distance-left:9pt;mso-wrap-distance-top:0;mso-wrap-distance-right:9pt;mso-wrap-distance-bottom:0;mso-position-horizontal:absolute;mso-position-horizontal-relative:text;mso-position-vertical:absolute;mso-position-vertical-relative:text" o:gfxdata="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" strokecolor="#4579b8 [3044]">
+              <v:shape w14:anchorId="34422773" id="Straight Arrow Connector 37" o:spid="_x0000_s1026" type="#_x0000_t32" style="position:absolute;margin-left:140.4pt;margin-top:.6pt;width:58.2pt;height:210pt;z-index:251679232;visibility:visible;mso-wrap-style:square;mso-wrap-distance-left:9pt;mso-wrap-distance-top:0;mso-wrap-distance-right:9pt;mso-wrap-distance-bottom:0;mso-position-horizontal:absolute;mso-position-horizontal-relative:text;mso-position-vertical:absolute;mso-position-vertical-relative:text" o:gfxdata="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" strokecolor="#4579b8 [3044]">
                 <v:stroke endarrow="block"/>
               </v:shape>
             </w:pict>
@@ -7415,7 +7429,7 @@
           </mc:Choice>
           <mc:Fallback>
             <w:pict>
-              <v:shape w14:anchorId="095464B4" id="Straight Arrow Connector 36" o:spid="_x0000_s1026" type="#_x0000_t32" style="position:absolute;margin-left:141pt;margin-top:3.6pt;width:57.6pt;height:139.2pt;z-index:251678208;visibility:visible;mso-wrap-style:square;mso-wrap-distance-left:9pt;mso-wrap-distance-top:0;mso-wrap-distance-right:9pt;mso-wrap-distance-bottom:0;mso-position-horizontal:absolute;mso-position-horizontal-relative:text;mso-position-vertical:absolute;mso-position-vertical-relative:text" o:gfxdata="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" strokecolor="#4579b8 [3044]">
+              <v:shape w14:anchorId="213DBA72" id="Straight Arrow Connector 36" o:spid="_x0000_s1026" type="#_x0000_t32" style="position:absolute;margin-left:141pt;margin-top:3.6pt;width:57.6pt;height:139.2pt;z-index:251678208;visibility:visible;mso-wrap-style:square;mso-wrap-distance-left:9pt;mso-wrap-distance-top:0;mso-wrap-distance-right:9pt;mso-wrap-distance-bottom:0;mso-position-horizontal:absolute;mso-position-horizontal-relative:text;mso-position-vertical:absolute;mso-position-vertical-relative:text" o:gfxdata="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" strokecolor="#4579b8 [3044]">
                 <v:stroke endarrow="block"/>
               </v:shape>
             </w:pict>

</xml_diff>

<commit_message>
Updates to SA Presentation and Champ doc
Improved diagrams and descriptions.
</commit_message>
<xml_diff>
--- a/Docs/tl2/Todd Carter Works/Todd_Carter_Champion_document.docx
+++ b/Docs/tl2/Todd Carter Works/Todd_Carter_Champion_document.docx
@@ -91,10 +91,10 @@
           <w:noProof/>
         </w:rPr>
         <w:drawing>
-          <wp:inline distT="0" distB="0" distL="0" distR="0" wp14:anchorId="7B308A2A" wp14:editId="771E25A5">
+          <wp:inline distT="0" distB="0" distL="0" distR="0" wp14:anchorId="431C9EB7" wp14:editId="13E86EB3">
             <wp:extent cx="5943600" cy="4892040"/>
             <wp:effectExtent l="0" t="0" r="0" b="3810"/>
-            <wp:docPr id="2059372018" name="Picture 30"/>
+            <wp:docPr id="1106436812" name="Picture 33"/>
             <wp:cNvGraphicFramePr>
               <a:graphicFrameLocks xmlns:a="http://schemas.openxmlformats.org/drawingml/2006/main" noChangeAspect="1"/>
             </wp:cNvGraphicFramePr>
@@ -102,7 +102,7 @@
               <a:graphicData uri="http://schemas.openxmlformats.org/drawingml/2006/picture">
                 <pic:pic xmlns:pic="http://schemas.openxmlformats.org/drawingml/2006/picture">
                   <pic:nvPicPr>
-                    <pic:cNvPr id="0" name="Picture 1"/>
+                    <pic:cNvPr id="0" name="Picture 4"/>
                     <pic:cNvPicPr>
                       <a:picLocks noChangeAspect="1" noChangeArrowheads="1"/>
                     </pic:cNvPicPr>
@@ -1308,7 +1308,13 @@
         <w:rPr>
           <w:lang w:val="en-CA"/>
         </w:rPr>
-        <w:t xml:space="preserve">01 </w:t>
+        <w:t>0</w:t>
+      </w:r>
+      <w:r>
+        <w:rPr>
+          <w:lang w:val="en-CA"/>
+        </w:rPr>
+        <w:t>2</w:t>
       </w:r>
     </w:p>
     <w:p>
@@ -1660,10 +1666,10 @@
           <w:noProof/>
         </w:rPr>
         <w:drawing>
-          <wp:inline distT="0" distB="0" distL="0" distR="0" wp14:anchorId="5FE5F6E7" wp14:editId="0F6769D5">
-            <wp:extent cx="5943600" cy="4598035"/>
-            <wp:effectExtent l="0" t="0" r="0" b="0"/>
-            <wp:docPr id="1761727316" name="Picture 58"/>
+          <wp:inline distT="0" distB="0" distL="0" distR="0" wp14:anchorId="58F93F1F" wp14:editId="0649D01A">
+            <wp:extent cx="5935980" cy="4594860"/>
+            <wp:effectExtent l="0" t="0" r="7620" b="0"/>
+            <wp:docPr id="2008551489" name="Picture 30"/>
             <wp:cNvGraphicFramePr>
               <a:graphicFrameLocks xmlns:a="http://schemas.openxmlformats.org/drawingml/2006/main" noChangeAspect="1"/>
             </wp:cNvGraphicFramePr>
@@ -1671,7 +1677,7 @@
               <a:graphicData uri="http://schemas.openxmlformats.org/drawingml/2006/picture">
                 <pic:pic xmlns:pic="http://schemas.openxmlformats.org/drawingml/2006/picture">
                   <pic:nvPicPr>
-                    <pic:cNvPr id="0" name="Picture 8"/>
+                    <pic:cNvPr id="0" name="Picture 1"/>
                     <pic:cNvPicPr>
                       <a:picLocks noChangeAspect="1" noChangeArrowheads="1"/>
                     </pic:cNvPicPr>
@@ -1692,7 +1698,7 @@
                   <pic:spPr bwMode="auto">
                     <a:xfrm>
                       <a:off x="0" y="0"/>
-                      <a:ext cx="5943600" cy="4598035"/>
+                      <a:ext cx="5935980" cy="4594860"/>
                     </a:xfrm>
                     <a:prstGeom prst="rect">
                       <a:avLst/>
@@ -1812,10 +1818,10 @@
           <w:noProof/>
         </w:rPr>
         <w:drawing>
-          <wp:inline distT="0" distB="0" distL="0" distR="0" wp14:anchorId="012648AB" wp14:editId="682970B2">
+          <wp:inline distT="0" distB="0" distL="0" distR="0" wp14:anchorId="4F12FE94" wp14:editId="30534456">
             <wp:extent cx="5943600" cy="5867400"/>
             <wp:effectExtent l="0" t="0" r="0" b="0"/>
-            <wp:docPr id="235270796" name="Picture 30"/>
+            <wp:docPr id="1748815714" name="Picture 31"/>
             <wp:cNvGraphicFramePr>
               <a:graphicFrameLocks xmlns:a="http://schemas.openxmlformats.org/drawingml/2006/main" noChangeAspect="1"/>
             </wp:cNvGraphicFramePr>
@@ -1823,7 +1829,7 @@
               <a:graphicData uri="http://schemas.openxmlformats.org/drawingml/2006/picture">
                 <pic:pic xmlns:pic="http://schemas.openxmlformats.org/drawingml/2006/picture">
                   <pic:nvPicPr>
-                    <pic:cNvPr id="0" name="Picture 1"/>
+                    <pic:cNvPr id="0" name="Picture 2"/>
                     <pic:cNvPicPr>
                       <a:picLocks noChangeAspect="1" noChangeArrowheads="1"/>
                     </pic:cNvPicPr>
@@ -2093,13 +2099,25 @@
         </w:numPr>
       </w:pPr>
       <w:r>
-        <w:t xml:space="preserve">Damage data is recorded over </w:t>
-      </w:r>
+        <w:t>Player object takes damage until they are reduced to 1 hit point</w:t>
+      </w:r>
+    </w:p>
+    <w:p>
+      <w:pPr>
+        <w:pStyle w:val="ListParagraph"/>
+        <w:numPr>
+          <w:ilvl w:val="0"/>
+          <w:numId w:val="4"/>
+        </w:numPr>
+      </w:pPr>
       <w:proofErr w:type="gramStart"/>
       <w:r>
-        <w:t>period of time</w:t>
+        <w:t>Final</w:t>
       </w:r>
       <w:proofErr w:type="gramEnd"/>
+      <w:r>
+        <w:t xml:space="preserve"> attack is tested to see if it goes negative or stays positive</w:t>
+      </w:r>
     </w:p>
     <w:p>
       <w:pPr>
@@ -3594,6 +3612,7 @@
                 <w:sz w:val="24"/>
                 <w:szCs w:val="24"/>
               </w:rPr>
+              <w:lastRenderedPageBreak/>
               <w:t>12</w:t>
             </w:r>
             <w:proofErr w:type="gramStart"/>
@@ -3610,15 +3629,7 @@
                 <w:sz w:val="24"/>
                 <w:szCs w:val="24"/>
               </w:rPr>
-              <w:t xml:space="preserve"> NPC </w:t>
-            </w:r>
-            <w:r>
-              <w:rPr>
-                <w:sz w:val="24"/>
-                <w:szCs w:val="24"/>
-              </w:rPr>
-              <w:lastRenderedPageBreak/>
-              <w:t>dialogue for The Hippie</w:t>
+              <w:t xml:space="preserve"> NPC dialogue for The Hippie</w:t>
             </w:r>
           </w:p>
         </w:tc>
@@ -3652,7 +3663,6 @@
                 <w:sz w:val="24"/>
                 <w:szCs w:val="24"/>
               </w:rPr>
-              <w:lastRenderedPageBreak/>
               <w:t>2</w:t>
             </w:r>
           </w:p>
@@ -4319,7 +4329,6 @@
         </w:tc>
       </w:tr>
     </w:tbl>
-    <w:p/>
     <w:p/>
     <w:p/>
     <w:p/>
@@ -4464,7 +4473,7 @@
                 </mc:Choice>
                 <mc:Fallback>
                   <w:pict>
-                    <v:shapetype w14:anchorId="3FBD4645" id="_x0000_t32" coordsize="21600,21600" o:spt="32" o:oned="t" path="m,l21600,21600e" filled="f">
+                    <v:shapetype w14:anchorId="2D5CF102" id="_x0000_t32" coordsize="21600,21600" o:spt="32" o:oned="t" path="m,l21600,21600e" filled="f">
                       <v:path arrowok="t" fillok="f" o:connecttype="none"/>
                       <o:lock v:ext="edit" shapetype="t"/>
                     </v:shapetype>
@@ -4534,7 +4543,7 @@
                 </mc:Choice>
                 <mc:Fallback>
                   <w:pict>
-                    <v:shape w14:anchorId="11AC68C2" id="Straight Arrow Connector 23" o:spid="_x0000_s1026" type="#_x0000_t32" style="position:absolute;margin-left:63pt;margin-top:5.9pt;width:49.2pt;height:179.4pt;z-index:251669504;visibility:visible;mso-wrap-style:square;mso-wrap-distance-left:9pt;mso-wrap-distance-top:0;mso-wrap-distance-right:9pt;mso-wrap-distance-bottom:0;mso-position-horizontal:absolute;mso-position-horizontal-relative:text;mso-position-vertical:absolute;mso-position-vertical-relative:text" o:gfxdata="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" strokecolor="#4579b8 [3044]">
+                    <v:shape w14:anchorId="022E6DCC" id="Straight Arrow Connector 23" o:spid="_x0000_s1026" type="#_x0000_t32" style="position:absolute;margin-left:63pt;margin-top:5.9pt;width:49.2pt;height:179.4pt;z-index:251669504;visibility:visible;mso-wrap-style:square;mso-wrap-distance-left:9pt;mso-wrap-distance-top:0;mso-wrap-distance-right:9pt;mso-wrap-distance-bottom:0;mso-position-horizontal:absolute;mso-position-horizontal-relative:text;mso-position-vertical:absolute;mso-position-vertical-relative:text" o:gfxdata="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" strokecolor="#4579b8 [3044]">
                       <v:stroke endarrow="block"/>
                     </v:shape>
                   </w:pict>
@@ -4693,7 +4702,7 @@
                 </mc:Choice>
                 <mc:Fallback>
                   <w:pict>
-                    <v:shape w14:anchorId="771C5CF4" id="Straight Arrow Connector 25" o:spid="_x0000_s1026" type="#_x0000_t32" style="position:absolute;margin-left:63pt;margin-top:8.9pt;width:65.4pt;height:121.8pt;z-index:251671552;visibility:visible;mso-wrap-style:square;mso-wrap-distance-left:9pt;mso-wrap-distance-top:0;mso-wrap-distance-right:9pt;mso-wrap-distance-bottom:0;mso-position-horizontal:absolute;mso-position-horizontal-relative:text;mso-position-vertical:absolute;mso-position-vertical-relative:text" o:gfxdata="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" strokecolor="#4579b8 [3044]">
+                    <v:shape w14:anchorId="1A905B48" id="Straight Arrow Connector 25" o:spid="_x0000_s1026" type="#_x0000_t32" style="position:absolute;margin-left:63pt;margin-top:8.9pt;width:65.4pt;height:121.8pt;z-index:251671552;visibility:visible;mso-wrap-style:square;mso-wrap-distance-left:9pt;mso-wrap-distance-top:0;mso-wrap-distance-right:9pt;mso-wrap-distance-bottom:0;mso-position-horizontal:absolute;mso-position-horizontal-relative:text;mso-position-vertical:absolute;mso-position-vertical-relative:text" o:gfxdata="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" strokecolor="#4579b8 [3044]">
                       <v:stroke endarrow="block"/>
                     </v:shape>
                   </w:pict>
@@ -4807,7 +4816,7 @@
           </mc:Choice>
           <mc:Fallback>
             <w:pict>
-              <v:shape w14:anchorId="3332D9FF" id="Straight Arrow Connector 13" o:spid="_x0000_s1026" type="#_x0000_t32" style="position:absolute;margin-left:40.2pt;margin-top:6.4pt;width:40.2pt;height:43.8pt;flip:y;z-index:251644416;visibility:visible;mso-wrap-style:square;mso-wrap-distance-left:9pt;mso-wrap-distance-top:0;mso-wrap-distance-right:9pt;mso-wrap-distance-bottom:0;mso-position-horizontal:absolute;mso-position-horizontal-relative:text;mso-position-vertical:absolute;mso-position-vertical-relative:text" o:gfxdata="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" strokecolor="#4579b8 [3044]">
+              <v:shape w14:anchorId="08AC8B50" id="Straight Arrow Connector 13" o:spid="_x0000_s1026" type="#_x0000_t32" style="position:absolute;margin-left:40.2pt;margin-top:6.4pt;width:40.2pt;height:43.8pt;flip:y;z-index:251644416;visibility:visible;mso-wrap-style:square;mso-wrap-distance-left:9pt;mso-wrap-distance-top:0;mso-wrap-distance-right:9pt;mso-wrap-distance-bottom:0;mso-position-horizontal:absolute;mso-position-horizontal-relative:text;mso-position-vertical:absolute;mso-position-vertical-relative:text" o:gfxdata="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" strokecolor="#4579b8 [3044]">
                 <v:stroke endarrow="block"/>
               </v:shape>
             </w:pict>
@@ -4937,7 +4946,7 @@
                 </mc:Choice>
                 <mc:Fallback>
                   <w:pict>
-                    <v:shape w14:anchorId="4C73A155" id="Straight Arrow Connector 40" o:spid="_x0000_s1026" type="#_x0000_t32" style="position:absolute;margin-left:63pt;margin-top:5.85pt;width:65.4pt;height:67.2pt;z-index:251686400;visibility:visible;mso-wrap-style:square;mso-wrap-distance-left:9pt;mso-wrap-distance-top:0;mso-wrap-distance-right:9pt;mso-wrap-distance-bottom:0;mso-position-horizontal:absolute;mso-position-horizontal-relative:text;mso-position-vertical:absolute;mso-position-vertical-relative:text" o:gfxdata="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" strokecolor="#4579b8 [3044]">
+                    <v:shape w14:anchorId="3433F885" id="Straight Arrow Connector 40" o:spid="_x0000_s1026" type="#_x0000_t32" style="position:absolute;margin-left:63pt;margin-top:5.85pt;width:65.4pt;height:67.2pt;z-index:251686400;visibility:visible;mso-wrap-style:square;mso-wrap-distance-left:9pt;mso-wrap-distance-top:0;mso-wrap-distance-right:9pt;mso-wrap-distance-bottom:0;mso-position-horizontal:absolute;mso-position-horizontal-relative:text;mso-position-vertical:absolute;mso-position-vertical-relative:text" o:gfxdata="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" strokecolor="#4579b8 [3044]">
                       <v:stroke endarrow="block"/>
                     </v:shape>
                   </w:pict>
@@ -5147,7 +5156,7 @@
                 </mc:Choice>
                 <mc:Fallback>
                   <w:pict>
-                    <v:shape w14:anchorId="7755759B" id="Straight Arrow Connector 15" o:spid="_x0000_s1026" type="#_x0000_t32" style="position:absolute;margin-left:-2.4pt;margin-top:10.55pt;width:43.8pt;height:124.2pt;z-index:251654656;visibility:visible;mso-wrap-style:square;mso-wrap-distance-left:9pt;mso-wrap-distance-top:0;mso-wrap-distance-right:9pt;mso-wrap-distance-bottom:0;mso-position-horizontal:absolute;mso-position-horizontal-relative:text;mso-position-vertical:absolute;mso-position-vertical-relative:text" o:gfxdata="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" strokecolor="#bc4542 [3045]">
+                    <v:shape w14:anchorId="52A65451" id="Straight Arrow Connector 15" o:spid="_x0000_s1026" type="#_x0000_t32" style="position:absolute;margin-left:-2.4pt;margin-top:10.55pt;width:43.8pt;height:124.2pt;z-index:251654656;visibility:visible;mso-wrap-style:square;mso-wrap-distance-left:9pt;mso-wrap-distance-top:0;mso-wrap-distance-right:9pt;mso-wrap-distance-bottom:0;mso-position-horizontal:absolute;mso-position-horizontal-relative:text;mso-position-vertical:absolute;mso-position-vertical-relative:text" o:gfxdata="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" strokecolor="#bc4542 [3045]">
                       <v:stroke endarrow="block"/>
                     </v:shape>
                   </w:pict>
@@ -5213,7 +5222,7 @@
                 </mc:Choice>
                 <mc:Fallback>
                   <w:pict>
-                    <v:shape w14:anchorId="06F05DEC" id="Straight Arrow Connector 14" o:spid="_x0000_s1026" type="#_x0000_t32" style="position:absolute;margin-left:13.2pt;margin-top:11.75pt;width:35.4pt;height:58.2pt;z-index:251649536;visibility:visible;mso-wrap-style:square;mso-wrap-distance-left:9pt;mso-wrap-distance-top:0;mso-wrap-distance-right:9pt;mso-wrap-distance-bottom:0;mso-position-horizontal:absolute;mso-position-horizontal-relative:text;mso-position-vertical:absolute;mso-position-vertical-relative:text" o:gfxdata="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" strokecolor="#4579b8 [3044]">
+                    <v:shape w14:anchorId="04F99119" id="Straight Arrow Connector 14" o:spid="_x0000_s1026" type="#_x0000_t32" style="position:absolute;margin-left:13.2pt;margin-top:11.75pt;width:35.4pt;height:58.2pt;z-index:251649536;visibility:visible;mso-wrap-style:square;mso-wrap-distance-left:9pt;mso-wrap-distance-top:0;mso-wrap-distance-right:9pt;mso-wrap-distance-bottom:0;mso-position-horizontal:absolute;mso-position-horizontal-relative:text;mso-position-vertical:absolute;mso-position-vertical-relative:text" o:gfxdata="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" strokecolor="#4579b8 [3044]">
                       <v:stroke endarrow="block"/>
                     </v:shape>
                   </w:pict>
@@ -5362,7 +5371,7 @@
                 </mc:Choice>
                 <mc:Fallback>
                   <w:pict>
-                    <v:shape w14:anchorId="16FF208C" id="Straight Arrow Connector 32" o:spid="_x0000_s1026" type="#_x0000_t32" style="position:absolute;margin-left:55.2pt;margin-top:1.35pt;width:57.6pt;height:130.8pt;flip:y;z-index:251664896;visibility:visible;mso-wrap-style:square;mso-wrap-distance-left:9pt;mso-wrap-distance-top:0;mso-wrap-distance-right:9pt;mso-wrap-distance-bottom:0;mso-position-horizontal:absolute;mso-position-horizontal-relative:text;mso-position-vertical:absolute;mso-position-vertical-relative:text" o:gfxdata="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" strokecolor="#4579b8 [3044]">
+                    <v:shape w14:anchorId="184C5466" id="Straight Arrow Connector 32" o:spid="_x0000_s1026" type="#_x0000_t32" style="position:absolute;margin-left:55.2pt;margin-top:1.35pt;width:57.6pt;height:130.8pt;flip:y;z-index:251664896;visibility:visible;mso-wrap-style:square;mso-wrap-distance-left:9pt;mso-wrap-distance-top:0;mso-wrap-distance-right:9pt;mso-wrap-distance-bottom:0;mso-position-horizontal:absolute;mso-position-horizontal-relative:text;mso-position-vertical:absolute;mso-position-vertical-relative:text" o:gfxdata="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" strokecolor="#4579b8 [3044]">
                       <v:stroke endarrow="block"/>
                     </v:shape>
                   </w:pict>
@@ -5431,7 +5440,7 @@
                 </mc:Choice>
                 <mc:Fallback>
                   <w:pict>
-                    <v:shape w14:anchorId="09F6C6EA" id="Straight Arrow Connector 12" o:spid="_x0000_s1026" type="#_x0000_t32" style="position:absolute;margin-left:-23.4pt;margin-top:2.3pt;width:18.6pt;height:3.6pt;z-index:251642368;visibility:visible;mso-wrap-style:square;mso-width-percent:0;mso-wrap-distance-left:9pt;mso-wrap-distance-top:0;mso-wrap-distance-right:9pt;mso-wrap-distance-bottom:0;mso-position-horizontal:absolute;mso-position-horizontal-relative:text;mso-position-vertical:absolute;mso-position-vertical-relative:text;mso-width-percent:0;mso-width-relative:margin" o:gfxdata="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" strokecolor="#4579b8 [3044]">
+                    <v:shape w14:anchorId="16F5E269" id="Straight Arrow Connector 12" o:spid="_x0000_s1026" type="#_x0000_t32" style="position:absolute;margin-left:-23.4pt;margin-top:2.3pt;width:18.6pt;height:3.6pt;z-index:251642368;visibility:visible;mso-wrap-style:square;mso-width-percent:0;mso-wrap-distance-left:9pt;mso-wrap-distance-top:0;mso-wrap-distance-right:9pt;mso-wrap-distance-bottom:0;mso-position-horizontal:absolute;mso-position-horizontal-relative:text;mso-position-vertical:absolute;mso-position-vertical-relative:text;mso-width-percent:0;mso-width-relative:margin" o:gfxdata="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" strokecolor="#4579b8 [3044]">
                       <v:stroke endarrow="block"/>
                     </v:shape>
                   </w:pict>
@@ -5555,7 +5564,7 @@
           </mc:Choice>
           <mc:Fallback>
             <w:pict>
-              <v:shape w14:anchorId="1334A0A0" id="Straight Arrow Connector 22" o:spid="_x0000_s1026" type="#_x0000_t32" style="position:absolute;margin-left:-7.45pt;margin-top:23.35pt;width:48pt;height:118.2pt;z-index:251663872;visibility:visible;mso-wrap-style:square;mso-width-percent:0;mso-height-percent:0;mso-wrap-distance-left:9pt;mso-wrap-distance-top:0;mso-wrap-distance-right:9pt;mso-wrap-distance-bottom:0;mso-position-horizontal:absolute;mso-position-horizontal-relative:text;mso-position-vertical:absolute;mso-position-vertical-relative:text;mso-width-percent:0;mso-height-percent:0;mso-width-relative:margin;mso-height-relative:margin" o:gfxdata="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" strokecolor="#4579b8 [3044]">
+              <v:shape w14:anchorId="44FC2DF8" id="Straight Arrow Connector 22" o:spid="_x0000_s1026" type="#_x0000_t32" style="position:absolute;margin-left:-7.45pt;margin-top:23.35pt;width:48pt;height:118.2pt;z-index:251663872;visibility:visible;mso-wrap-style:square;mso-width-percent:0;mso-height-percent:0;mso-wrap-distance-left:9pt;mso-wrap-distance-top:0;mso-wrap-distance-right:9pt;mso-wrap-distance-bottom:0;mso-position-horizontal:absolute;mso-position-horizontal-relative:text;mso-position-vertical:absolute;mso-position-vertical-relative:text;mso-width-percent:0;mso-height-percent:0;mso-width-relative:margin;mso-height-relative:margin" o:gfxdata="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" strokecolor="#4579b8 [3044]">
                 <v:stroke endarrow="block"/>
               </v:shape>
             </w:pict>
@@ -5632,7 +5641,7 @@
           </mc:Choice>
           <mc:Fallback>
             <w:pict>
-              <v:shape w14:anchorId="5C33BACE" id="Straight Arrow Connector 16" o:spid="_x0000_s1026" type="#_x0000_t32" style="position:absolute;margin-left:-152.65pt;margin-top:18.25pt;width:63.6pt;height:183pt;z-index:251671040;visibility:visible;mso-wrap-style:square;mso-width-percent:0;mso-height-percent:0;mso-wrap-distance-left:9pt;mso-wrap-distance-top:0;mso-wrap-distance-right:9pt;mso-wrap-distance-bottom:0;mso-position-horizontal:absolute;mso-position-horizontal-relative:text;mso-position-vertical:absolute;mso-position-vertical-relative:text;mso-width-percent:0;mso-height-percent:0;mso-width-relative:margin;mso-height-relative:margin" o:gfxdata="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" strokecolor="#4579b8 [3044]">
+              <v:shape w14:anchorId="34E6A6C5" id="Straight Arrow Connector 16" o:spid="_x0000_s1026" type="#_x0000_t32" style="position:absolute;margin-left:-152.65pt;margin-top:18.25pt;width:63.6pt;height:183pt;z-index:251671040;visibility:visible;mso-wrap-style:square;mso-width-percent:0;mso-height-percent:0;mso-wrap-distance-left:9pt;mso-wrap-distance-top:0;mso-wrap-distance-right:9pt;mso-wrap-distance-bottom:0;mso-position-horizontal:absolute;mso-position-horizontal-relative:text;mso-position-vertical:absolute;mso-position-vertical-relative:text;mso-width-percent:0;mso-height-percent:0;mso-width-relative:margin;mso-height-relative:margin" o:gfxdata="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" strokecolor="#4579b8 [3044]">
                 <v:stroke endarrow="block"/>
               </v:shape>
             </w:pict>
@@ -5746,7 +5755,7 @@
                 </mc:Choice>
                 <mc:Fallback>
                   <w:pict>
-                    <v:shape w14:anchorId="4A5AE63A" id="Straight Arrow Connector 41" o:spid="_x0000_s1026" type="#_x0000_t32" style="position:absolute;margin-left:17.1pt;margin-top:13.15pt;width:64.2pt;height:4.8pt;flip:y;z-index:251688448;visibility:visible;mso-wrap-style:square;mso-wrap-distance-left:9pt;mso-wrap-distance-top:0;mso-wrap-distance-right:9pt;mso-wrap-distance-bottom:0;mso-position-horizontal:absolute;mso-position-horizontal-relative:text;mso-position-vertical:absolute;mso-position-vertical-relative:text" o:gfxdata="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" strokecolor="#4579b8 [3044]">
+                    <v:shape w14:anchorId="3E5BCB78" id="Straight Arrow Connector 41" o:spid="_x0000_s1026" type="#_x0000_t32" style="position:absolute;margin-left:17.1pt;margin-top:13.15pt;width:64.2pt;height:4.8pt;flip:y;z-index:251688448;visibility:visible;mso-wrap-style:square;mso-wrap-distance-left:9pt;mso-wrap-distance-top:0;mso-wrap-distance-right:9pt;mso-wrap-distance-bottom:0;mso-position-horizontal:absolute;mso-position-horizontal-relative:text;mso-position-vertical:absolute;mso-position-vertical-relative:text" o:gfxdata="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" strokecolor="#4579b8 [3044]">
                       <v:stroke endarrow="block"/>
                     </v:shape>
                   </w:pict>
@@ -5869,7 +5878,7 @@
                 </mc:Choice>
                 <mc:Fallback>
                   <w:pict>
-                    <v:shape w14:anchorId="79611202" id="Straight Arrow Connector 44" o:spid="_x0000_s1026" type="#_x0000_t32" style="position:absolute;margin-left:16.5pt;margin-top:12.3pt;width:64.8pt;height:219pt;flip:y;z-index:251693568;visibility:visible;mso-wrap-style:square;mso-wrap-distance-left:9pt;mso-wrap-distance-top:0;mso-wrap-distance-right:9pt;mso-wrap-distance-bottom:0;mso-position-horizontal:absolute;mso-position-horizontal-relative:text;mso-position-vertical:absolute;mso-position-vertical-relative:text" o:gfxdata="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" strokecolor="#4579b8 [3044]">
+                    <v:shape w14:anchorId="2BF00BBA" id="Straight Arrow Connector 44" o:spid="_x0000_s1026" type="#_x0000_t32" style="position:absolute;margin-left:16.5pt;margin-top:12.3pt;width:64.8pt;height:219pt;flip:y;z-index:251693568;visibility:visible;mso-wrap-style:square;mso-wrap-distance-left:9pt;mso-wrap-distance-top:0;mso-wrap-distance-right:9pt;mso-wrap-distance-bottom:0;mso-position-horizontal:absolute;mso-position-horizontal-relative:text;mso-position-vertical:absolute;mso-position-vertical-relative:text" o:gfxdata="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" strokecolor="#4579b8 [3044]">
                       <v:stroke endarrow="block"/>
                     </v:shape>
                   </w:pict>
@@ -5935,7 +5944,7 @@
                 </mc:Choice>
                 <mc:Fallback>
                   <w:pict>
-                    <v:shape w14:anchorId="14EA6D4F" id="Straight Arrow Connector 42" o:spid="_x0000_s1026" type="#_x0000_t32" style="position:absolute;margin-left:17.1pt;margin-top:.9pt;width:64.8pt;height:118.2pt;flip:y;z-index:251690496;visibility:visible;mso-wrap-style:square;mso-wrap-distance-left:9pt;mso-wrap-distance-top:0;mso-wrap-distance-right:9pt;mso-wrap-distance-bottom:0;mso-position-horizontal:absolute;mso-position-horizontal-relative:text;mso-position-vertical:absolute;mso-position-vertical-relative:text" o:gfxdata="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" strokecolor="#4579b8 [3044]">
+                    <v:shape w14:anchorId="67E3A2B4" id="Straight Arrow Connector 42" o:spid="_x0000_s1026" type="#_x0000_t32" style="position:absolute;margin-left:17.1pt;margin-top:.9pt;width:64.8pt;height:118.2pt;flip:y;z-index:251690496;visibility:visible;mso-wrap-style:square;mso-wrap-distance-left:9pt;mso-wrap-distance-top:0;mso-wrap-distance-right:9pt;mso-wrap-distance-bottom:0;mso-position-horizontal:absolute;mso-position-horizontal-relative:text;mso-position-vertical:absolute;mso-position-vertical-relative:text" o:gfxdata="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" strokecolor="#4579b8 [3044]">
                       <v:stroke endarrow="block"/>
                     </v:shape>
                   </w:pict>
@@ -6171,7 +6180,7 @@
                 </mc:Choice>
                 <mc:Fallback>
                   <w:pict>
-                    <v:shape w14:anchorId="7216173F" id="Straight Arrow Connector 33" o:spid="_x0000_s1026" type="#_x0000_t32" style="position:absolute;margin-left:14.7pt;margin-top:11.95pt;width:58.2pt;height:70.2pt;flip:y;z-index:251672064;visibility:visible;mso-wrap-style:square;mso-wrap-distance-left:9pt;mso-wrap-distance-top:0;mso-wrap-distance-right:9pt;mso-wrap-distance-bottom:0;mso-position-horizontal:absolute;mso-position-horizontal-relative:text;mso-position-vertical:absolute;mso-position-vertical-relative:text" o:gfxdata="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" strokecolor="#4579b8 [3044]">
+                    <v:shape w14:anchorId="0EC33BCA" id="Straight Arrow Connector 33" o:spid="_x0000_s1026" type="#_x0000_t32" style="position:absolute;margin-left:14.7pt;margin-top:11.95pt;width:58.2pt;height:70.2pt;flip:y;z-index:251672064;visibility:visible;mso-wrap-style:square;mso-wrap-distance-left:9pt;mso-wrap-distance-top:0;mso-wrap-distance-right:9pt;mso-wrap-distance-bottom:0;mso-position-horizontal:absolute;mso-position-horizontal-relative:text;mso-position-vertical:absolute;mso-position-vertical-relative:text" o:gfxdata="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" strokecolor="#4579b8 [3044]">
                       <v:stroke endarrow="block"/>
                     </v:shape>
                   </w:pict>
@@ -6311,7 +6320,7 @@
           </mc:Choice>
           <mc:Fallback>
             <w:pict>
-              <v:shape w14:anchorId="5F2D8F04" id="Straight Arrow Connector 21" o:spid="_x0000_s1026" type="#_x0000_t32" style="position:absolute;margin-left:142.2pt;margin-top:21.35pt;width:55.2pt;height:50.4pt;z-index:251657728;visibility:visible;mso-wrap-style:square;mso-width-percent:0;mso-height-percent:0;mso-wrap-distance-left:9pt;mso-wrap-distance-top:0;mso-wrap-distance-right:9pt;mso-wrap-distance-bottom:0;mso-position-horizontal:absolute;mso-position-horizontal-relative:text;mso-position-vertical:absolute;mso-position-vertical-relative:text;mso-width-percent:0;mso-height-percent:0;mso-width-relative:margin;mso-height-relative:margin" o:gfxdata="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" strokecolor="#4579b8 [3044]">
+              <v:shape w14:anchorId="0C089D63" id="Straight Arrow Connector 21" o:spid="_x0000_s1026" type="#_x0000_t32" style="position:absolute;margin-left:142.2pt;margin-top:21.35pt;width:55.2pt;height:50.4pt;z-index:251657728;visibility:visible;mso-wrap-style:square;mso-width-percent:0;mso-height-percent:0;mso-wrap-distance-left:9pt;mso-wrap-distance-top:0;mso-wrap-distance-right:9pt;mso-wrap-distance-bottom:0;mso-position-horizontal:absolute;mso-position-horizontal-relative:text;mso-position-vertical:absolute;mso-position-vertical-relative:text;mso-width-percent:0;mso-height-percent:0;mso-width-relative:margin;mso-height-relative:margin" o:gfxdata="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" strokecolor="#4579b8 [3044]">
                 <v:stroke endarrow="block"/>
               </v:shape>
             </w:pict>
@@ -6377,7 +6386,7 @@
           </mc:Choice>
           <mc:Fallback>
             <w:pict>
-              <v:shape w14:anchorId="7F8A9C7E" id="Straight Arrow Connector 19" o:spid="_x0000_s1026" type="#_x0000_t32" style="position:absolute;margin-left:269.4pt;margin-top:11.8pt;width:64.2pt;height:64.8pt;flip:y;z-index:251656704;visibility:visible;mso-wrap-style:square;mso-wrap-distance-left:9pt;mso-wrap-distance-top:0;mso-wrap-distance-right:9pt;mso-wrap-distance-bottom:0;mso-position-horizontal:absolute;mso-position-horizontal-relative:text;mso-position-vertical:absolute;mso-position-vertical-relative:text" o:gfxdata="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" strokecolor="#bc4542 [3045]">
+              <v:shape w14:anchorId="747B37CD" id="Straight Arrow Connector 19" o:spid="_x0000_s1026" type="#_x0000_t32" style="position:absolute;margin-left:269.4pt;margin-top:11.8pt;width:64.2pt;height:64.8pt;flip:y;z-index:251656704;visibility:visible;mso-wrap-style:square;mso-wrap-distance-left:9pt;mso-wrap-distance-top:0;mso-wrap-distance-right:9pt;mso-wrap-distance-bottom:0;mso-position-horizontal:absolute;mso-position-horizontal-relative:text;mso-position-vertical:absolute;mso-position-vertical-relative:text" o:gfxdata="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" strokecolor="#bc4542 [3045]">
                 <v:stroke endarrow="block"/>
               </v:shape>
             </w:pict>
@@ -6448,7 +6457,7 @@
           </mc:Choice>
           <mc:Fallback>
             <w:pict>
-              <v:shape w14:anchorId="599DABA3" id="Straight Arrow Connector 46" o:spid="_x0000_s1026" type="#_x0000_t32" style="position:absolute;margin-left:268.2pt;margin-top:12.1pt;width:74.4pt;height:327.6pt;flip:y;z-index:251695616;visibility:visible;mso-wrap-style:square;mso-wrap-distance-left:9pt;mso-wrap-distance-top:0;mso-wrap-distance-right:9pt;mso-wrap-distance-bottom:0;mso-position-horizontal:absolute;mso-position-horizontal-relative:text;mso-position-vertical:absolute;mso-position-vertical-relative:text" o:gfxdata="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" strokecolor="#4579b8 [3044]">
+              <v:shape w14:anchorId="16DFA0BD" id="Straight Arrow Connector 46" o:spid="_x0000_s1026" type="#_x0000_t32" style="position:absolute;margin-left:268.2pt;margin-top:12.1pt;width:74.4pt;height:327.6pt;flip:y;z-index:251695616;visibility:visible;mso-wrap-style:square;mso-wrap-distance-left:9pt;mso-wrap-distance-top:0;mso-wrap-distance-right:9pt;mso-wrap-distance-bottom:0;mso-position-horizontal:absolute;mso-position-horizontal-relative:text;mso-position-vertical:absolute;mso-position-vertical-relative:text" o:gfxdata="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" strokecolor="#4579b8 [3044]">
                 <v:stroke endarrow="block"/>
               </v:shape>
             </w:pict>
@@ -6514,7 +6523,7 @@
           </mc:Choice>
           <mc:Fallback>
             <w:pict>
-              <v:shape w14:anchorId="193A4B45" id="Straight Arrow Connector 45" o:spid="_x0000_s1026" type="#_x0000_t32" style="position:absolute;margin-left:268.2pt;margin-top:9.7pt;width:66pt;height:273pt;flip:y;z-index:251694592;visibility:visible;mso-wrap-style:square;mso-wrap-distance-left:9pt;mso-wrap-distance-top:0;mso-wrap-distance-right:9pt;mso-wrap-distance-bottom:0;mso-position-horizontal:absolute;mso-position-horizontal-relative:text;mso-position-vertical:absolute;mso-position-vertical-relative:text" o:gfxdata="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" strokecolor="#4579b8 [3044]">
+              <v:shape w14:anchorId="0F240E36" id="Straight Arrow Connector 45" o:spid="_x0000_s1026" type="#_x0000_t32" style="position:absolute;margin-left:268.2pt;margin-top:9.7pt;width:66pt;height:273pt;flip:y;z-index:251694592;visibility:visible;mso-wrap-style:square;mso-wrap-distance-left:9pt;mso-wrap-distance-top:0;mso-wrap-distance-right:9pt;mso-wrap-distance-bottom:0;mso-position-horizontal:absolute;mso-position-horizontal-relative:text;mso-position-vertical:absolute;mso-position-vertical-relative:text" o:gfxdata="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" strokecolor="#4579b8 [3044]">
                 <v:stroke endarrow="block"/>
               </v:shape>
             </w:pict>
@@ -6580,7 +6589,7 @@
           </mc:Choice>
           <mc:Fallback>
             <w:pict>
-              <v:shape w14:anchorId="6B17FD9B" id="Straight Arrow Connector 43" o:spid="_x0000_s1026" type="#_x0000_t32" style="position:absolute;margin-left:268.8pt;margin-top:3.1pt;width:63.6pt;height:167.4pt;flip:y;z-index:251692544;visibility:visible;mso-wrap-style:square;mso-wrap-distance-left:9pt;mso-wrap-distance-top:0;mso-wrap-distance-right:9pt;mso-wrap-distance-bottom:0;mso-position-horizontal:absolute;mso-position-horizontal-relative:text;mso-position-vertical:absolute;mso-position-vertical-relative:text" o:gfxdata="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" strokecolor="#4579b8 [3044]">
+              <v:shape w14:anchorId="730EC538" id="Straight Arrow Connector 43" o:spid="_x0000_s1026" type="#_x0000_t32" style="position:absolute;margin-left:268.8pt;margin-top:3.1pt;width:63.6pt;height:167.4pt;flip:y;z-index:251692544;visibility:visible;mso-wrap-style:square;mso-wrap-distance-left:9pt;mso-wrap-distance-top:0;mso-wrap-distance-right:9pt;mso-wrap-distance-bottom:0;mso-position-horizontal:absolute;mso-position-horizontal-relative:text;mso-position-vertical:absolute;mso-position-vertical-relative:text" o:gfxdata="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" strokecolor="#4579b8 [3044]">
                 <v:stroke endarrow="block"/>
               </v:shape>
             </w:pict>
@@ -6757,7 +6766,7 @@
                 </mc:Choice>
                 <mc:Fallback>
                   <w:pict>
-                    <v:shape w14:anchorId="56285D6B" id="Straight Arrow Connector 20" o:spid="_x0000_s1026" type="#_x0000_t32" style="position:absolute;margin-left:19.5pt;margin-top:3.25pt;width:57.6pt;height:53.4pt;flip:y;z-index:251682304;visibility:visible;mso-wrap-style:square;mso-width-percent:0;mso-height-percent:0;mso-wrap-distance-left:9pt;mso-wrap-distance-top:0;mso-wrap-distance-right:9pt;mso-wrap-distance-bottom:0;mso-position-horizontal:absolute;mso-position-horizontal-relative:text;mso-position-vertical:absolute;mso-position-vertical-relative:text;mso-width-percent:0;mso-height-percent:0;mso-width-relative:margin;mso-height-relative:margin" o:gfxdata="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" strokecolor="#4579b8 [3044]">
+                    <v:shape w14:anchorId="747B19A2" id="Straight Arrow Connector 20" o:spid="_x0000_s1026" type="#_x0000_t32" style="position:absolute;margin-left:19.5pt;margin-top:3.25pt;width:57.6pt;height:53.4pt;flip:y;z-index:251682304;visibility:visible;mso-wrap-style:square;mso-width-percent:0;mso-height-percent:0;mso-wrap-distance-left:9pt;mso-wrap-distance-top:0;mso-wrap-distance-right:9pt;mso-wrap-distance-bottom:0;mso-position-horizontal:absolute;mso-position-horizontal-relative:text;mso-position-vertical:absolute;mso-position-vertical-relative:text;mso-width-percent:0;mso-height-percent:0;mso-width-relative:margin;mso-height-relative:margin" o:gfxdata="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" strokecolor="#4579b8 [3044]">
                       <v:stroke endarrow="block"/>
                     </v:shape>
                   </w:pict>
@@ -6899,7 +6908,7 @@
                 </mc:Choice>
                 <mc:Fallback>
                   <w:pict>
-                    <v:shape w14:anchorId="105E6830" id="Straight Arrow Connector 47" o:spid="_x0000_s1026" type="#_x0000_t32" style="position:absolute;margin-left:62.4pt;margin-top:-34.95pt;width:79.8pt;height:386.4pt;flip:y;z-index:251696640;visibility:visible;mso-wrap-style:square;mso-width-percent:0;mso-height-percent:0;mso-wrap-distance-left:9pt;mso-wrap-distance-top:0;mso-wrap-distance-right:9pt;mso-wrap-distance-bottom:0;mso-position-horizontal:absolute;mso-position-horizontal-relative:text;mso-position-vertical:absolute;mso-position-vertical-relative:text;mso-width-percent:0;mso-height-percent:0;mso-width-relative:margin;mso-height-relative:margin" o:gfxdata="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" strokecolor="#4579b8 [3044]">
+                    <v:shape w14:anchorId="271207CE" id="Straight Arrow Connector 47" o:spid="_x0000_s1026" type="#_x0000_t32" style="position:absolute;margin-left:62.4pt;margin-top:-34.95pt;width:79.8pt;height:386.4pt;flip:y;z-index:251696640;visibility:visible;mso-wrap-style:square;mso-width-percent:0;mso-height-percent:0;mso-wrap-distance-left:9pt;mso-wrap-distance-top:0;mso-wrap-distance-right:9pt;mso-wrap-distance-bottom:0;mso-position-horizontal:absolute;mso-position-horizontal-relative:text;mso-position-vertical:absolute;mso-position-vertical-relative:text;mso-width-percent:0;mso-height-percent:0;mso-width-relative:margin;mso-height-relative:margin" o:gfxdata="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" strokecolor="#4579b8 [3044]">
                       <v:stroke endarrow="block"/>
                     </v:shape>
                   </w:pict>
@@ -7022,7 +7031,7 @@
           </mc:Choice>
           <mc:Fallback>
             <w:pict>
-              <v:shape w14:anchorId="295099DF" id="Straight Arrow Connector 38" o:spid="_x0000_s1026" type="#_x0000_t32" style="position:absolute;margin-left:139.2pt;margin-top:18.2pt;width:59.4pt;height:273pt;z-index:251683328;visibility:visible;mso-wrap-style:square;mso-wrap-distance-left:9pt;mso-wrap-distance-top:0;mso-wrap-distance-right:9pt;mso-wrap-distance-bottom:0;mso-position-horizontal:absolute;mso-position-horizontal-relative:text;mso-position-vertical:absolute;mso-position-vertical-relative:text" o:gfxdata="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" strokecolor="#4579b8 [3044]">
+              <v:shape w14:anchorId="609AD2C7" id="Straight Arrow Connector 38" o:spid="_x0000_s1026" type="#_x0000_t32" style="position:absolute;margin-left:139.2pt;margin-top:18.2pt;width:59.4pt;height:273pt;z-index:251683328;visibility:visible;mso-wrap-style:square;mso-wrap-distance-left:9pt;mso-wrap-distance-top:0;mso-wrap-distance-right:9pt;mso-wrap-distance-bottom:0;mso-position-horizontal:absolute;mso-position-horizontal-relative:text;mso-position-vertical:absolute;mso-position-vertical-relative:text" o:gfxdata="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" strokecolor="#4579b8 [3044]">
                 <v:stroke endarrow="block"/>
               </v:shape>
             </w:pict>
@@ -7088,7 +7097,7 @@
           </mc:Choice>
           <mc:Fallback>
             <w:pict>
-              <v:shape w14:anchorId="025E42CC" id="Straight Arrow Connector 35" o:spid="_x0000_s1026" type="#_x0000_t32" style="position:absolute;margin-left:140.4pt;margin-top:24.8pt;width:59.4pt;height:93.6pt;z-index:251674112;visibility:visible;mso-wrap-style:square;mso-wrap-distance-left:9pt;mso-wrap-distance-top:0;mso-wrap-distance-right:9pt;mso-wrap-distance-bottom:0;mso-position-horizontal:absolute;mso-position-horizontal-relative:text;mso-position-vertical:absolute;mso-position-vertical-relative:text" o:gfxdata="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" strokecolor="#4579b8 [3044]">
+              <v:shape w14:anchorId="76FA54C0" id="Straight Arrow Connector 35" o:spid="_x0000_s1026" type="#_x0000_t32" style="position:absolute;margin-left:140.4pt;margin-top:24.8pt;width:59.4pt;height:93.6pt;z-index:251674112;visibility:visible;mso-wrap-style:square;mso-wrap-distance-left:9pt;mso-wrap-distance-top:0;mso-wrap-distance-right:9pt;mso-wrap-distance-bottom:0;mso-position-horizontal:absolute;mso-position-horizontal-relative:text;mso-position-vertical:absolute;mso-position-vertical-relative:text" o:gfxdata="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" strokecolor="#4579b8 [3044]">
                 <v:stroke endarrow="block"/>
               </v:shape>
             </w:pict>
@@ -7154,7 +7163,7 @@
           </mc:Choice>
           <mc:Fallback>
             <w:pict>
-              <v:shape w14:anchorId="54932D79" id="Straight Arrow Connector 34" o:spid="_x0000_s1026" type="#_x0000_t32" style="position:absolute;margin-left:138.6pt;margin-top:19.4pt;width:61.2pt;height:42pt;z-index:251673088;visibility:visible;mso-wrap-style:square;mso-wrap-distance-left:9pt;mso-wrap-distance-top:0;mso-wrap-distance-right:9pt;mso-wrap-distance-bottom:0;mso-position-horizontal:absolute;mso-position-horizontal-relative:text;mso-position-vertical:absolute;mso-position-vertical-relative:text" o:gfxdata="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" strokecolor="#4579b8 [3044]">
+              <v:shape w14:anchorId="303A7F2A" id="Straight Arrow Connector 34" o:spid="_x0000_s1026" type="#_x0000_t32" style="position:absolute;margin-left:138.6pt;margin-top:19.4pt;width:61.2pt;height:42pt;z-index:251673088;visibility:visible;mso-wrap-style:square;mso-wrap-distance-left:9pt;mso-wrap-distance-top:0;mso-wrap-distance-right:9pt;mso-wrap-distance-bottom:0;mso-position-horizontal:absolute;mso-position-horizontal-relative:text;mso-position-vertical:absolute;mso-position-vertical-relative:text" o:gfxdata="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" strokecolor="#4579b8 [3044]">
                 <v:stroke endarrow="block"/>
               </v:shape>
             </w:pict>
@@ -7226,7 +7235,7 @@
           </mc:Choice>
           <mc:Fallback>
             <w:pict>
-              <v:shape w14:anchorId="385F4D51" id="Straight Arrow Connector 18" o:spid="_x0000_s1026" type="#_x0000_t32" style="position:absolute;margin-left:137.4pt;margin-top:5.6pt;width:61.2pt;height:4.2pt;flip:y;z-index:251655680;visibility:visible;mso-wrap-style:square;mso-width-percent:0;mso-height-percent:0;mso-wrap-distance-left:9pt;mso-wrap-distance-top:0;mso-wrap-distance-right:9pt;mso-wrap-distance-bottom:0;mso-position-horizontal:absolute;mso-position-horizontal-relative:text;mso-position-vertical:absolute;mso-position-vertical-relative:text;mso-width-percent:0;mso-height-percent:0;mso-width-relative:margin;mso-height-relative:margin" o:gfxdata="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" strokecolor="#bc4542 [3045]">
+              <v:shape w14:anchorId="40DA8043" id="Straight Arrow Connector 18" o:spid="_x0000_s1026" type="#_x0000_t32" style="position:absolute;margin-left:137.4pt;margin-top:5.6pt;width:61.2pt;height:4.2pt;flip:y;z-index:251655680;visibility:visible;mso-wrap-style:square;mso-width-percent:0;mso-height-percent:0;mso-wrap-distance-left:9pt;mso-wrap-distance-top:0;mso-wrap-distance-right:9pt;mso-wrap-distance-bottom:0;mso-position-horizontal:absolute;mso-position-horizontal-relative:text;mso-position-vertical:absolute;mso-position-vertical-relative:text;mso-width-percent:0;mso-height-percent:0;mso-width-relative:margin;mso-height-relative:margin" o:gfxdata="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" strokecolor="#bc4542 [3045]">
                 <v:stroke endarrow="block"/>
               </v:shape>
             </w:pict>
@@ -7297,7 +7306,7 @@
           </mc:Choice>
           <mc:Fallback>
             <w:pict>
-              <v:shape w14:anchorId="420295D9" id="Straight Arrow Connector 39" o:spid="_x0000_s1026" type="#_x0000_t32" style="position:absolute;margin-left:136.2pt;margin-top:4.2pt;width:61.8pt;height:315pt;z-index:251684352;visibility:visible;mso-wrap-style:square;mso-wrap-distance-left:9pt;mso-wrap-distance-top:0;mso-wrap-distance-right:9pt;mso-wrap-distance-bottom:0;mso-position-horizontal:absolute;mso-position-horizontal-relative:text;mso-position-vertical:absolute;mso-position-vertical-relative:text" o:gfxdata="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" strokecolor="#4579b8 [3044]">
+              <v:shape w14:anchorId="47EC5110" id="Straight Arrow Connector 39" o:spid="_x0000_s1026" type="#_x0000_t32" style="position:absolute;margin-left:136.2pt;margin-top:4.2pt;width:61.8pt;height:315pt;z-index:251684352;visibility:visible;mso-wrap-style:square;mso-wrap-distance-left:9pt;mso-wrap-distance-top:0;mso-wrap-distance-right:9pt;mso-wrap-distance-bottom:0;mso-position-horizontal:absolute;mso-position-horizontal-relative:text;mso-position-vertical:absolute;mso-position-vertical-relative:text" o:gfxdata="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" strokecolor="#4579b8 [3044]">
                 <v:stroke endarrow="block"/>
               </v:shape>
             </w:pict>
@@ -7363,7 +7372,7 @@
           </mc:Choice>
           <mc:Fallback>
             <w:pict>
-              <v:shape w14:anchorId="6D5ACFB1" id="Straight Arrow Connector 37" o:spid="_x0000_s1026" type="#_x0000_t32" style="position:absolute;margin-left:140.4pt;margin-top:.6pt;width:58.2pt;height:210pt;z-index:251679232;visibility:visible;mso-wrap-style:square;mso-wrap-distance-left:9pt;mso-wrap-distance-top:0;mso-wrap-distance-right:9pt;mso-wrap-distance-bottom:0;mso-position-horizontal:absolute;mso-position-horizontal-relative:text;mso-position-vertical:absolute;mso-position-vertical-relative:text" o:gfxdata="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" strokecolor="#4579b8 [3044]">
+              <v:shape w14:anchorId="0EDB8678" id="Straight Arrow Connector 37" o:spid="_x0000_s1026" type="#_x0000_t32" style="position:absolute;margin-left:140.4pt;margin-top:.6pt;width:58.2pt;height:210pt;z-index:251679232;visibility:visible;mso-wrap-style:square;mso-wrap-distance-left:9pt;mso-wrap-distance-top:0;mso-wrap-distance-right:9pt;mso-wrap-distance-bottom:0;mso-position-horizontal:absolute;mso-position-horizontal-relative:text;mso-position-vertical:absolute;mso-position-vertical-relative:text" o:gfxdata="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" strokecolor="#4579b8 [3044]">
                 <v:stroke endarrow="block"/>
               </v:shape>
             </w:pict>
@@ -7429,7 +7438,7 @@
           </mc:Choice>
           <mc:Fallback>
             <w:pict>
-              <v:shape w14:anchorId="70599A6E" id="Straight Arrow Connector 36" o:spid="_x0000_s1026" type="#_x0000_t32" style="position:absolute;margin-left:141pt;margin-top:3.6pt;width:57.6pt;height:139.2pt;z-index:251678208;visibility:visible;mso-wrap-style:square;mso-wrap-distance-left:9pt;mso-wrap-distance-top:0;mso-wrap-distance-right:9pt;mso-wrap-distance-bottom:0;mso-position-horizontal:absolute;mso-position-horizontal-relative:text;mso-position-vertical:absolute;mso-position-vertical-relative:text" o:gfxdata="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" strokecolor="#4579b8 [3044]">
+              <v:shape w14:anchorId="733A638A" id="Straight Arrow Connector 36" o:spid="_x0000_s1026" type="#_x0000_t32" style="position:absolute;margin-left:141pt;margin-top:3.6pt;width:57.6pt;height:139.2pt;z-index:251678208;visibility:visible;mso-wrap-style:square;mso-wrap-distance-left:9pt;mso-wrap-distance-top:0;mso-wrap-distance-right:9pt;mso-wrap-distance-bottom:0;mso-position-horizontal:absolute;mso-position-horizontal-relative:text;mso-position-vertical:absolute;mso-position-vertical-relative:text" o:gfxdata="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" strokecolor="#4579b8 [3044]">
                 <v:stroke endarrow="block"/>
               </v:shape>
             </w:pict>
@@ -8293,32 +8302,32 @@
         <w:tblLook w:val="04A0" w:firstRow="1" w:lastRow="0" w:firstColumn="1" w:lastColumn="0" w:noHBand="0" w:noVBand="1"/>
       </w:tblPr>
       <w:tblGrid>
-        <w:gridCol w:w="339"/>
-        <w:gridCol w:w="277"/>
-        <w:gridCol w:w="277"/>
-        <w:gridCol w:w="277"/>
-        <w:gridCol w:w="277"/>
-        <w:gridCol w:w="277"/>
-        <w:gridCol w:w="277"/>
-        <w:gridCol w:w="277"/>
-        <w:gridCol w:w="277"/>
-        <w:gridCol w:w="278"/>
-        <w:gridCol w:w="340"/>
-        <w:gridCol w:w="340"/>
-        <w:gridCol w:w="340"/>
-        <w:gridCol w:w="340"/>
-        <w:gridCol w:w="340"/>
-        <w:gridCol w:w="340"/>
-        <w:gridCol w:w="2255"/>
-        <w:gridCol w:w="340"/>
-        <w:gridCol w:w="340"/>
-        <w:gridCol w:w="340"/>
-        <w:gridCol w:w="340"/>
-        <w:gridCol w:w="340"/>
-        <w:gridCol w:w="340"/>
-        <w:gridCol w:w="340"/>
-        <w:gridCol w:w="340"/>
-        <w:gridCol w:w="340"/>
+        <w:gridCol w:w="428"/>
+        <w:gridCol w:w="321"/>
+        <w:gridCol w:w="321"/>
+        <w:gridCol w:w="322"/>
+        <w:gridCol w:w="322"/>
+        <w:gridCol w:w="322"/>
+        <w:gridCol w:w="322"/>
+        <w:gridCol w:w="322"/>
+        <w:gridCol w:w="322"/>
+        <w:gridCol w:w="322"/>
+        <w:gridCol w:w="429"/>
+        <w:gridCol w:w="429"/>
+        <w:gridCol w:w="429"/>
+        <w:gridCol w:w="429"/>
+        <w:gridCol w:w="429"/>
+        <w:gridCol w:w="429"/>
+        <w:gridCol w:w="429"/>
+        <w:gridCol w:w="429"/>
+        <w:gridCol w:w="429"/>
+        <w:gridCol w:w="429"/>
+        <w:gridCol w:w="429"/>
+        <w:gridCol w:w="429"/>
+        <w:gridCol w:w="429"/>
+        <w:gridCol w:w="429"/>
+        <w:gridCol w:w="429"/>
+        <w:gridCol w:w="429"/>
       </w:tblGrid>
       <w:tr>
         <w:tc>
@@ -11413,15 +11422,7 @@
             <w:tcW w:w="395" w:type="dxa"/>
             <w:shd w:val="clear" w:color="auto" w:fill="92D050"/>
           </w:tcPr>
-          <w:p>
-            <w:r>
-              <w:rPr>
-                <w:sz w:val="24"/>
-                <w:szCs w:val="24"/>
-              </w:rPr>
-              <w:t>1,2,3,4,5,6,7,8,9,10,11,12,13,14,15,16</w:t>
-            </w:r>
-          </w:p>
+          <w:p/>
         </w:tc>
         <w:tc>
           <w:tcPr>
@@ -11470,7 +11471,99 @@
             <w:tcW w:w="395" w:type="dxa"/>
             <w:shd w:val="clear" w:color="auto" w:fill="92D050"/>
           </w:tcPr>
-          <w:p/>
+          <w:p>
+            <w:r>
+              <w:rPr>
+                <w:noProof/>
+              </w:rPr>
+              <mc:AlternateContent>
+                <mc:Choice Requires="wps">
+                  <w:drawing>
+                    <wp:anchor distT="0" distB="0" distL="114300" distR="114300" simplePos="0" relativeHeight="251658240" behindDoc="0" locked="0" layoutInCell="1" allowOverlap="1" wp14:anchorId="2A95C7B6" wp14:editId="5DFC4C52">
+                      <wp:simplePos x="0" y="0"/>
+                      <wp:positionH relativeFrom="column">
+                        <wp:posOffset>-1986915</wp:posOffset>
+                      </wp:positionH>
+                      <wp:positionV relativeFrom="paragraph">
+                        <wp:posOffset>29210</wp:posOffset>
+                      </wp:positionV>
+                      <wp:extent cx="2644140" cy="289560"/>
+                      <wp:effectExtent l="0" t="0" r="22860" b="15240"/>
+                      <wp:wrapNone/>
+                      <wp:docPr id="1538595722" name="Text Box 34"/>
+                      <wp:cNvGraphicFramePr/>
+                      <a:graphic xmlns:a="http://schemas.openxmlformats.org/drawingml/2006/main">
+                        <a:graphicData uri="http://schemas.microsoft.com/office/word/2010/wordprocessingShape">
+                          <wps:wsp>
+                            <wps:cNvSpPr txBox="1"/>
+                            <wps:spPr>
+                              <a:xfrm>
+                                <a:off x="0" y="0"/>
+                                <a:ext cx="2644140" cy="289560"/>
+                              </a:xfrm>
+                              <a:prstGeom prst="rect">
+                                <a:avLst/>
+                              </a:prstGeom>
+                              <a:noFill/>
+                              <a:ln w="6350">
+                                <a:solidFill>
+                                  <a:prstClr val="black"/>
+                                </a:solidFill>
+                              </a:ln>
+                            </wps:spPr>
+                            <wps:txbx>
+                              <w:txbxContent>
+                                <w:p>
+                                  <w:r>
+                                    <w:rPr>
+                                      <w:sz w:val="24"/>
+                                      <w:szCs w:val="24"/>
+                                    </w:rPr>
+                                    <w:t>1,2,3,4,5,6,7,8,9,10,11,12,13,14,15,16</w:t>
+                                  </w:r>
+                                </w:p>
+                                <w:p/>
+                              </w:txbxContent>
+                            </wps:txbx>
+                            <wps:bodyPr rot="0" spcFirstLastPara="0" vertOverflow="overflow" horzOverflow="overflow" vert="horz" wrap="square" lIns="91440" tIns="45720" rIns="91440" bIns="45720" numCol="1" spcCol="0" rtlCol="0" fromWordArt="0" anchor="t" anchorCtr="0" forceAA="0" compatLnSpc="1">
+                              <a:prstTxWarp prst="textNoShape">
+                                <a:avLst/>
+                              </a:prstTxWarp>
+                              <a:noAutofit/>
+                            </wps:bodyPr>
+                          </wps:wsp>
+                        </a:graphicData>
+                      </a:graphic>
+                    </wp:anchor>
+                  </w:drawing>
+                </mc:Choice>
+                <mc:Fallback>
+                  <w:pict>
+                    <v:shapetype w14:anchorId="2A95C7B6" id="_x0000_t202" coordsize="21600,21600" o:spt="202" path="m,l,21600r21600,l21600,xe">
+                      <v:stroke joinstyle="miter"/>
+                      <v:path gradientshapeok="t" o:connecttype="rect"/>
+                    </v:shapetype>
+                    <v:shape id="Text Box 34" o:spid="_x0000_s1026" type="#_x0000_t202" style="position:absolute;margin-left:-156.45pt;margin-top:2.3pt;width:208.2pt;height:22.8pt;z-index:251658240;visibility:visible;mso-wrap-style:square;mso-wrap-distance-left:9pt;mso-wrap-distance-top:0;mso-wrap-distance-right:9pt;mso-wrap-distance-bottom:0;mso-position-horizontal:absolute;mso-position-horizontal-relative:text;mso-position-vertical:absolute;mso-position-vertical-relative:text;v-text-anchor:top" o:gfxdata="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" filled="f" strokeweight=".5pt">
+                      <v:textbox>
+                        <w:txbxContent>
+                          <w:p>
+                            <w:r>
+                              <w:rPr>
+                                <w:sz w:val="24"/>
+                                <w:szCs w:val="24"/>
+                              </w:rPr>
+                              <w:t>1,2,3,4,5,6,7,8,9,10,11,12,13,14,15,16</w:t>
+                            </w:r>
+                          </w:p>
+                          <w:p/>
+                        </w:txbxContent>
+                      </v:textbox>
+                    </v:shape>
+                  </w:pict>
+                </mc:Fallback>
+              </mc:AlternateContent>
+            </w:r>
+          </w:p>
         </w:tc>
         <w:tc>
           <w:tcPr>

</xml_diff>